<commit_message>
Prototype 01 - Enemy Basic Move.
</commit_message>
<xml_diff>
--- a/Diario_Desarrollo.docx
+++ b/Diario_Desarrollo.docx
@@ -34,28 +34,7 @@
           <w:color w:val="808080" w:themeColor="background1" w:themeShade="80"/>
           <w:lang w:val="en-US"/>
         </w:rPr>
-        <w:t xml:space="preserve">Proyecto </w:t>
-      </w:r>
-      <w:r>
-        <w:rPr>
-          <w:color w:val="808080" w:themeColor="background1" w:themeShade="80"/>
-          <w:lang w:val="en-US"/>
-        </w:rPr>
-        <w:t>Sunset</w:t>
-      </w:r>
-      <w:r>
-        <w:rPr>
-          <w:color w:val="808080" w:themeColor="background1" w:themeShade="80"/>
-          <w:lang w:val="en-US"/>
-        </w:rPr>
-        <w:t xml:space="preserve"> </w:t>
-      </w:r>
-      <w:r>
-        <w:rPr>
-          <w:color w:val="808080" w:themeColor="background1" w:themeShade="80"/>
-          <w:lang w:val="en-US"/>
-        </w:rPr>
-        <w:t>Revenge</w:t>
+        <w:t>Proyecto Sunset Revenge</w:t>
       </w:r>
     </w:p>
     <w:p/>
@@ -567,19 +546,7 @@
           <w:sz w:val="24"/>
           <w:szCs w:val="24"/>
         </w:rPr>
-        <w:t xml:space="preserve"> </w:t>
-      </w:r>
-      <w:bookmarkStart w:id="0" w:name="_GoBack"/>
-      <w:bookmarkEnd w:id="0"/>
-      <w:r>
-        <w:rPr>
-          <w:rFonts w:ascii="Arial" w:hAnsi="Arial" w:cs="Arial"/>
-          <w:i/>
-          <w:color w:val="404040" w:themeColor="text1" w:themeTint="BF"/>
-          <w:sz w:val="24"/>
-          <w:szCs w:val="24"/>
-        </w:rPr>
-        <w:t>enemigos y</w:t>
+        <w:t xml:space="preserve"> enemigos y</w:t>
       </w:r>
       <w:r>
         <w:rPr>
@@ -849,6 +816,12 @@
         <w:rPr>
           <w:color w:val="808080" w:themeColor="background1" w:themeShade="80"/>
         </w:rPr>
+        <w:t xml:space="preserve"> (P00)</w:t>
+      </w:r>
+      <w:r>
+        <w:rPr>
+          <w:color w:val="808080" w:themeColor="background1" w:themeShade="80"/>
+        </w:rPr>
         <w:t>:</w:t>
       </w:r>
     </w:p>
@@ -973,6 +946,329 @@
         </w:rPr>
         <w:t>, Golpe(E).</w:t>
       </w:r>
+    </w:p>
+    <w:p>
+      <w:pPr>
+        <w:spacing w:line="360" w:lineRule="auto"/>
+        <w:jc w:val="both"/>
+        <w:rPr>
+          <w:rFonts w:ascii="Arial" w:hAnsi="Arial" w:cs="Arial"/>
+          <w:sz w:val="24"/>
+          <w:szCs w:val="24"/>
+        </w:rPr>
+      </w:pPr>
+    </w:p>
+    <w:p>
+      <w:pPr>
+        <w:pStyle w:val="Heading2"/>
+        <w:jc w:val="left"/>
+        <w:rPr>
+          <w:color w:val="808080" w:themeColor="background1" w:themeShade="80"/>
+        </w:rPr>
+      </w:pPr>
+      <w:r>
+        <w:rPr>
+          <w:color w:val="808080" w:themeColor="background1" w:themeShade="80"/>
+        </w:rPr>
+        <w:lastRenderedPageBreak/>
+        <w:t>Prototipo 0</w:t>
+      </w:r>
+      <w:r>
+        <w:rPr>
+          <w:color w:val="808080" w:themeColor="background1" w:themeShade="80"/>
+        </w:rPr>
+        <w:t>1</w:t>
+      </w:r>
+      <w:r>
+        <w:rPr>
+          <w:color w:val="808080" w:themeColor="background1" w:themeShade="80"/>
+        </w:rPr>
+        <w:t xml:space="preserve"> </w:t>
+      </w:r>
+      <w:r>
+        <w:rPr>
+          <w:color w:val="808080" w:themeColor="background1" w:themeShade="80"/>
+        </w:rPr>
+        <w:t>(P0</w:t>
+      </w:r>
+      <w:r>
+        <w:rPr>
+          <w:color w:val="808080" w:themeColor="background1" w:themeShade="80"/>
+        </w:rPr>
+        <w:t>1</w:t>
+      </w:r>
+      <w:r>
+        <w:rPr>
+          <w:color w:val="808080" w:themeColor="background1" w:themeShade="80"/>
+        </w:rPr>
+        <w:t>)</w:t>
+      </w:r>
+      <w:r>
+        <w:rPr>
+          <w:color w:val="808080" w:themeColor="background1" w:themeShade="80"/>
+        </w:rPr>
+        <w:t>:</w:t>
+      </w:r>
+    </w:p>
+    <w:p>
+      <w:pPr>
+        <w:pStyle w:val="Heading2"/>
+        <w:jc w:val="left"/>
+        <w:rPr>
+          <w:color w:val="808080" w:themeColor="background1" w:themeShade="80"/>
+        </w:rPr>
+      </w:pPr>
+      <w:bookmarkStart w:id="0" w:name="_GoBack"/>
+      <w:r>
+        <w:rPr>
+          <w:rFonts w:ascii="Arial" w:hAnsi="Arial" w:cs="Arial"/>
+          <w:sz w:val="24"/>
+          <w:szCs w:val="24"/>
+        </w:rPr>
+        <w:drawing>
+          <wp:anchor distT="0" distB="0" distL="114300" distR="114300" simplePos="0" relativeHeight="251662336" behindDoc="0" locked="0" layoutInCell="1" allowOverlap="1" wp14:anchorId="2E112CA7" wp14:editId="1E22D340">
+            <wp:simplePos x="0" y="0"/>
+            <wp:positionH relativeFrom="margin">
+              <wp:posOffset>2796021</wp:posOffset>
+            </wp:positionH>
+            <wp:positionV relativeFrom="paragraph">
+              <wp:posOffset>184669</wp:posOffset>
+            </wp:positionV>
+            <wp:extent cx="3223895" cy="2410460"/>
+            <wp:effectExtent l="0" t="0" r="0" b="8890"/>
+            <wp:wrapThrough wrapText="bothSides">
+              <wp:wrapPolygon edited="0">
+                <wp:start x="511" y="0"/>
+                <wp:lineTo x="0" y="341"/>
+                <wp:lineTo x="0" y="21338"/>
+                <wp:lineTo x="511" y="21509"/>
+                <wp:lineTo x="20932" y="21509"/>
+                <wp:lineTo x="21443" y="21338"/>
+                <wp:lineTo x="21443" y="341"/>
+                <wp:lineTo x="20932" y="0"/>
+                <wp:lineTo x="511" y="0"/>
+              </wp:wrapPolygon>
+            </wp:wrapThrough>
+            <wp:docPr id="5" name="Picture 5"/>
+            <wp:cNvGraphicFramePr>
+              <a:graphicFrameLocks xmlns:a="http://schemas.openxmlformats.org/drawingml/2006/main" noChangeAspect="1"/>
+            </wp:cNvGraphicFramePr>
+            <a:graphic xmlns:a="http://schemas.openxmlformats.org/drawingml/2006/main">
+              <a:graphicData uri="http://schemas.openxmlformats.org/drawingml/2006/picture">
+                <pic:pic xmlns:pic="http://schemas.openxmlformats.org/drawingml/2006/picture">
+                  <pic:nvPicPr>
+                    <pic:cNvPr id="1" name=""/>
+                    <pic:cNvPicPr/>
+                  </pic:nvPicPr>
+                  <pic:blipFill>
+                    <a:blip r:embed="rId7" cstate="print">
+                      <a:extLst>
+                        <a:ext uri="{28A0092B-C50C-407E-A947-70E740481C1C}">
+                          <a14:useLocalDpi xmlns:a14="http://schemas.microsoft.com/office/drawing/2010/main" val="0"/>
+                        </a:ext>
+                      </a:extLst>
+                    </a:blip>
+                    <a:stretch>
+                      <a:fillRect/>
+                    </a:stretch>
+                  </pic:blipFill>
+                  <pic:spPr>
+                    <a:xfrm>
+                      <a:off x="0" y="0"/>
+                      <a:ext cx="3223895" cy="2410460"/>
+                    </a:xfrm>
+                    <a:prstGeom prst="rect">
+                      <a:avLst/>
+                    </a:prstGeom>
+                    <a:ln>
+                      <a:noFill/>
+                    </a:ln>
+                    <a:effectLst>
+                      <a:softEdge rad="112500"/>
+                    </a:effectLst>
+                  </pic:spPr>
+                </pic:pic>
+              </a:graphicData>
+            </a:graphic>
+            <wp14:sizeRelH relativeFrom="page">
+              <wp14:pctWidth>0</wp14:pctWidth>
+            </wp14:sizeRelH>
+            <wp14:sizeRelV relativeFrom="page">
+              <wp14:pctHeight>0</wp14:pctHeight>
+            </wp14:sizeRelV>
+          </wp:anchor>
+        </w:drawing>
+      </w:r>
+      <w:bookmarkEnd w:id="0"/>
+      <w:r>
+        <w:rPr>
+          <w:color w:val="808080" w:themeColor="background1" w:themeShade="80"/>
+        </w:rPr>
+        <w:t>Enemigo Básico</w:t>
+      </w:r>
+    </w:p>
+    <w:p>
+      <w:pPr>
+        <w:spacing w:line="360" w:lineRule="auto"/>
+        <w:jc w:val="both"/>
+        <w:rPr>
+          <w:rFonts w:ascii="Arial" w:hAnsi="Arial" w:cs="Arial"/>
+          <w:sz w:val="24"/>
+          <w:szCs w:val="24"/>
+        </w:rPr>
+      </w:pPr>
+      <w:r>
+        <w:rPr>
+          <w:rFonts w:ascii="Arial" w:hAnsi="Arial" w:cs="Arial"/>
+          <w:sz w:val="24"/>
+          <w:szCs w:val="24"/>
+        </w:rPr>
+        <w:t>El prototipo 0</w:t>
+      </w:r>
+      <w:r>
+        <w:rPr>
+          <w:rFonts w:ascii="Arial" w:hAnsi="Arial" w:cs="Arial"/>
+          <w:sz w:val="24"/>
+          <w:szCs w:val="24"/>
+        </w:rPr>
+        <w:t>1</w:t>
+      </w:r>
+      <w:r>
+        <w:rPr>
+          <w:rFonts w:ascii="Arial" w:hAnsi="Arial" w:cs="Arial"/>
+          <w:sz w:val="24"/>
+          <w:szCs w:val="24"/>
+        </w:rPr>
+        <w:t xml:space="preserve"> </w:t>
+      </w:r>
+      <w:r>
+        <w:rPr>
+          <w:rFonts w:ascii="Arial" w:hAnsi="Arial" w:cs="Arial"/>
+          <w:sz w:val="24"/>
+          <w:szCs w:val="24"/>
+        </w:rPr>
+        <w:t xml:space="preserve">introduce la primera unidad enemiga, un forajido raso. Se </w:t>
+      </w:r>
+      <w:r>
+        <w:rPr>
+          <w:rFonts w:ascii="Arial" w:hAnsi="Arial" w:cs="Arial"/>
+          <w:sz w:val="24"/>
+          <w:szCs w:val="24"/>
+        </w:rPr>
+        <w:t>propone el</w:t>
+      </w:r>
+      <w:r>
+        <w:rPr>
+          <w:rFonts w:ascii="Arial" w:hAnsi="Arial" w:cs="Arial"/>
+          <w:sz w:val="24"/>
+          <w:szCs w:val="24"/>
+        </w:rPr>
+        <w:t xml:space="preserve"> empleo de </w:t>
+      </w:r>
+      <w:r>
+        <w:rPr>
+          <w:rFonts w:ascii="Arial" w:hAnsi="Arial" w:cs="Arial"/>
+          <w:sz w:val="24"/>
+          <w:szCs w:val="24"/>
+        </w:rPr>
+        <w:t>la</w:t>
+      </w:r>
+      <w:r>
+        <w:rPr>
+          <w:rFonts w:ascii="Arial" w:hAnsi="Arial" w:cs="Arial"/>
+          <w:sz w:val="24"/>
+          <w:szCs w:val="24"/>
+        </w:rPr>
+        <w:t xml:space="preserve"> clase </w:t>
+      </w:r>
+      <w:proofErr w:type="spellStart"/>
+      <w:r>
+        <w:rPr>
+          <w:rFonts w:ascii="Arial" w:hAnsi="Arial" w:cs="Arial"/>
+          <w:sz w:val="24"/>
+          <w:szCs w:val="24"/>
+        </w:rPr>
+        <w:t>Enemy</w:t>
+      </w:r>
+      <w:proofErr w:type="spellEnd"/>
+      <w:r>
+        <w:rPr>
+          <w:rFonts w:ascii="Arial" w:hAnsi="Arial" w:cs="Arial"/>
+          <w:sz w:val="24"/>
+          <w:szCs w:val="24"/>
+        </w:rPr>
+        <w:t xml:space="preserve"> </w:t>
+      </w:r>
+      <w:r>
+        <w:rPr>
+          <w:rFonts w:ascii="Arial" w:hAnsi="Arial" w:cs="Arial"/>
+          <w:sz w:val="24"/>
+          <w:szCs w:val="24"/>
+        </w:rPr>
+        <w:t>con la finalidad</w:t>
+      </w:r>
+      <w:r>
+        <w:rPr>
+          <w:rFonts w:ascii="Arial" w:hAnsi="Arial" w:cs="Arial"/>
+          <w:sz w:val="24"/>
+          <w:szCs w:val="24"/>
+        </w:rPr>
+        <w:t xml:space="preserve"> de instanciar </w:t>
+      </w:r>
+      <w:r>
+        <w:rPr>
+          <w:rFonts w:ascii="Arial" w:hAnsi="Arial" w:cs="Arial"/>
+          <w:sz w:val="24"/>
+          <w:szCs w:val="24"/>
+        </w:rPr>
+        <w:t>distintos tipos</w:t>
+      </w:r>
+      <w:r>
+        <w:rPr>
+          <w:rFonts w:ascii="Arial" w:hAnsi="Arial" w:cs="Arial"/>
+          <w:sz w:val="24"/>
+          <w:szCs w:val="24"/>
+        </w:rPr>
+        <w:t xml:space="preserve"> de enemigos y controlar su comportamiento. En P01</w:t>
+      </w:r>
+      <w:r>
+        <w:rPr>
+          <w:rFonts w:ascii="Arial" w:hAnsi="Arial" w:cs="Arial"/>
+          <w:sz w:val="24"/>
+          <w:szCs w:val="24"/>
+        </w:rPr>
+        <w:t xml:space="preserve"> </w:t>
+      </w:r>
+      <w:r>
+        <w:rPr>
+          <w:rFonts w:ascii="Arial" w:hAnsi="Arial" w:cs="Arial"/>
+          <w:sz w:val="24"/>
+          <w:szCs w:val="24"/>
+        </w:rPr>
+        <w:t>se introduce la posición de guardia base del enemigo y un desplazamiento corto, verificable al apretar la tecla L.</w:t>
+      </w:r>
+    </w:p>
+    <w:p>
+      <w:pPr>
+        <w:spacing w:line="360" w:lineRule="auto"/>
+        <w:jc w:val="both"/>
+        <w:rPr>
+          <w:rFonts w:ascii="Arial" w:hAnsi="Arial" w:cs="Arial"/>
+          <w:sz w:val="24"/>
+          <w:szCs w:val="24"/>
+        </w:rPr>
+      </w:pPr>
+    </w:p>
+    <w:p>
+      <w:pPr>
+        <w:spacing w:line="360" w:lineRule="auto"/>
+        <w:jc w:val="both"/>
+        <w:rPr>
+          <w:rFonts w:ascii="Arial" w:hAnsi="Arial" w:cs="Arial"/>
+          <w:sz w:val="24"/>
+          <w:szCs w:val="24"/>
+        </w:rPr>
+      </w:pPr>
     </w:p>
     <w:p/>
     <w:sectPr>
@@ -1003,7 +1299,7 @@
       </w:pPr>
     </w:pPrDefault>
   </w:docDefaults>
-  <w:latentStyles w:defLockedState="0" w:defUIPriority="99" w:defSemiHidden="0" w:defUnhideWhenUsed="0" w:defQFormat="0" w:count="375">
+  <w:latentStyles w:defLockedState="0" w:defUIPriority="99" w:defSemiHidden="0" w:defUnhideWhenUsed="0" w:defQFormat="0" w:count="376">
     <w:lsdException w:name="Normal" w:uiPriority="0" w:qFormat="1"/>
     <w:lsdException w:name="heading 1" w:uiPriority="9" w:qFormat="1"/>
     <w:lsdException w:name="heading 2" w:semiHidden="1" w:uiPriority="9" w:unhideWhenUsed="1" w:qFormat="1"/>
@@ -1109,7 +1405,6 @@
     <w:lsdException w:name="HTML Sample" w:semiHidden="1" w:unhideWhenUsed="1"/>
     <w:lsdException w:name="HTML Typewriter" w:semiHidden="1" w:unhideWhenUsed="1"/>
     <w:lsdException w:name="HTML Variable" w:semiHidden="1" w:unhideWhenUsed="1"/>
-    <w:lsdException w:name="Normal Table" w:semiHidden="1" w:unhideWhenUsed="1"/>
     <w:lsdException w:name="annotation subject" w:semiHidden="1" w:unhideWhenUsed="1"/>
     <w:lsdException w:name="No List" w:semiHidden="1" w:unhideWhenUsed="1"/>
     <w:lsdException w:name="Outline List 1" w:semiHidden="1" w:unhideWhenUsed="1"/>
@@ -1156,10 +1451,8 @@
     <w:lsdException w:name="Table Subtle 2" w:semiHidden="1" w:unhideWhenUsed="1"/>
     <w:lsdException w:name="Table Web 1" w:semiHidden="1" w:unhideWhenUsed="1"/>
     <w:lsdException w:name="Table Web 2" w:semiHidden="1" w:unhideWhenUsed="1"/>
-    <w:lsdException w:name="Table Web 3" w:semiHidden="1" w:unhideWhenUsed="1"/>
     <w:lsdException w:name="Balloon Text" w:semiHidden="1" w:unhideWhenUsed="1"/>
     <w:lsdException w:name="Table Grid" w:uiPriority="39"/>
-    <w:lsdException w:name="Table Theme" w:semiHidden="1" w:unhideWhenUsed="1"/>
     <w:lsdException w:name="Placeholder Text" w:semiHidden="1"/>
     <w:lsdException w:name="No Spacing" w:uiPriority="1" w:qFormat="1"/>
     <w:lsdException w:name="Light Shading" w:uiPriority="60"/>
@@ -1379,6 +1672,7 @@
     <w:lsdException w:name="Smart Hyperlink" w:semiHidden="1" w:unhideWhenUsed="1"/>
     <w:lsdException w:name="Hashtag" w:semiHidden="1" w:unhideWhenUsed="1"/>
     <w:lsdException w:name="Unresolved Mention" w:semiHidden="1" w:unhideWhenUsed="1"/>
+    <w:lsdException w:name="Smart Link" w:semiHidden="1" w:unhideWhenUsed="1"/>
   </w:latentStyles>
   <w:style w:type="paragraph" w:default="1" w:styleId="Normal">
     <w:name w:val="Normal"/>

</xml_diff>

<commit_message>
Prototype 02 - Basic Shoot. - Resize Entites
</commit_message>
<xml_diff>
--- a/Diario_Desarrollo.docx
+++ b/Diario_Desarrollo.docx
@@ -983,25 +983,7 @@
         <w:rPr>
           <w:color w:val="808080" w:themeColor="background1" w:themeShade="80"/>
         </w:rPr>
-        <w:t xml:space="preserve"> </w:t>
-      </w:r>
-      <w:r>
-        <w:rPr>
-          <w:color w:val="808080" w:themeColor="background1" w:themeShade="80"/>
-        </w:rPr>
-        <w:t>(P0</w:t>
-      </w:r>
-      <w:r>
-        <w:rPr>
-          <w:color w:val="808080" w:themeColor="background1" w:themeShade="80"/>
-        </w:rPr>
-        <w:t>1</w:t>
-      </w:r>
-      <w:r>
-        <w:rPr>
-          <w:color w:val="808080" w:themeColor="background1" w:themeShade="80"/>
-        </w:rPr>
-        <w:t>)</w:t>
+        <w:t xml:space="preserve"> (P01)</w:t>
       </w:r>
       <w:r>
         <w:rPr>
@@ -1018,10 +1000,10 @@
           <w:color w:val="808080" w:themeColor="background1" w:themeShade="80"/>
         </w:rPr>
       </w:pPr>
-      <w:bookmarkStart w:id="0" w:name="_GoBack"/>
-      <w:r>
-        <w:rPr>
-          <w:rFonts w:ascii="Arial" w:hAnsi="Arial" w:cs="Arial"/>
+      <w:r>
+        <w:rPr>
+          <w:rFonts w:ascii="Arial" w:hAnsi="Arial" w:cs="Arial"/>
+          <w:noProof/>
           <w:sz w:val="24"/>
           <w:szCs w:val="24"/>
         </w:rPr>
@@ -1099,7 +1081,6 @@
           </wp:anchor>
         </w:drawing>
       </w:r>
-      <w:bookmarkEnd w:id="0"/>
       <w:r>
         <w:rPr>
           <w:color w:val="808080" w:themeColor="background1" w:themeShade="80"/>
@@ -1250,6 +1231,146 @@
     </w:p>
     <w:p>
       <w:pPr>
+        <w:pStyle w:val="Heading2"/>
+        <w:jc w:val="left"/>
+        <w:rPr>
+          <w:color w:val="808080" w:themeColor="background1" w:themeShade="80"/>
+        </w:rPr>
+      </w:pPr>
+      <w:r>
+        <w:rPr>
+          <w:color w:val="808080" w:themeColor="background1" w:themeShade="80"/>
+        </w:rPr>
+        <w:t>Prototipo 0</w:t>
+      </w:r>
+      <w:r>
+        <w:rPr>
+          <w:color w:val="808080" w:themeColor="background1" w:themeShade="80"/>
+        </w:rPr>
+        <w:t>2</w:t>
+      </w:r>
+      <w:r>
+        <w:rPr>
+          <w:color w:val="808080" w:themeColor="background1" w:themeShade="80"/>
+        </w:rPr>
+        <w:t xml:space="preserve"> (P0</w:t>
+      </w:r>
+      <w:r>
+        <w:rPr>
+          <w:color w:val="808080" w:themeColor="background1" w:themeShade="80"/>
+        </w:rPr>
+        <w:t>2</w:t>
+      </w:r>
+      <w:r>
+        <w:rPr>
+          <w:color w:val="808080" w:themeColor="background1" w:themeShade="80"/>
+        </w:rPr>
+        <w:t>):</w:t>
+      </w:r>
+    </w:p>
+    <w:p>
+      <w:pPr>
+        <w:pStyle w:val="Heading2"/>
+        <w:jc w:val="left"/>
+        <w:rPr>
+          <w:color w:val="808080" w:themeColor="background1" w:themeShade="80"/>
+        </w:rPr>
+      </w:pPr>
+      <w:r>
+        <w:rPr>
+          <w:rFonts w:ascii="Arial" w:hAnsi="Arial" w:cs="Arial"/>
+          <w:sz w:val="24"/>
+          <w:szCs w:val="24"/>
+        </w:rPr>
+        <w:drawing>
+          <wp:anchor distT="0" distB="0" distL="114300" distR="114300" simplePos="0" relativeHeight="251663360" behindDoc="1" locked="0" layoutInCell="1" allowOverlap="1" wp14:anchorId="3A8014C2" wp14:editId="0249DE14">
+            <wp:simplePos x="0" y="0"/>
+            <wp:positionH relativeFrom="column">
+              <wp:posOffset>2799911</wp:posOffset>
+            </wp:positionH>
+            <wp:positionV relativeFrom="paragraph">
+              <wp:posOffset>28673</wp:posOffset>
+            </wp:positionV>
+            <wp:extent cx="3135630" cy="2360295"/>
+            <wp:effectExtent l="0" t="0" r="7620" b="1905"/>
+            <wp:wrapTight wrapText="bothSides">
+              <wp:wrapPolygon edited="0">
+                <wp:start x="525" y="0"/>
+                <wp:lineTo x="0" y="349"/>
+                <wp:lineTo x="0" y="21269"/>
+                <wp:lineTo x="525" y="21443"/>
+                <wp:lineTo x="20996" y="21443"/>
+                <wp:lineTo x="21521" y="21269"/>
+                <wp:lineTo x="21521" y="349"/>
+                <wp:lineTo x="20996" y="0"/>
+                <wp:lineTo x="525" y="0"/>
+              </wp:wrapPolygon>
+            </wp:wrapTight>
+            <wp:docPr id="4" name="Picture 4"/>
+            <wp:cNvGraphicFramePr>
+              <a:graphicFrameLocks xmlns:a="http://schemas.openxmlformats.org/drawingml/2006/main" noChangeAspect="1"/>
+            </wp:cNvGraphicFramePr>
+            <a:graphic xmlns:a="http://schemas.openxmlformats.org/drawingml/2006/main">
+              <a:graphicData uri="http://schemas.openxmlformats.org/drawingml/2006/picture">
+                <pic:pic xmlns:pic="http://schemas.openxmlformats.org/drawingml/2006/picture">
+                  <pic:nvPicPr>
+                    <pic:cNvPr id="1" name=""/>
+                    <pic:cNvPicPr/>
+                  </pic:nvPicPr>
+                  <pic:blipFill>
+                    <a:blip r:embed="rId8" cstate="print">
+                      <a:extLst>
+                        <a:ext uri="{28A0092B-C50C-407E-A947-70E740481C1C}">
+                          <a14:useLocalDpi xmlns:a14="http://schemas.microsoft.com/office/drawing/2010/main" val="0"/>
+                        </a:ext>
+                      </a:extLst>
+                    </a:blip>
+                    <a:stretch>
+                      <a:fillRect/>
+                    </a:stretch>
+                  </pic:blipFill>
+                  <pic:spPr>
+                    <a:xfrm>
+                      <a:off x="0" y="0"/>
+                      <a:ext cx="3135630" cy="2360295"/>
+                    </a:xfrm>
+                    <a:prstGeom prst="rect">
+                      <a:avLst/>
+                    </a:prstGeom>
+                    <a:ln>
+                      <a:noFill/>
+                    </a:ln>
+                    <a:effectLst>
+                      <a:softEdge rad="112500"/>
+                    </a:effectLst>
+                  </pic:spPr>
+                </pic:pic>
+              </a:graphicData>
+            </a:graphic>
+            <wp14:sizeRelH relativeFrom="page">
+              <wp14:pctWidth>0</wp14:pctWidth>
+            </wp14:sizeRelH>
+            <wp14:sizeRelV relativeFrom="page">
+              <wp14:pctHeight>0</wp14:pctHeight>
+            </wp14:sizeRelV>
+          </wp:anchor>
+        </w:drawing>
+      </w:r>
+      <w:r>
+        <w:rPr>
+          <w:color w:val="808080" w:themeColor="background1" w:themeShade="80"/>
+        </w:rPr>
+        <w:t>Proyectil</w:t>
+      </w:r>
+      <w:r>
+        <w:rPr>
+          <w:color w:val="808080" w:themeColor="background1" w:themeShade="80"/>
+        </w:rPr>
+        <w:t xml:space="preserve"> Básico</w:t>
+      </w:r>
+    </w:p>
+    <w:p>
+      <w:pPr>
         <w:spacing w:line="360" w:lineRule="auto"/>
         <w:jc w:val="both"/>
         <w:rPr>
@@ -1258,6 +1379,146 @@
           <w:szCs w:val="24"/>
         </w:rPr>
       </w:pPr>
+      <w:r>
+        <w:rPr>
+          <w:rFonts w:ascii="Arial" w:hAnsi="Arial" w:cs="Arial"/>
+          <w:sz w:val="24"/>
+          <w:szCs w:val="24"/>
+        </w:rPr>
+        <w:t>El prototipo 0</w:t>
+      </w:r>
+      <w:r>
+        <w:rPr>
+          <w:rFonts w:ascii="Arial" w:hAnsi="Arial" w:cs="Arial"/>
+          <w:sz w:val="24"/>
+          <w:szCs w:val="24"/>
+        </w:rPr>
+        <w:t>2 explora la solución de ge</w:t>
+      </w:r>
+      <w:r>
+        <w:rPr>
+          <w:rFonts w:ascii="Arial" w:hAnsi="Arial" w:cs="Arial"/>
+          <w:sz w:val="24"/>
+          <w:szCs w:val="24"/>
+        </w:rPr>
+        <w:t>ne</w:t>
+      </w:r>
+      <w:r>
+        <w:rPr>
+          <w:rFonts w:ascii="Arial" w:hAnsi="Arial" w:cs="Arial"/>
+          <w:sz w:val="24"/>
+          <w:szCs w:val="24"/>
+        </w:rPr>
+        <w:t>ralización de proyectil</w:t>
+      </w:r>
+      <w:r>
+        <w:rPr>
+          <w:rFonts w:ascii="Arial" w:hAnsi="Arial" w:cs="Arial"/>
+          <w:sz w:val="24"/>
+          <w:szCs w:val="24"/>
+        </w:rPr>
+        <w:t>es</w:t>
+      </w:r>
+      <w:bookmarkStart w:id="0" w:name="_GoBack"/>
+      <w:bookmarkEnd w:id="0"/>
+      <w:r>
+        <w:rPr>
+          <w:rFonts w:ascii="Arial" w:hAnsi="Arial" w:cs="Arial"/>
+          <w:sz w:val="24"/>
+          <w:szCs w:val="24"/>
+        </w:rPr>
+        <w:t>, tanto las balas disparadas por enemigos, como los cuchillos arrojados por el personaje</w:t>
+      </w:r>
+      <w:r>
+        <w:rPr>
+          <w:rFonts w:ascii="Arial" w:hAnsi="Arial" w:cs="Arial"/>
+          <w:sz w:val="24"/>
+          <w:szCs w:val="24"/>
+        </w:rPr>
+        <w:t>,</w:t>
+      </w:r>
+      <w:r>
+        <w:rPr>
+          <w:rFonts w:ascii="Arial" w:hAnsi="Arial" w:cs="Arial"/>
+          <w:sz w:val="24"/>
+          <w:szCs w:val="24"/>
+        </w:rPr>
+        <w:t xml:space="preserve"> contaran con comportamiento símil</w:t>
+      </w:r>
+      <w:r>
+        <w:rPr>
+          <w:rFonts w:ascii="Arial" w:hAnsi="Arial" w:cs="Arial"/>
+          <w:sz w:val="24"/>
+          <w:szCs w:val="24"/>
+        </w:rPr>
+        <w:t xml:space="preserve">, con tal objetivo se incluyó la clase </w:t>
+      </w:r>
+      <w:proofErr w:type="spellStart"/>
+      <w:r>
+        <w:rPr>
+          <w:rFonts w:ascii="Arial" w:hAnsi="Arial" w:cs="Arial"/>
+          <w:sz w:val="24"/>
+          <w:szCs w:val="24"/>
+        </w:rPr>
+        <w:t>Projectile</w:t>
+      </w:r>
+      <w:proofErr w:type="spellEnd"/>
+      <w:r>
+        <w:rPr>
+          <w:rFonts w:ascii="Arial" w:hAnsi="Arial" w:cs="Arial"/>
+          <w:sz w:val="24"/>
+          <w:szCs w:val="24"/>
+        </w:rPr>
+        <w:t xml:space="preserve">. </w:t>
+      </w:r>
+      <w:r>
+        <w:rPr>
+          <w:rFonts w:ascii="Arial" w:hAnsi="Arial" w:cs="Arial"/>
+          <w:sz w:val="24"/>
+          <w:szCs w:val="24"/>
+        </w:rPr>
+        <w:t>Además,</w:t>
+      </w:r>
+      <w:r>
+        <w:rPr>
+          <w:rFonts w:ascii="Arial" w:hAnsi="Arial" w:cs="Arial"/>
+          <w:sz w:val="24"/>
+          <w:szCs w:val="24"/>
+        </w:rPr>
+        <w:t xml:space="preserve"> se </w:t>
+      </w:r>
+      <w:r>
+        <w:rPr>
+          <w:rFonts w:ascii="Arial" w:hAnsi="Arial" w:cs="Arial"/>
+          <w:sz w:val="24"/>
+          <w:szCs w:val="24"/>
+        </w:rPr>
+        <w:t>ajustó</w:t>
+      </w:r>
+      <w:r>
+        <w:rPr>
+          <w:rFonts w:ascii="Arial" w:hAnsi="Arial" w:cs="Arial"/>
+          <w:sz w:val="24"/>
+          <w:szCs w:val="24"/>
+        </w:rPr>
+        <w:t xml:space="preserve"> la escala de las entidades</w:t>
+      </w:r>
+      <w:r>
+        <w:rPr>
+          <w:rFonts w:ascii="Arial" w:hAnsi="Arial" w:cs="Arial"/>
+          <w:sz w:val="24"/>
+          <w:szCs w:val="24"/>
+        </w:rPr>
+        <w:t>.</w:t>
+      </w:r>
+      <w:r>
+        <w:rPr>
+          <w:rFonts w:ascii="Arial" w:hAnsi="Arial" w:cs="Arial"/>
+          <w:sz w:val="24"/>
+          <w:szCs w:val="24"/>
+        </w:rPr>
+        <w:t xml:space="preserve"> </w:t>
+      </w:r>
     </w:p>
     <w:p>
       <w:pPr>
@@ -1405,6 +1666,7 @@
     <w:lsdException w:name="HTML Sample" w:semiHidden="1" w:unhideWhenUsed="1"/>
     <w:lsdException w:name="HTML Typewriter" w:semiHidden="1" w:unhideWhenUsed="1"/>
     <w:lsdException w:name="HTML Variable" w:semiHidden="1" w:unhideWhenUsed="1"/>
+    <w:lsdException w:name="Normal Table" w:semiHidden="1" w:unhideWhenUsed="1"/>
     <w:lsdException w:name="annotation subject" w:semiHidden="1" w:unhideWhenUsed="1"/>
     <w:lsdException w:name="No List" w:semiHidden="1" w:unhideWhenUsed="1"/>
     <w:lsdException w:name="Outline List 1" w:semiHidden="1" w:unhideWhenUsed="1"/>
@@ -1451,8 +1713,10 @@
     <w:lsdException w:name="Table Subtle 2" w:semiHidden="1" w:unhideWhenUsed="1"/>
     <w:lsdException w:name="Table Web 1" w:semiHidden="1" w:unhideWhenUsed="1"/>
     <w:lsdException w:name="Table Web 2" w:semiHidden="1" w:unhideWhenUsed="1"/>
+    <w:lsdException w:name="Table Web 3" w:semiHidden="1" w:unhideWhenUsed="1"/>
     <w:lsdException w:name="Balloon Text" w:semiHidden="1" w:unhideWhenUsed="1"/>
     <w:lsdException w:name="Table Grid" w:uiPriority="39"/>
+    <w:lsdException w:name="Table Theme" w:semiHidden="1" w:unhideWhenUsed="1"/>
     <w:lsdException w:name="Placeholder Text" w:semiHidden="1"/>
     <w:lsdException w:name="No Spacing" w:uiPriority="1" w:qFormat="1"/>
     <w:lsdException w:name="Light Shading" w:uiPriority="60"/>

</xml_diff>

<commit_message>
Prototype 03 - Enemy Type.
</commit_message>
<xml_diff>
--- a/Diario_Desarrollo.docx
+++ b/Diario_Desarrollo.docx
@@ -731,6 +731,22 @@
         </w:rPr>
         <w:t>de cuatro niveles.</w:t>
       </w:r>
+      <w:r>
+        <w:rPr>
+          <w:rFonts w:ascii="Arial" w:hAnsi="Arial" w:cs="Arial"/>
+          <w:sz w:val="24"/>
+          <w:szCs w:val="24"/>
+        </w:rPr>
+        <w:t xml:space="preserve"> (Uno por cada </w:t>
+      </w:r>
+      <w:r>
+        <w:rPr>
+          <w:rFonts w:ascii="Arial" w:hAnsi="Arial" w:cs="Arial"/>
+          <w:sz w:val="24"/>
+          <w:szCs w:val="24"/>
+        </w:rPr>
+        <w:t>cazarrecompensas objetivo).</w:t>
+      </w:r>
     </w:p>
     <w:p>
       <w:pPr>
@@ -970,7 +986,6 @@
         <w:rPr>
           <w:color w:val="808080" w:themeColor="background1" w:themeShade="80"/>
         </w:rPr>
-        <w:lastRenderedPageBreak/>
         <w:t>Prototipo 0</w:t>
       </w:r>
       <w:r>
@@ -1008,7 +1023,7 @@
           <w:szCs w:val="24"/>
         </w:rPr>
         <w:drawing>
-          <wp:anchor distT="0" distB="0" distL="114300" distR="114300" simplePos="0" relativeHeight="251662336" behindDoc="0" locked="0" layoutInCell="1" allowOverlap="1" wp14:anchorId="2E112CA7" wp14:editId="1E22D340">
+          <wp:anchor distT="0" distB="0" distL="114300" distR="114300" simplePos="0" relativeHeight="251662336" behindDoc="0" locked="0" layoutInCell="1" allowOverlap="1" wp14:anchorId="2E112CA7" wp14:editId="5A6BC669">
             <wp:simplePos x="0" y="0"/>
             <wp:positionH relativeFrom="margin">
               <wp:posOffset>2796021</wp:posOffset>
@@ -1247,25 +1262,7 @@
         <w:rPr>
           <w:color w:val="808080" w:themeColor="background1" w:themeShade="80"/>
         </w:rPr>
-        <w:t>2</w:t>
-      </w:r>
-      <w:r>
-        <w:rPr>
-          <w:color w:val="808080" w:themeColor="background1" w:themeShade="80"/>
-        </w:rPr>
-        <w:t xml:space="preserve"> (P0</w:t>
-      </w:r>
-      <w:r>
-        <w:rPr>
-          <w:color w:val="808080" w:themeColor="background1" w:themeShade="80"/>
-        </w:rPr>
-        <w:t>2</w:t>
-      </w:r>
-      <w:r>
-        <w:rPr>
-          <w:color w:val="808080" w:themeColor="background1" w:themeShade="80"/>
-        </w:rPr>
-        <w:t>):</w:t>
+        <w:t>2 (P02):</w:t>
       </w:r>
     </w:p>
     <w:p>
@@ -1279,11 +1276,12 @@
       <w:r>
         <w:rPr>
           <w:rFonts w:ascii="Arial" w:hAnsi="Arial" w:cs="Arial"/>
+          <w:noProof/>
           <w:sz w:val="24"/>
           <w:szCs w:val="24"/>
         </w:rPr>
         <w:drawing>
-          <wp:anchor distT="0" distB="0" distL="114300" distR="114300" simplePos="0" relativeHeight="251663360" behindDoc="1" locked="0" layoutInCell="1" allowOverlap="1" wp14:anchorId="3A8014C2" wp14:editId="0249DE14">
+          <wp:anchor distT="0" distB="0" distL="114300" distR="114300" simplePos="0" relativeHeight="251663360" behindDoc="1" locked="0" layoutInCell="1" allowOverlap="1" wp14:anchorId="3A8014C2" wp14:editId="0610B337">
             <wp:simplePos x="0" y="0"/>
             <wp:positionH relativeFrom="column">
               <wp:posOffset>2799911</wp:posOffset>
@@ -1360,13 +1358,7 @@
         <w:rPr>
           <w:color w:val="808080" w:themeColor="background1" w:themeShade="80"/>
         </w:rPr>
-        <w:t>Proyectil</w:t>
-      </w:r>
-      <w:r>
-        <w:rPr>
-          <w:color w:val="808080" w:themeColor="background1" w:themeShade="80"/>
-        </w:rPr>
-        <w:t xml:space="preserve"> Básico</w:t>
+        <w:t>Proyectil Básico</w:t>
       </w:r>
     </w:p>
     <w:p>
@@ -1419,8 +1411,6 @@
         </w:rPr>
         <w:t>es</w:t>
       </w:r>
-      <w:bookmarkStart w:id="0" w:name="_GoBack"/>
-      <w:bookmarkEnd w:id="0"/>
       <w:r>
         <w:rPr>
           <w:rFonts w:ascii="Arial" w:hAnsi="Arial" w:cs="Arial"/>
@@ -1516,6 +1506,141 @@
           <w:rFonts w:ascii="Arial" w:hAnsi="Arial" w:cs="Arial"/>
           <w:sz w:val="24"/>
           <w:szCs w:val="24"/>
+        </w:rPr>
+        <w:t xml:space="preserve"> </w:t>
+      </w:r>
+    </w:p>
+    <w:p>
+      <w:pPr>
+        <w:pStyle w:val="Heading2"/>
+        <w:jc w:val="left"/>
+        <w:rPr>
+          <w:color w:val="808080" w:themeColor="background1" w:themeShade="80"/>
+        </w:rPr>
+      </w:pPr>
+      <w:r>
+        <w:rPr>
+          <w:color w:val="808080" w:themeColor="background1" w:themeShade="80"/>
+        </w:rPr>
+        <w:t>Prototipo 0</w:t>
+      </w:r>
+      <w:r>
+        <w:rPr>
+          <w:color w:val="808080" w:themeColor="background1" w:themeShade="80"/>
+        </w:rPr>
+        <w:t>3</w:t>
+      </w:r>
+      <w:r>
+        <w:rPr>
+          <w:color w:val="808080" w:themeColor="background1" w:themeShade="80"/>
+        </w:rPr>
+        <w:t xml:space="preserve"> (P0</w:t>
+      </w:r>
+      <w:r>
+        <w:rPr>
+          <w:color w:val="808080" w:themeColor="background1" w:themeShade="80"/>
+        </w:rPr>
+        <w:t>3</w:t>
+      </w:r>
+      <w:r>
+        <w:rPr>
+          <w:color w:val="808080" w:themeColor="background1" w:themeShade="80"/>
+        </w:rPr>
+        <w:t>):</w:t>
+      </w:r>
+    </w:p>
+    <w:p>
+      <w:pPr>
+        <w:pStyle w:val="Heading2"/>
+        <w:jc w:val="left"/>
+        <w:rPr>
+          <w:color w:val="808080" w:themeColor="background1" w:themeShade="80"/>
+        </w:rPr>
+      </w:pPr>
+      <w:r>
+        <w:drawing>
+          <wp:anchor distT="0" distB="0" distL="114300" distR="114300" simplePos="0" relativeHeight="251664384" behindDoc="0" locked="0" layoutInCell="1" allowOverlap="1" wp14:anchorId="0DF130E3" wp14:editId="12DB796B">
+            <wp:simplePos x="0" y="0"/>
+            <wp:positionH relativeFrom="margin">
+              <wp:posOffset>2828925</wp:posOffset>
+            </wp:positionH>
+            <wp:positionV relativeFrom="paragraph">
+              <wp:posOffset>5080</wp:posOffset>
+            </wp:positionV>
+            <wp:extent cx="3125470" cy="2341880"/>
+            <wp:effectExtent l="0" t="0" r="0" b="1270"/>
+            <wp:wrapThrough wrapText="bothSides">
+              <wp:wrapPolygon edited="0">
+                <wp:start x="527" y="0"/>
+                <wp:lineTo x="0" y="351"/>
+                <wp:lineTo x="0" y="21260"/>
+                <wp:lineTo x="527" y="21436"/>
+                <wp:lineTo x="20933" y="21436"/>
+                <wp:lineTo x="21460" y="21260"/>
+                <wp:lineTo x="21460" y="351"/>
+                <wp:lineTo x="20933" y="0"/>
+                <wp:lineTo x="527" y="0"/>
+              </wp:wrapPolygon>
+            </wp:wrapThrough>
+            <wp:docPr id="7" name="Picture 7"/>
+            <wp:cNvGraphicFramePr>
+              <a:graphicFrameLocks xmlns:a="http://schemas.openxmlformats.org/drawingml/2006/main" noChangeAspect="1"/>
+            </wp:cNvGraphicFramePr>
+            <a:graphic xmlns:a="http://schemas.openxmlformats.org/drawingml/2006/main">
+              <a:graphicData uri="http://schemas.openxmlformats.org/drawingml/2006/picture">
+                <pic:pic xmlns:pic="http://schemas.openxmlformats.org/drawingml/2006/picture">
+                  <pic:nvPicPr>
+                    <pic:cNvPr id="1" name=""/>
+                    <pic:cNvPicPr/>
+                  </pic:nvPicPr>
+                  <pic:blipFill>
+                    <a:blip r:embed="rId9" cstate="print">
+                      <a:extLst>
+                        <a:ext uri="{28A0092B-C50C-407E-A947-70E740481C1C}">
+                          <a14:useLocalDpi xmlns:a14="http://schemas.microsoft.com/office/drawing/2010/main" val="0"/>
+                        </a:ext>
+                      </a:extLst>
+                    </a:blip>
+                    <a:stretch>
+                      <a:fillRect/>
+                    </a:stretch>
+                  </pic:blipFill>
+                  <pic:spPr>
+                    <a:xfrm>
+                      <a:off x="0" y="0"/>
+                      <a:ext cx="3125470" cy="2341880"/>
+                    </a:xfrm>
+                    <a:prstGeom prst="rect">
+                      <a:avLst/>
+                    </a:prstGeom>
+                    <a:ln>
+                      <a:noFill/>
+                    </a:ln>
+                    <a:effectLst>
+                      <a:softEdge rad="112500"/>
+                    </a:effectLst>
+                  </pic:spPr>
+                </pic:pic>
+              </a:graphicData>
+            </a:graphic>
+            <wp14:sizeRelH relativeFrom="page">
+              <wp14:pctWidth>0</wp14:pctWidth>
+            </wp14:sizeRelH>
+            <wp14:sizeRelV relativeFrom="page">
+              <wp14:pctHeight>0</wp14:pctHeight>
+            </wp14:sizeRelV>
+          </wp:anchor>
+        </w:drawing>
+      </w:r>
+      <w:r>
+        <w:rPr>
+          <w:color w:val="808080" w:themeColor="background1" w:themeShade="80"/>
+        </w:rPr>
+        <w:t>Tipos de Enemigos</w:t>
+      </w:r>
+      <w:r>
+        <w:rPr>
+          <w:color w:val="808080" w:themeColor="background1" w:themeShade="80"/>
         </w:rPr>
         <w:t xml:space="preserve"> </w:t>
       </w:r>
@@ -1530,8 +1655,115 @@
           <w:szCs w:val="24"/>
         </w:rPr>
       </w:pPr>
+      <w:r>
+        <w:rPr>
+          <w:rFonts w:ascii="Arial" w:hAnsi="Arial" w:cs="Arial"/>
+          <w:sz w:val="24"/>
+          <w:szCs w:val="24"/>
+        </w:rPr>
+        <w:t>El prototipo 0</w:t>
+      </w:r>
+      <w:r>
+        <w:rPr>
+          <w:rFonts w:ascii="Arial" w:hAnsi="Arial" w:cs="Arial"/>
+          <w:sz w:val="24"/>
+          <w:szCs w:val="24"/>
+        </w:rPr>
+        <w:t>3</w:t>
+      </w:r>
+      <w:r>
+        <w:rPr>
+          <w:rFonts w:ascii="Arial" w:hAnsi="Arial" w:cs="Arial"/>
+          <w:sz w:val="24"/>
+          <w:szCs w:val="24"/>
+        </w:rPr>
+        <w:t xml:space="preserve"> </w:t>
+      </w:r>
+      <w:r>
+        <w:rPr>
+          <w:rFonts w:ascii="Arial" w:hAnsi="Arial" w:cs="Arial"/>
+          <w:sz w:val="24"/>
+          <w:szCs w:val="24"/>
+        </w:rPr>
+        <w:t>explora la</w:t>
+      </w:r>
+      <w:r>
+        <w:rPr>
+          <w:rFonts w:ascii="Arial" w:hAnsi="Arial" w:cs="Arial"/>
+          <w:sz w:val="24"/>
+          <w:szCs w:val="24"/>
+        </w:rPr>
+        <w:t xml:space="preserve"> </w:t>
+      </w:r>
+      <w:r>
+        <w:rPr>
+          <w:rFonts w:ascii="Arial" w:hAnsi="Arial" w:cs="Arial"/>
+          <w:sz w:val="24"/>
+          <w:szCs w:val="24"/>
+        </w:rPr>
+        <w:t xml:space="preserve">inclusión de tipos de enemigos a partir de la </w:t>
+      </w:r>
+      <w:r>
+        <w:rPr>
+          <w:rFonts w:ascii="Arial" w:hAnsi="Arial" w:cs="Arial"/>
+          <w:sz w:val="24"/>
+          <w:szCs w:val="24"/>
+        </w:rPr>
+        <w:t>generalizació</w:t>
+      </w:r>
+      <w:r>
+        <w:rPr>
+          <w:rFonts w:ascii="Arial" w:hAnsi="Arial" w:cs="Arial"/>
+          <w:sz w:val="24"/>
+          <w:szCs w:val="24"/>
+        </w:rPr>
+        <w:t>n</w:t>
+      </w:r>
+      <w:r>
+        <w:rPr>
+          <w:rFonts w:ascii="Arial" w:hAnsi="Arial" w:cs="Arial"/>
+          <w:sz w:val="24"/>
+          <w:szCs w:val="24"/>
+        </w:rPr>
+        <w:t>,</w:t>
+      </w:r>
+      <w:r>
+        <w:rPr>
+          <w:rFonts w:ascii="Arial" w:hAnsi="Arial" w:cs="Arial"/>
+          <w:sz w:val="24"/>
+          <w:szCs w:val="24"/>
+        </w:rPr>
+        <w:t xml:space="preserve"> </w:t>
+      </w:r>
+      <w:r>
+        <w:rPr>
+          <w:rFonts w:ascii="Arial" w:hAnsi="Arial" w:cs="Arial"/>
+          <w:sz w:val="24"/>
+          <w:szCs w:val="24"/>
+        </w:rPr>
+        <w:t>se incluyó la clase P</w:t>
+      </w:r>
+      <w:r>
+        <w:rPr>
+          <w:rFonts w:ascii="Arial" w:hAnsi="Arial" w:cs="Arial"/>
+          <w:sz w:val="24"/>
+          <w:szCs w:val="24"/>
+        </w:rPr>
+        <w:t xml:space="preserve">eople con la finalidad de manejar los comportamientos comunes entre las entidades de tipo persona. Se introdujo en este prototipo las mascaras de colisiones </w:t>
+      </w:r>
+      <w:r>
+        <w:rPr>
+          <w:rFonts w:ascii="Arial" w:hAnsi="Arial" w:cs="Arial"/>
+          <w:sz w:val="24"/>
+          <w:szCs w:val="24"/>
+        </w:rPr>
+        <w:t>de los enemigos.</w:t>
+      </w:r>
     </w:p>
-    <w:p/>
+    <w:p>
+      <w:bookmarkStart w:id="0" w:name="_GoBack"/>
+      <w:bookmarkEnd w:id="0"/>
+    </w:p>
     <w:sectPr>
       <w:pgSz w:w="11906" w:h="16838" w:code="9"/>
       <w:pgMar w:top="1417" w:right="1701" w:bottom="1417" w:left="1701" w:header="709" w:footer="709" w:gutter="0"/>

</xml_diff>

<commit_message>
Prototype 04 - Enemy Shoot
</commit_message>
<xml_diff>
--- a/Diario_Desarrollo.docx
+++ b/Diario_Desarrollo.docx
@@ -1528,25 +1528,7 @@
         <w:rPr>
           <w:color w:val="808080" w:themeColor="background1" w:themeShade="80"/>
         </w:rPr>
-        <w:t>3</w:t>
-      </w:r>
-      <w:r>
-        <w:rPr>
-          <w:color w:val="808080" w:themeColor="background1" w:themeShade="80"/>
-        </w:rPr>
-        <w:t xml:space="preserve"> (P0</w:t>
-      </w:r>
-      <w:r>
-        <w:rPr>
-          <w:color w:val="808080" w:themeColor="background1" w:themeShade="80"/>
-        </w:rPr>
-        <w:t>3</w:t>
-      </w:r>
-      <w:r>
-        <w:rPr>
-          <w:color w:val="808080" w:themeColor="background1" w:themeShade="80"/>
-        </w:rPr>
-        <w:t>):</w:t>
+        <w:t>3 (P03):</w:t>
       </w:r>
     </w:p>
     <w:p>
@@ -1558,6 +1540,9 @@
         </w:rPr>
       </w:pPr>
       <w:r>
+        <w:rPr>
+          <w:noProof/>
+        </w:rPr>
         <w:drawing>
           <wp:anchor distT="0" distB="0" distL="114300" distR="114300" simplePos="0" relativeHeight="251664384" behindDoc="0" locked="0" layoutInCell="1" allowOverlap="1" wp14:anchorId="0DF130E3" wp14:editId="12DB796B">
             <wp:simplePos x="0" y="0"/>
@@ -1761,9 +1746,326 @@
       </w:r>
     </w:p>
     <w:p>
+      <w:pPr>
+        <w:spacing w:line="360" w:lineRule="auto"/>
+        <w:jc w:val="both"/>
+        <w:rPr>
+          <w:rFonts w:ascii="Arial" w:hAnsi="Arial" w:cs="Arial"/>
+          <w:sz w:val="24"/>
+          <w:szCs w:val="24"/>
+        </w:rPr>
+      </w:pPr>
+    </w:p>
+    <w:p>
+      <w:pPr>
+        <w:pStyle w:val="Heading2"/>
+        <w:jc w:val="left"/>
+        <w:rPr>
+          <w:color w:val="808080" w:themeColor="background1" w:themeShade="80"/>
+        </w:rPr>
+      </w:pPr>
+      <w:r>
+        <w:rPr>
+          <w:color w:val="808080" w:themeColor="background1" w:themeShade="80"/>
+        </w:rPr>
+        <w:lastRenderedPageBreak/>
+        <w:t>Prototipo 0</w:t>
+      </w:r>
+      <w:r>
+        <w:rPr>
+          <w:color w:val="808080" w:themeColor="background1" w:themeShade="80"/>
+        </w:rPr>
+        <w:t>4</w:t>
+      </w:r>
+      <w:r>
+        <w:rPr>
+          <w:color w:val="808080" w:themeColor="background1" w:themeShade="80"/>
+        </w:rPr>
+        <w:t xml:space="preserve"> (P0</w:t>
+      </w:r>
+      <w:r>
+        <w:rPr>
+          <w:color w:val="808080" w:themeColor="background1" w:themeShade="80"/>
+        </w:rPr>
+        <w:t>4</w:t>
+      </w:r>
+      <w:r>
+        <w:rPr>
+          <w:color w:val="808080" w:themeColor="background1" w:themeShade="80"/>
+        </w:rPr>
+        <w:t>):</w:t>
+      </w:r>
+    </w:p>
+    <w:p>
+      <w:pPr>
+        <w:pStyle w:val="Heading2"/>
+        <w:jc w:val="left"/>
+        <w:rPr>
+          <w:color w:val="808080" w:themeColor="background1" w:themeShade="80"/>
+        </w:rPr>
+      </w:pPr>
+      <w:r>
+        <w:rPr>
+          <w:rFonts w:ascii="Arial" w:hAnsi="Arial" w:cs="Arial"/>
+          <w:sz w:val="24"/>
+          <w:szCs w:val="24"/>
+        </w:rPr>
+        <w:drawing>
+          <wp:anchor distT="0" distB="0" distL="114300" distR="114300" simplePos="0" relativeHeight="251665408" behindDoc="0" locked="0" layoutInCell="1" allowOverlap="1" wp14:anchorId="0A91FD16" wp14:editId="6C53FA47">
+            <wp:simplePos x="0" y="0"/>
+            <wp:positionH relativeFrom="margin">
+              <wp:posOffset>2536190</wp:posOffset>
+            </wp:positionH>
+            <wp:positionV relativeFrom="paragraph">
+              <wp:posOffset>200660</wp:posOffset>
+            </wp:positionV>
+            <wp:extent cx="3265805" cy="2432050"/>
+            <wp:effectExtent l="0" t="0" r="0" b="6350"/>
+            <wp:wrapThrough wrapText="bothSides">
+              <wp:wrapPolygon edited="0">
+                <wp:start x="504" y="0"/>
+                <wp:lineTo x="0" y="338"/>
+                <wp:lineTo x="0" y="21318"/>
+                <wp:lineTo x="504" y="21487"/>
+                <wp:lineTo x="20915" y="21487"/>
+                <wp:lineTo x="21419" y="21318"/>
+                <wp:lineTo x="21419" y="338"/>
+                <wp:lineTo x="20915" y="0"/>
+                <wp:lineTo x="504" y="0"/>
+              </wp:wrapPolygon>
+            </wp:wrapThrough>
+            <wp:docPr id="6" name="Picture 6"/>
+            <wp:cNvGraphicFramePr>
+              <a:graphicFrameLocks xmlns:a="http://schemas.openxmlformats.org/drawingml/2006/main" noChangeAspect="1"/>
+            </wp:cNvGraphicFramePr>
+            <a:graphic xmlns:a="http://schemas.openxmlformats.org/drawingml/2006/main">
+              <a:graphicData uri="http://schemas.openxmlformats.org/drawingml/2006/picture">
+                <pic:pic xmlns:pic="http://schemas.openxmlformats.org/drawingml/2006/picture">
+                  <pic:nvPicPr>
+                    <pic:cNvPr id="1" name=""/>
+                    <pic:cNvPicPr/>
+                  </pic:nvPicPr>
+                  <pic:blipFill>
+                    <a:blip r:embed="rId10" cstate="print">
+                      <a:extLst>
+                        <a:ext uri="{28A0092B-C50C-407E-A947-70E740481C1C}">
+                          <a14:useLocalDpi xmlns:a14="http://schemas.microsoft.com/office/drawing/2010/main" val="0"/>
+                        </a:ext>
+                      </a:extLst>
+                    </a:blip>
+                    <a:stretch>
+                      <a:fillRect/>
+                    </a:stretch>
+                  </pic:blipFill>
+                  <pic:spPr>
+                    <a:xfrm>
+                      <a:off x="0" y="0"/>
+                      <a:ext cx="3265805" cy="2432050"/>
+                    </a:xfrm>
+                    <a:prstGeom prst="rect">
+                      <a:avLst/>
+                    </a:prstGeom>
+                    <a:ln>
+                      <a:noFill/>
+                    </a:ln>
+                    <a:effectLst>
+                      <a:softEdge rad="112500"/>
+                    </a:effectLst>
+                  </pic:spPr>
+                </pic:pic>
+              </a:graphicData>
+            </a:graphic>
+            <wp14:sizeRelH relativeFrom="page">
+              <wp14:pctWidth>0</wp14:pctWidth>
+            </wp14:sizeRelH>
+            <wp14:sizeRelV relativeFrom="page">
+              <wp14:pctHeight>0</wp14:pctHeight>
+            </wp14:sizeRelV>
+          </wp:anchor>
+        </w:drawing>
+      </w:r>
+      <w:r>
+        <w:rPr>
+          <w:color w:val="808080" w:themeColor="background1" w:themeShade="80"/>
+        </w:rPr>
+        <w:t>Disparos Automáticos</w:t>
+      </w:r>
+      <w:r>
+        <w:rPr>
+          <w:color w:val="808080" w:themeColor="background1" w:themeShade="80"/>
+        </w:rPr>
+        <w:t xml:space="preserve"> </w:t>
+      </w:r>
+    </w:p>
+    <w:p>
+      <w:pPr>
+        <w:spacing w:line="360" w:lineRule="auto"/>
+        <w:jc w:val="both"/>
+        <w:rPr>
+          <w:rFonts w:ascii="Arial" w:hAnsi="Arial" w:cs="Arial"/>
+          <w:sz w:val="24"/>
+          <w:szCs w:val="24"/>
+        </w:rPr>
+      </w:pPr>
+      <w:r>
+        <w:rPr>
+          <w:rFonts w:ascii="Arial" w:hAnsi="Arial" w:cs="Arial"/>
+          <w:sz w:val="24"/>
+          <w:szCs w:val="24"/>
+        </w:rPr>
+        <w:t>El prototipo 0</w:t>
+      </w:r>
+      <w:r>
+        <w:rPr>
+          <w:rFonts w:ascii="Arial" w:hAnsi="Arial" w:cs="Arial"/>
+          <w:sz w:val="24"/>
+          <w:szCs w:val="24"/>
+        </w:rPr>
+        <w:t>4</w:t>
+      </w:r>
+      <w:r>
+        <w:rPr>
+          <w:rFonts w:ascii="Arial" w:hAnsi="Arial" w:cs="Arial"/>
+          <w:sz w:val="24"/>
+          <w:szCs w:val="24"/>
+        </w:rPr>
+        <w:t xml:space="preserve"> </w:t>
+      </w:r>
+      <w:r>
+        <w:rPr>
+          <w:rFonts w:ascii="Arial" w:hAnsi="Arial" w:cs="Arial"/>
+          <w:sz w:val="24"/>
+          <w:szCs w:val="24"/>
+        </w:rPr>
+        <w:t>introduce los disparos automáticos por parte de los enemigos al momento</w:t>
+      </w:r>
+      <w:r>
+        <w:rPr>
+          <w:rFonts w:ascii="Arial" w:hAnsi="Arial" w:cs="Arial"/>
+          <w:sz w:val="24"/>
+          <w:szCs w:val="24"/>
+        </w:rPr>
+        <w:t xml:space="preserve"> </w:t>
+      </w:r>
       <w:bookmarkStart w:id="0" w:name="_GoBack"/>
       <w:bookmarkEnd w:id="0"/>
+      <w:r>
+        <w:rPr>
+          <w:rFonts w:ascii="Arial" w:hAnsi="Arial" w:cs="Arial"/>
+          <w:sz w:val="24"/>
+          <w:szCs w:val="24"/>
+        </w:rPr>
+        <w:t>que el jugador ingresa en cierta área</w:t>
+      </w:r>
+      <w:r>
+        <w:rPr>
+          <w:rFonts w:ascii="Arial" w:hAnsi="Arial" w:cs="Arial"/>
+          <w:sz w:val="24"/>
+          <w:szCs w:val="24"/>
+        </w:rPr>
+        <w:t xml:space="preserve"> (identificada como el aura del enemigo). </w:t>
+      </w:r>
+      <w:r>
+        <w:rPr>
+          <w:rFonts w:ascii="Arial" w:hAnsi="Arial" w:cs="Arial"/>
+          <w:sz w:val="24"/>
+          <w:szCs w:val="24"/>
+        </w:rPr>
+        <w:t>Además,</w:t>
+      </w:r>
+      <w:r>
+        <w:rPr>
+          <w:rFonts w:ascii="Arial" w:hAnsi="Arial" w:cs="Arial"/>
+          <w:sz w:val="24"/>
+          <w:szCs w:val="24"/>
+        </w:rPr>
+        <w:t xml:space="preserve"> se introdujo la base para</w:t>
+      </w:r>
+      <w:r>
+        <w:rPr>
+          <w:rFonts w:ascii="Arial" w:hAnsi="Arial" w:cs="Arial"/>
+          <w:sz w:val="24"/>
+          <w:szCs w:val="24"/>
+        </w:rPr>
+        <w:t xml:space="preserve"> manejar</w:t>
+      </w:r>
+      <w:r>
+        <w:rPr>
+          <w:rFonts w:ascii="Arial" w:hAnsi="Arial" w:cs="Arial"/>
+          <w:sz w:val="24"/>
+          <w:szCs w:val="24"/>
+        </w:rPr>
+        <w:t xml:space="preserve"> la cadencia de disparo y se corrigieron la</w:t>
+      </w:r>
+      <w:r>
+        <w:rPr>
+          <w:rFonts w:ascii="Arial" w:hAnsi="Arial" w:cs="Arial"/>
+          <w:sz w:val="24"/>
+          <w:szCs w:val="24"/>
+        </w:rPr>
+        <w:t>s</w:t>
+      </w:r>
+      <w:r>
+        <w:rPr>
+          <w:rFonts w:ascii="Arial" w:hAnsi="Arial" w:cs="Arial"/>
+          <w:sz w:val="24"/>
+          <w:szCs w:val="24"/>
+        </w:rPr>
+        <w:t xml:space="preserve"> transici</w:t>
+      </w:r>
+      <w:r>
+        <w:rPr>
+          <w:rFonts w:ascii="Arial" w:hAnsi="Arial" w:cs="Arial"/>
+          <w:sz w:val="24"/>
+          <w:szCs w:val="24"/>
+        </w:rPr>
+        <w:t>ones</w:t>
+      </w:r>
+      <w:r>
+        <w:rPr>
+          <w:rFonts w:ascii="Arial" w:hAnsi="Arial" w:cs="Arial"/>
+          <w:sz w:val="24"/>
+          <w:szCs w:val="24"/>
+        </w:rPr>
+        <w:t xml:space="preserve"> entre</w:t>
+      </w:r>
+      <w:r>
+        <w:rPr>
+          <w:rFonts w:ascii="Arial" w:hAnsi="Arial" w:cs="Arial"/>
+          <w:sz w:val="24"/>
+          <w:szCs w:val="24"/>
+        </w:rPr>
+        <w:t xml:space="preserve"> los cambios de</w:t>
+      </w:r>
+      <w:r>
+        <w:rPr>
+          <w:rFonts w:ascii="Arial" w:hAnsi="Arial" w:cs="Arial"/>
+          <w:sz w:val="24"/>
+          <w:szCs w:val="24"/>
+        </w:rPr>
+        <w:t xml:space="preserve"> animaciones.</w:t>
+      </w:r>
+      <w:r>
+        <w:rPr>
+          <w:rFonts w:ascii="Arial" w:hAnsi="Arial" w:cs="Arial"/>
+          <w:sz w:val="24"/>
+          <w:szCs w:val="24"/>
+        </w:rPr>
+        <w:t xml:space="preserve"> </w:t>
+      </w:r>
     </w:p>
+    <w:p>
+      <w:pPr>
+        <w:spacing w:line="360" w:lineRule="auto"/>
+        <w:jc w:val="both"/>
+        <w:rPr>
+          <w:rFonts w:ascii="Arial" w:hAnsi="Arial" w:cs="Arial"/>
+          <w:sz w:val="24"/>
+          <w:szCs w:val="24"/>
+        </w:rPr>
+      </w:pPr>
+    </w:p>
+    <w:p/>
     <w:sectPr>
       <w:pgSz w:w="11906" w:h="16838" w:code="9"/>
       <w:pgMar w:top="1417" w:right="1701" w:bottom="1417" w:left="1701" w:header="709" w:footer="709" w:gutter="0"/>

</xml_diff>

<commit_message>
Prototype 05 - Diagonal Shoot
</commit_message>
<xml_diff>
--- a/Diario_Desarrollo.docx
+++ b/Diario_Desarrollo.docx
@@ -1807,6 +1807,7 @@
       <w:r>
         <w:rPr>
           <w:rFonts w:ascii="Arial" w:hAnsi="Arial" w:cs="Arial"/>
+          <w:noProof/>
           <w:sz w:val="24"/>
           <w:szCs w:val="24"/>
         </w:rPr>
@@ -1947,112 +1948,346 @@
         </w:rPr>
         <w:t xml:space="preserve"> </w:t>
       </w:r>
+      <w:r>
+        <w:rPr>
+          <w:rFonts w:ascii="Arial" w:hAnsi="Arial" w:cs="Arial"/>
+          <w:sz w:val="24"/>
+          <w:szCs w:val="24"/>
+        </w:rPr>
+        <w:t>que el jugador ingresa en cierta área</w:t>
+      </w:r>
+      <w:r>
+        <w:rPr>
+          <w:rFonts w:ascii="Arial" w:hAnsi="Arial" w:cs="Arial"/>
+          <w:sz w:val="24"/>
+          <w:szCs w:val="24"/>
+        </w:rPr>
+        <w:t xml:space="preserve"> (identificada como el aura del enemigo). </w:t>
+      </w:r>
+      <w:r>
+        <w:rPr>
+          <w:rFonts w:ascii="Arial" w:hAnsi="Arial" w:cs="Arial"/>
+          <w:sz w:val="24"/>
+          <w:szCs w:val="24"/>
+        </w:rPr>
+        <w:t>Además,</w:t>
+      </w:r>
+      <w:r>
+        <w:rPr>
+          <w:rFonts w:ascii="Arial" w:hAnsi="Arial" w:cs="Arial"/>
+          <w:sz w:val="24"/>
+          <w:szCs w:val="24"/>
+        </w:rPr>
+        <w:t xml:space="preserve"> se introdujo la base para</w:t>
+      </w:r>
+      <w:r>
+        <w:rPr>
+          <w:rFonts w:ascii="Arial" w:hAnsi="Arial" w:cs="Arial"/>
+          <w:sz w:val="24"/>
+          <w:szCs w:val="24"/>
+        </w:rPr>
+        <w:t xml:space="preserve"> manejar</w:t>
+      </w:r>
+      <w:r>
+        <w:rPr>
+          <w:rFonts w:ascii="Arial" w:hAnsi="Arial" w:cs="Arial"/>
+          <w:sz w:val="24"/>
+          <w:szCs w:val="24"/>
+        </w:rPr>
+        <w:t xml:space="preserve"> la cadencia de disparo y se corrigieron la</w:t>
+      </w:r>
+      <w:r>
+        <w:rPr>
+          <w:rFonts w:ascii="Arial" w:hAnsi="Arial" w:cs="Arial"/>
+          <w:sz w:val="24"/>
+          <w:szCs w:val="24"/>
+        </w:rPr>
+        <w:t>s</w:t>
+      </w:r>
+      <w:r>
+        <w:rPr>
+          <w:rFonts w:ascii="Arial" w:hAnsi="Arial" w:cs="Arial"/>
+          <w:sz w:val="24"/>
+          <w:szCs w:val="24"/>
+        </w:rPr>
+        <w:t xml:space="preserve"> transici</w:t>
+      </w:r>
+      <w:r>
+        <w:rPr>
+          <w:rFonts w:ascii="Arial" w:hAnsi="Arial" w:cs="Arial"/>
+          <w:sz w:val="24"/>
+          <w:szCs w:val="24"/>
+        </w:rPr>
+        <w:t>ones</w:t>
+      </w:r>
+      <w:r>
+        <w:rPr>
+          <w:rFonts w:ascii="Arial" w:hAnsi="Arial" w:cs="Arial"/>
+          <w:sz w:val="24"/>
+          <w:szCs w:val="24"/>
+        </w:rPr>
+        <w:t xml:space="preserve"> entre</w:t>
+      </w:r>
+      <w:r>
+        <w:rPr>
+          <w:rFonts w:ascii="Arial" w:hAnsi="Arial" w:cs="Arial"/>
+          <w:sz w:val="24"/>
+          <w:szCs w:val="24"/>
+        </w:rPr>
+        <w:t xml:space="preserve"> los cambios de</w:t>
+      </w:r>
+      <w:r>
+        <w:rPr>
+          <w:rFonts w:ascii="Arial" w:hAnsi="Arial" w:cs="Arial"/>
+          <w:sz w:val="24"/>
+          <w:szCs w:val="24"/>
+        </w:rPr>
+        <w:t xml:space="preserve"> animaciones.</w:t>
+      </w:r>
+      <w:r>
+        <w:rPr>
+          <w:rFonts w:ascii="Arial" w:hAnsi="Arial" w:cs="Arial"/>
+          <w:sz w:val="24"/>
+          <w:szCs w:val="24"/>
+        </w:rPr>
+        <w:t xml:space="preserve"> </w:t>
+      </w:r>
+    </w:p>
+    <w:p>
+      <w:pPr>
+        <w:pStyle w:val="Heading2"/>
+        <w:jc w:val="left"/>
+        <w:rPr>
+          <w:color w:val="808080" w:themeColor="background1" w:themeShade="80"/>
+        </w:rPr>
+      </w:pPr>
+      <w:r>
+        <w:rPr>
+          <w:color w:val="808080" w:themeColor="background1" w:themeShade="80"/>
+        </w:rPr>
+        <w:t>Prototipo 0</w:t>
+      </w:r>
+      <w:r>
+        <w:rPr>
+          <w:color w:val="808080" w:themeColor="background1" w:themeShade="80"/>
+        </w:rPr>
+        <w:t>5</w:t>
+      </w:r>
+      <w:r>
+        <w:rPr>
+          <w:color w:val="808080" w:themeColor="background1" w:themeShade="80"/>
+        </w:rPr>
+        <w:t xml:space="preserve"> (P0</w:t>
+      </w:r>
+      <w:r>
+        <w:rPr>
+          <w:color w:val="808080" w:themeColor="background1" w:themeShade="80"/>
+        </w:rPr>
+        <w:t>5</w:t>
+      </w:r>
+      <w:r>
+        <w:rPr>
+          <w:color w:val="808080" w:themeColor="background1" w:themeShade="80"/>
+        </w:rPr>
+        <w:t>):</w:t>
+      </w:r>
+    </w:p>
+    <w:p>
+      <w:pPr>
+        <w:pStyle w:val="Heading2"/>
+        <w:jc w:val="left"/>
+        <w:rPr>
+          <w:color w:val="808080" w:themeColor="background1" w:themeShade="80"/>
+        </w:rPr>
+      </w:pPr>
+      <w:r>
+        <w:drawing>
+          <wp:anchor distT="0" distB="0" distL="114300" distR="114300" simplePos="0" relativeHeight="251666432" behindDoc="0" locked="0" layoutInCell="1" allowOverlap="1" wp14:anchorId="45EB6AE2" wp14:editId="71451D7E">
+            <wp:simplePos x="0" y="0"/>
+            <wp:positionH relativeFrom="column">
+              <wp:posOffset>2483485</wp:posOffset>
+            </wp:positionH>
+            <wp:positionV relativeFrom="paragraph">
+              <wp:posOffset>146685</wp:posOffset>
+            </wp:positionV>
+            <wp:extent cx="3346450" cy="2504440"/>
+            <wp:effectExtent l="0" t="0" r="6350" b="0"/>
+            <wp:wrapThrough wrapText="bothSides">
+              <wp:wrapPolygon edited="0">
+                <wp:start x="492" y="0"/>
+                <wp:lineTo x="0" y="329"/>
+                <wp:lineTo x="0" y="21030"/>
+                <wp:lineTo x="369" y="21359"/>
+                <wp:lineTo x="492" y="21359"/>
+                <wp:lineTo x="21026" y="21359"/>
+                <wp:lineTo x="21149" y="21359"/>
+                <wp:lineTo x="21518" y="21030"/>
+                <wp:lineTo x="21518" y="329"/>
+                <wp:lineTo x="21026" y="0"/>
+                <wp:lineTo x="492" y="0"/>
+              </wp:wrapPolygon>
+            </wp:wrapThrough>
+            <wp:docPr id="9" name="Picture 9"/>
+            <wp:cNvGraphicFramePr>
+              <a:graphicFrameLocks xmlns:a="http://schemas.openxmlformats.org/drawingml/2006/main" noChangeAspect="1"/>
+            </wp:cNvGraphicFramePr>
+            <a:graphic xmlns:a="http://schemas.openxmlformats.org/drawingml/2006/main">
+              <a:graphicData uri="http://schemas.openxmlformats.org/drawingml/2006/picture">
+                <pic:pic xmlns:pic="http://schemas.openxmlformats.org/drawingml/2006/picture">
+                  <pic:nvPicPr>
+                    <pic:cNvPr id="1" name=""/>
+                    <pic:cNvPicPr/>
+                  </pic:nvPicPr>
+                  <pic:blipFill>
+                    <a:blip r:embed="rId11" cstate="print">
+                      <a:extLst>
+                        <a:ext uri="{28A0092B-C50C-407E-A947-70E740481C1C}">
+                          <a14:useLocalDpi xmlns:a14="http://schemas.microsoft.com/office/drawing/2010/main" val="0"/>
+                        </a:ext>
+                      </a:extLst>
+                    </a:blip>
+                    <a:stretch>
+                      <a:fillRect/>
+                    </a:stretch>
+                  </pic:blipFill>
+                  <pic:spPr>
+                    <a:xfrm>
+                      <a:off x="0" y="0"/>
+                      <a:ext cx="3346450" cy="2504440"/>
+                    </a:xfrm>
+                    <a:prstGeom prst="rect">
+                      <a:avLst/>
+                    </a:prstGeom>
+                    <a:ln>
+                      <a:noFill/>
+                    </a:ln>
+                    <a:effectLst>
+                      <a:softEdge rad="112500"/>
+                    </a:effectLst>
+                  </pic:spPr>
+                </pic:pic>
+              </a:graphicData>
+            </a:graphic>
+            <wp14:sizeRelH relativeFrom="page">
+              <wp14:pctWidth>0</wp14:pctWidth>
+            </wp14:sizeRelH>
+            <wp14:sizeRelV relativeFrom="page">
+              <wp14:pctHeight>0</wp14:pctHeight>
+            </wp14:sizeRelV>
+          </wp:anchor>
+        </w:drawing>
+      </w:r>
+      <w:r>
+        <w:rPr>
+          <w:color w:val="808080" w:themeColor="background1" w:themeShade="80"/>
+        </w:rPr>
+        <w:t xml:space="preserve">Disparos </w:t>
+      </w:r>
+      <w:r>
+        <w:rPr>
+          <w:color w:val="808080" w:themeColor="background1" w:themeShade="80"/>
+        </w:rPr>
+        <w:t>Oblicuos</w:t>
+      </w:r>
+    </w:p>
+    <w:p>
+      <w:pPr>
+        <w:spacing w:line="360" w:lineRule="auto"/>
+        <w:jc w:val="both"/>
+        <w:rPr>
+          <w:rFonts w:ascii="Arial" w:hAnsi="Arial" w:cs="Arial"/>
+          <w:sz w:val="24"/>
+          <w:szCs w:val="24"/>
+        </w:rPr>
+      </w:pPr>
+      <w:r>
+        <w:rPr>
+          <w:rFonts w:ascii="Arial" w:hAnsi="Arial" w:cs="Arial"/>
+          <w:sz w:val="24"/>
+          <w:szCs w:val="24"/>
+        </w:rPr>
+        <w:t>El prototipo 0</w:t>
+      </w:r>
+      <w:r>
+        <w:rPr>
+          <w:rFonts w:ascii="Arial" w:hAnsi="Arial" w:cs="Arial"/>
+          <w:sz w:val="24"/>
+          <w:szCs w:val="24"/>
+        </w:rPr>
+        <w:t>5</w:t>
+      </w:r>
+      <w:r>
+        <w:rPr>
+          <w:rFonts w:ascii="Arial" w:hAnsi="Arial" w:cs="Arial"/>
+          <w:sz w:val="24"/>
+          <w:szCs w:val="24"/>
+        </w:rPr>
+        <w:t xml:space="preserve"> introduce los disparos </w:t>
+      </w:r>
+      <w:r>
+        <w:rPr>
+          <w:rFonts w:ascii="Arial" w:hAnsi="Arial" w:cs="Arial"/>
+          <w:sz w:val="24"/>
+          <w:szCs w:val="24"/>
+        </w:rPr>
+        <w:t xml:space="preserve">oblicuos, con la intención de disponer de enemigos en terrenos elevados que disparen en la dirección del jugador. </w:t>
+      </w:r>
+      <w:r>
+        <w:rPr>
+          <w:rFonts w:ascii="Arial" w:hAnsi="Arial" w:cs="Arial"/>
+          <w:sz w:val="24"/>
+          <w:szCs w:val="24"/>
+        </w:rPr>
+        <w:t>Además,</w:t>
+      </w:r>
+      <w:r>
+        <w:rPr>
+          <w:rFonts w:ascii="Arial" w:hAnsi="Arial" w:cs="Arial"/>
+          <w:sz w:val="24"/>
+          <w:szCs w:val="24"/>
+        </w:rPr>
+        <w:t xml:space="preserve"> </w:t>
+      </w:r>
+      <w:r>
+        <w:rPr>
+          <w:rFonts w:ascii="Arial" w:hAnsi="Arial" w:cs="Arial"/>
+          <w:sz w:val="24"/>
+          <w:szCs w:val="24"/>
+        </w:rPr>
+        <w:t>se efectuaron ajustes para poder definir el aura del enemigo de forma variable.</w:t>
+      </w:r>
+      <w:r>
+        <w:rPr>
+          <w:rFonts w:ascii="Arial" w:hAnsi="Arial" w:cs="Arial"/>
+          <w:sz w:val="24"/>
+          <w:szCs w:val="24"/>
+        </w:rPr>
+        <w:t xml:space="preserve"> </w:t>
+      </w:r>
       <w:bookmarkStart w:id="0" w:name="_GoBack"/>
       <w:bookmarkEnd w:id="0"/>
-      <w:r>
-        <w:rPr>
-          <w:rFonts w:ascii="Arial" w:hAnsi="Arial" w:cs="Arial"/>
-          <w:sz w:val="24"/>
-          <w:szCs w:val="24"/>
-        </w:rPr>
-        <w:t>que el jugador ingresa en cierta área</w:t>
-      </w:r>
-      <w:r>
-        <w:rPr>
-          <w:rFonts w:ascii="Arial" w:hAnsi="Arial" w:cs="Arial"/>
-          <w:sz w:val="24"/>
-          <w:szCs w:val="24"/>
-        </w:rPr>
-        <w:t xml:space="preserve"> (identificada como el aura del enemigo). </w:t>
-      </w:r>
-      <w:r>
-        <w:rPr>
-          <w:rFonts w:ascii="Arial" w:hAnsi="Arial" w:cs="Arial"/>
-          <w:sz w:val="24"/>
-          <w:szCs w:val="24"/>
-        </w:rPr>
-        <w:t>Además,</w:t>
-      </w:r>
-      <w:r>
-        <w:rPr>
-          <w:rFonts w:ascii="Arial" w:hAnsi="Arial" w:cs="Arial"/>
-          <w:sz w:val="24"/>
-          <w:szCs w:val="24"/>
-        </w:rPr>
-        <w:t xml:space="preserve"> se introdujo la base para</w:t>
-      </w:r>
-      <w:r>
-        <w:rPr>
-          <w:rFonts w:ascii="Arial" w:hAnsi="Arial" w:cs="Arial"/>
-          <w:sz w:val="24"/>
-          <w:szCs w:val="24"/>
-        </w:rPr>
-        <w:t xml:space="preserve"> manejar</w:t>
-      </w:r>
-      <w:r>
-        <w:rPr>
-          <w:rFonts w:ascii="Arial" w:hAnsi="Arial" w:cs="Arial"/>
-          <w:sz w:val="24"/>
-          <w:szCs w:val="24"/>
-        </w:rPr>
-        <w:t xml:space="preserve"> la cadencia de disparo y se corrigieron la</w:t>
-      </w:r>
-      <w:r>
-        <w:rPr>
-          <w:rFonts w:ascii="Arial" w:hAnsi="Arial" w:cs="Arial"/>
-          <w:sz w:val="24"/>
-          <w:szCs w:val="24"/>
-        </w:rPr>
-        <w:t>s</w:t>
-      </w:r>
-      <w:r>
-        <w:rPr>
-          <w:rFonts w:ascii="Arial" w:hAnsi="Arial" w:cs="Arial"/>
-          <w:sz w:val="24"/>
-          <w:szCs w:val="24"/>
-        </w:rPr>
-        <w:t xml:space="preserve"> transici</w:t>
-      </w:r>
-      <w:r>
-        <w:rPr>
-          <w:rFonts w:ascii="Arial" w:hAnsi="Arial" w:cs="Arial"/>
-          <w:sz w:val="24"/>
-          <w:szCs w:val="24"/>
-        </w:rPr>
-        <w:t>ones</w:t>
-      </w:r>
-      <w:r>
-        <w:rPr>
-          <w:rFonts w:ascii="Arial" w:hAnsi="Arial" w:cs="Arial"/>
-          <w:sz w:val="24"/>
-          <w:szCs w:val="24"/>
-        </w:rPr>
-        <w:t xml:space="preserve"> entre</w:t>
-      </w:r>
-      <w:r>
-        <w:rPr>
-          <w:rFonts w:ascii="Arial" w:hAnsi="Arial" w:cs="Arial"/>
-          <w:sz w:val="24"/>
-          <w:szCs w:val="24"/>
-        </w:rPr>
-        <w:t xml:space="preserve"> los cambios de</w:t>
-      </w:r>
-      <w:r>
-        <w:rPr>
-          <w:rFonts w:ascii="Arial" w:hAnsi="Arial" w:cs="Arial"/>
-          <w:sz w:val="24"/>
-          <w:szCs w:val="24"/>
-        </w:rPr>
-        <w:t xml:space="preserve"> animaciones.</w:t>
-      </w:r>
-      <w:r>
-        <w:rPr>
-          <w:rFonts w:ascii="Arial" w:hAnsi="Arial" w:cs="Arial"/>
-          <w:sz w:val="24"/>
-          <w:szCs w:val="24"/>
-        </w:rPr>
-        <w:t xml:space="preserve"> </w:t>
-      </w:r>
+    </w:p>
+    <w:p>
+      <w:pPr>
+        <w:spacing w:line="360" w:lineRule="auto"/>
+        <w:jc w:val="both"/>
+        <w:rPr>
+          <w:rFonts w:ascii="Arial" w:hAnsi="Arial" w:cs="Arial"/>
+          <w:sz w:val="24"/>
+          <w:szCs w:val="24"/>
+        </w:rPr>
+      </w:pPr>
+    </w:p>
+    <w:p>
+      <w:pPr>
+        <w:spacing w:line="360" w:lineRule="auto"/>
+        <w:jc w:val="both"/>
+        <w:rPr>
+          <w:rFonts w:ascii="Arial" w:hAnsi="Arial" w:cs="Arial"/>
+          <w:sz w:val="24"/>
+          <w:szCs w:val="24"/>
+        </w:rPr>
+      </w:pPr>
     </w:p>
     <w:p>
       <w:pPr>

</xml_diff>

<commit_message>
Prototype 06 - Life and Death
</commit_message>
<xml_diff>
--- a/Diario_Desarrollo.docx
+++ b/Diario_Desarrollo.docx
@@ -197,7 +197,6 @@
         <w:t xml:space="preserve"> </w:t>
       </w:r>
       <w:hyperlink r:id="rId5" w:history="1">
-        <w:proofErr w:type="spellStart"/>
         <w:r>
           <w:rPr>
             <w:rStyle w:val="Hyperlink"/>
@@ -205,29 +204,8 @@
             <w:sz w:val="24"/>
             <w:szCs w:val="24"/>
           </w:rPr>
-          <w:t>Sunset</w:t>
+          <w:t>Sunset Riders</w:t>
         </w:r>
-        <w:proofErr w:type="spellEnd"/>
-        <w:r>
-          <w:rPr>
-            <w:rStyle w:val="Hyperlink"/>
-            <w:rFonts w:ascii="Arial" w:hAnsi="Arial" w:cs="Arial"/>
-            <w:sz w:val="24"/>
-            <w:szCs w:val="24"/>
-          </w:rPr>
-          <w:t xml:space="preserve"> </w:t>
-        </w:r>
-        <w:proofErr w:type="spellStart"/>
-        <w:r>
-          <w:rPr>
-            <w:rStyle w:val="Hyperlink"/>
-            <w:rFonts w:ascii="Arial" w:hAnsi="Arial" w:cs="Arial"/>
-            <w:sz w:val="24"/>
-            <w:szCs w:val="24"/>
-          </w:rPr>
-          <w:t>Riders</w:t>
-        </w:r>
-        <w:proofErr w:type="spellEnd"/>
       </w:hyperlink>
       <w:r>
         <w:rPr>
@@ -243,25 +221,7 @@
           <w:sz w:val="24"/>
           <w:szCs w:val="24"/>
         </w:rPr>
-        <w:t>(</w:t>
-      </w:r>
-      <w:proofErr w:type="spellStart"/>
-      <w:r>
-        <w:rPr>
-          <w:rFonts w:ascii="Arial" w:hAnsi="Arial" w:cs="Arial"/>
-          <w:sz w:val="24"/>
-          <w:szCs w:val="24"/>
-        </w:rPr>
-        <w:t>Konami</w:t>
-      </w:r>
-      <w:proofErr w:type="spellEnd"/>
-      <w:r>
-        <w:rPr>
-          <w:rFonts w:ascii="Arial" w:hAnsi="Arial" w:cs="Arial"/>
-          <w:sz w:val="24"/>
-          <w:szCs w:val="24"/>
-        </w:rPr>
-        <w:t>, 1991)</w:t>
+        <w:t>(Konami, 1991)</w:t>
       </w:r>
       <w:r>
         <w:rPr>
@@ -301,18 +261,8 @@
           <w:sz w:val="24"/>
           <w:szCs w:val="24"/>
         </w:rPr>
-        <w:t xml:space="preserve">Jefe </w:t>
-      </w:r>
-      <w:proofErr w:type="spellStart"/>
-      <w:r>
-        <w:rPr>
-          <w:rFonts w:ascii="Arial" w:hAnsi="Arial" w:cs="Arial"/>
-          <w:sz w:val="24"/>
-          <w:szCs w:val="24"/>
-        </w:rPr>
-        <w:t>Scalpem</w:t>
-      </w:r>
-      <w:proofErr w:type="spellEnd"/>
+        <w:t>Jefe Scalpem</w:t>
+      </w:r>
       <w:r>
         <w:rPr>
           <w:rFonts w:ascii="Arial" w:hAnsi="Arial" w:cs="Arial"/>
@@ -321,34 +271,14 @@
         </w:rPr>
         <w:t xml:space="preserve">  (</w:t>
       </w:r>
-      <w:proofErr w:type="spellStart"/>
       <w:r>
         <w:rPr>
           <w:rFonts w:ascii="Arial" w:hAnsi="Arial" w:cs="Arial"/>
           <w:color w:val="333333"/>
           <w:shd w:val="clear" w:color="auto" w:fill="FFFFFF"/>
         </w:rPr>
-        <w:t>Chief</w:t>
-      </w:r>
-      <w:proofErr w:type="spellEnd"/>
-      <w:r>
-        <w:rPr>
-          <w:rFonts w:ascii="Arial" w:hAnsi="Arial" w:cs="Arial"/>
-          <w:color w:val="333333"/>
-          <w:shd w:val="clear" w:color="auto" w:fill="FFFFFF"/>
-        </w:rPr>
-        <w:t xml:space="preserve"> </w:t>
-      </w:r>
-      <w:proofErr w:type="spellStart"/>
-      <w:r>
-        <w:rPr>
-          <w:rFonts w:ascii="Arial" w:hAnsi="Arial" w:cs="Arial"/>
-          <w:color w:val="333333"/>
-          <w:shd w:val="clear" w:color="auto" w:fill="FFFFFF"/>
-        </w:rPr>
-        <w:t>Wigwam</w:t>
-      </w:r>
-      <w:proofErr w:type="spellEnd"/>
+        <w:t>Chief Wigwam</w:t>
+      </w:r>
       <w:r>
         <w:rPr>
           <w:rFonts w:ascii="Arial" w:hAnsi="Arial" w:cs="Arial"/>
@@ -646,29 +576,7 @@
           <w:sz w:val="24"/>
           <w:szCs w:val="24"/>
         </w:rPr>
-        <w:t xml:space="preserve">Steve, Bob, </w:t>
-      </w:r>
-      <w:proofErr w:type="spellStart"/>
-      <w:r>
-        <w:rPr>
-          <w:rFonts w:ascii="Arial" w:hAnsi="Arial" w:cs="Arial"/>
-          <w:i/>
-          <w:color w:val="404040" w:themeColor="text1" w:themeTint="BF"/>
-          <w:sz w:val="24"/>
-          <w:szCs w:val="24"/>
-        </w:rPr>
-        <w:t>Cormano</w:t>
-      </w:r>
-      <w:proofErr w:type="spellEnd"/>
-      <w:r>
-        <w:rPr>
-          <w:rFonts w:ascii="Arial" w:hAnsi="Arial" w:cs="Arial"/>
-          <w:i/>
-          <w:color w:val="404040" w:themeColor="text1" w:themeTint="BF"/>
-          <w:sz w:val="24"/>
-          <w:szCs w:val="24"/>
-        </w:rPr>
-        <w:t xml:space="preserve"> y Billy</w:t>
+        <w:t>Steve, Bob, Cormano y Billy</w:t>
       </w:r>
       <w:r>
         <w:rPr>
@@ -1175,25 +1083,7 @@
           <w:sz w:val="24"/>
           <w:szCs w:val="24"/>
         </w:rPr>
-        <w:t xml:space="preserve"> clase </w:t>
-      </w:r>
-      <w:proofErr w:type="spellStart"/>
-      <w:r>
-        <w:rPr>
-          <w:rFonts w:ascii="Arial" w:hAnsi="Arial" w:cs="Arial"/>
-          <w:sz w:val="24"/>
-          <w:szCs w:val="24"/>
-        </w:rPr>
-        <w:t>Enemy</w:t>
-      </w:r>
-      <w:proofErr w:type="spellEnd"/>
-      <w:r>
-        <w:rPr>
-          <w:rFonts w:ascii="Arial" w:hAnsi="Arial" w:cs="Arial"/>
-          <w:sz w:val="24"/>
-          <w:szCs w:val="24"/>
-        </w:rPr>
-        <w:t xml:space="preserve"> </w:t>
+        <w:t xml:space="preserve"> clase Enemy </w:t>
       </w:r>
       <w:r>
         <w:rPr>
@@ -1441,18 +1331,8 @@
           <w:sz w:val="24"/>
           <w:szCs w:val="24"/>
         </w:rPr>
-        <w:t xml:space="preserve">, con tal objetivo se incluyó la clase </w:t>
-      </w:r>
-      <w:proofErr w:type="spellStart"/>
-      <w:r>
-        <w:rPr>
-          <w:rFonts w:ascii="Arial" w:hAnsi="Arial" w:cs="Arial"/>
-          <w:sz w:val="24"/>
-          <w:szCs w:val="24"/>
-        </w:rPr>
-        <w:t>Projectile</w:t>
-      </w:r>
-      <w:proofErr w:type="spellEnd"/>
+        <w:t>, con tal objetivo se incluyó la clase Projectile</w:t>
+      </w:r>
       <w:r>
         <w:rPr>
           <w:rFonts w:ascii="Arial" w:hAnsi="Arial" w:cs="Arial"/>
@@ -2071,25 +1951,7 @@
         <w:rPr>
           <w:color w:val="808080" w:themeColor="background1" w:themeShade="80"/>
         </w:rPr>
-        <w:t>5</w:t>
-      </w:r>
-      <w:r>
-        <w:rPr>
-          <w:color w:val="808080" w:themeColor="background1" w:themeShade="80"/>
-        </w:rPr>
-        <w:t xml:space="preserve"> (P0</w:t>
-      </w:r>
-      <w:r>
-        <w:rPr>
-          <w:color w:val="808080" w:themeColor="background1" w:themeShade="80"/>
-        </w:rPr>
-        <w:t>5</w:t>
-      </w:r>
-      <w:r>
-        <w:rPr>
-          <w:color w:val="808080" w:themeColor="background1" w:themeShade="80"/>
-        </w:rPr>
-        <w:t>):</w:t>
+        <w:t>5 (P05):</w:t>
       </w:r>
     </w:p>
     <w:p>
@@ -2101,6 +1963,9 @@
         </w:rPr>
       </w:pPr>
       <w:r>
+        <w:rPr>
+          <w:noProof/>
+        </w:rPr>
         <w:drawing>
           <wp:anchor distT="0" distB="0" distL="114300" distR="114300" simplePos="0" relativeHeight="251666432" behindDoc="0" locked="0" layoutInCell="1" allowOverlap="1" wp14:anchorId="45EB6AE2" wp14:editId="71451D7E">
             <wp:simplePos x="0" y="0"/>
@@ -2181,13 +2046,7 @@
         <w:rPr>
           <w:color w:val="808080" w:themeColor="background1" w:themeShade="80"/>
         </w:rPr>
-        <w:t xml:space="preserve">Disparos </w:t>
-      </w:r>
-      <w:r>
-        <w:rPr>
-          <w:color w:val="808080" w:themeColor="background1" w:themeShade="80"/>
-        </w:rPr>
-        <w:t>Oblicuos</w:t>
+        <w:t>Disparos Oblicuos</w:t>
       </w:r>
     </w:p>
     <w:p>
@@ -2214,23 +2073,7 @@
           <w:sz w:val="24"/>
           <w:szCs w:val="24"/>
         </w:rPr>
-        <w:t>5</w:t>
-      </w:r>
-      <w:r>
-        <w:rPr>
-          <w:rFonts w:ascii="Arial" w:hAnsi="Arial" w:cs="Arial"/>
-          <w:sz w:val="24"/>
-          <w:szCs w:val="24"/>
-        </w:rPr>
-        <w:t xml:space="preserve"> introduce los disparos </w:t>
-      </w:r>
-      <w:r>
-        <w:rPr>
-          <w:rFonts w:ascii="Arial" w:hAnsi="Arial" w:cs="Arial"/>
-          <w:sz w:val="24"/>
-          <w:szCs w:val="24"/>
-        </w:rPr>
-        <w:t xml:space="preserve">oblicuos, con la intención de disponer de enemigos en terrenos elevados que disparen en la dirección del jugador. </w:t>
+        <w:t xml:space="preserve">5 introduce los disparos oblicuos, con la intención de disponer de enemigos en terrenos elevados que disparen en la dirección del jugador. </w:t>
       </w:r>
       <w:r>
         <w:rPr>
@@ -2264,8 +2107,6 @@
         </w:rPr>
         <w:t xml:space="preserve"> </w:t>
       </w:r>
-      <w:bookmarkStart w:id="0" w:name="_GoBack"/>
-      <w:bookmarkEnd w:id="0"/>
     </w:p>
     <w:p>
       <w:pPr>
@@ -2277,6 +2118,240 @@
           <w:szCs w:val="24"/>
         </w:rPr>
       </w:pPr>
+    </w:p>
+    <w:p>
+      <w:pPr>
+        <w:spacing w:line="360" w:lineRule="auto"/>
+        <w:jc w:val="both"/>
+        <w:rPr>
+          <w:rFonts w:ascii="Arial" w:hAnsi="Arial" w:cs="Arial"/>
+          <w:sz w:val="24"/>
+          <w:szCs w:val="24"/>
+        </w:rPr>
+      </w:pPr>
+      <w:bookmarkStart w:id="0" w:name="_GoBack"/>
+      <w:r>
+        <w:rPr>
+          <w:rFonts w:ascii="Arial" w:hAnsi="Arial" w:cs="Arial"/>
+          <w:sz w:val="24"/>
+          <w:szCs w:val="24"/>
+        </w:rPr>
+        <w:drawing>
+          <wp:anchor distT="0" distB="0" distL="114300" distR="114300" simplePos="0" relativeHeight="251667456" behindDoc="0" locked="0" layoutInCell="1" allowOverlap="1" wp14:anchorId="3D4CB114" wp14:editId="6239E515">
+            <wp:simplePos x="0" y="0"/>
+            <wp:positionH relativeFrom="margin">
+              <wp:posOffset>2489249</wp:posOffset>
+            </wp:positionH>
+            <wp:positionV relativeFrom="margin">
+              <wp:posOffset>6550025</wp:posOffset>
+            </wp:positionV>
+            <wp:extent cx="3288665" cy="2445385"/>
+            <wp:effectExtent l="0" t="0" r="6985" b="0"/>
+            <wp:wrapThrough wrapText="bothSides">
+              <wp:wrapPolygon edited="0">
+                <wp:start x="500" y="0"/>
+                <wp:lineTo x="0" y="337"/>
+                <wp:lineTo x="0" y="21202"/>
+                <wp:lineTo x="500" y="21370"/>
+                <wp:lineTo x="21020" y="21370"/>
+                <wp:lineTo x="21521" y="21202"/>
+                <wp:lineTo x="21521" y="337"/>
+                <wp:lineTo x="21020" y="0"/>
+                <wp:lineTo x="500" y="0"/>
+              </wp:wrapPolygon>
+            </wp:wrapThrough>
+            <wp:docPr id="8" name="Picture 8"/>
+            <wp:cNvGraphicFramePr>
+              <a:graphicFrameLocks xmlns:a="http://schemas.openxmlformats.org/drawingml/2006/main" noChangeAspect="1"/>
+            </wp:cNvGraphicFramePr>
+            <a:graphic xmlns:a="http://schemas.openxmlformats.org/drawingml/2006/main">
+              <a:graphicData uri="http://schemas.openxmlformats.org/drawingml/2006/picture">
+                <pic:pic xmlns:pic="http://schemas.openxmlformats.org/drawingml/2006/picture">
+                  <pic:nvPicPr>
+                    <pic:cNvPr id="1" name=""/>
+                    <pic:cNvPicPr/>
+                  </pic:nvPicPr>
+                  <pic:blipFill>
+                    <a:blip r:embed="rId12" cstate="print">
+                      <a:extLst>
+                        <a:ext uri="{28A0092B-C50C-407E-A947-70E740481C1C}">
+                          <a14:useLocalDpi xmlns:a14="http://schemas.microsoft.com/office/drawing/2010/main" val="0"/>
+                        </a:ext>
+                      </a:extLst>
+                    </a:blip>
+                    <a:stretch>
+                      <a:fillRect/>
+                    </a:stretch>
+                  </pic:blipFill>
+                  <pic:spPr>
+                    <a:xfrm>
+                      <a:off x="0" y="0"/>
+                      <a:ext cx="3288665" cy="2445385"/>
+                    </a:xfrm>
+                    <a:prstGeom prst="rect">
+                      <a:avLst/>
+                    </a:prstGeom>
+                    <a:ln>
+                      <a:noFill/>
+                    </a:ln>
+                    <a:effectLst>
+                      <a:softEdge rad="112500"/>
+                    </a:effectLst>
+                  </pic:spPr>
+                </pic:pic>
+              </a:graphicData>
+            </a:graphic>
+            <wp14:sizeRelH relativeFrom="margin">
+              <wp14:pctWidth>0</wp14:pctWidth>
+            </wp14:sizeRelH>
+            <wp14:sizeRelV relativeFrom="margin">
+              <wp14:pctHeight>0</wp14:pctHeight>
+            </wp14:sizeRelV>
+          </wp:anchor>
+        </w:drawing>
+      </w:r>
+      <w:bookmarkEnd w:id="0"/>
+    </w:p>
+    <w:p>
+      <w:pPr>
+        <w:pStyle w:val="Heading2"/>
+        <w:jc w:val="left"/>
+        <w:rPr>
+          <w:color w:val="808080" w:themeColor="background1" w:themeShade="80"/>
+        </w:rPr>
+      </w:pPr>
+      <w:r>
+        <w:rPr>
+          <w:color w:val="808080" w:themeColor="background1" w:themeShade="80"/>
+        </w:rPr>
+        <w:t>Prototipo 0</w:t>
+      </w:r>
+      <w:r>
+        <w:rPr>
+          <w:color w:val="808080" w:themeColor="background1" w:themeShade="80"/>
+        </w:rPr>
+        <w:t>6</w:t>
+      </w:r>
+      <w:r>
+        <w:rPr>
+          <w:color w:val="808080" w:themeColor="background1" w:themeShade="80"/>
+        </w:rPr>
+        <w:t xml:space="preserve"> (P0</w:t>
+      </w:r>
+      <w:r>
+        <w:rPr>
+          <w:color w:val="808080" w:themeColor="background1" w:themeShade="80"/>
+        </w:rPr>
+        <w:t>6</w:t>
+      </w:r>
+      <w:r>
+        <w:rPr>
+          <w:color w:val="808080" w:themeColor="background1" w:themeShade="80"/>
+        </w:rPr>
+        <w:t>):</w:t>
+      </w:r>
+    </w:p>
+    <w:p>
+      <w:pPr>
+        <w:pStyle w:val="Heading2"/>
+        <w:jc w:val="left"/>
+        <w:rPr>
+          <w:color w:val="808080" w:themeColor="background1" w:themeShade="80"/>
+        </w:rPr>
+      </w:pPr>
+      <w:r>
+        <w:rPr>
+          <w:color w:val="808080" w:themeColor="background1" w:themeShade="80"/>
+        </w:rPr>
+        <w:t>Vida</w:t>
+      </w:r>
+      <w:r>
+        <w:rPr>
+          <w:color w:val="808080" w:themeColor="background1" w:themeShade="80"/>
+        </w:rPr>
+        <w:t xml:space="preserve"> de </w:t>
+      </w:r>
+      <w:r>
+        <w:rPr>
+          <w:color w:val="808080" w:themeColor="background1" w:themeShade="80"/>
+        </w:rPr>
+        <w:t>Personas</w:t>
+      </w:r>
+    </w:p>
+    <w:p>
+      <w:pPr>
+        <w:spacing w:line="360" w:lineRule="auto"/>
+        <w:jc w:val="both"/>
+        <w:rPr>
+          <w:rFonts w:ascii="Arial" w:hAnsi="Arial" w:cs="Arial"/>
+          <w:sz w:val="24"/>
+          <w:szCs w:val="24"/>
+        </w:rPr>
+      </w:pPr>
+      <w:r>
+        <w:rPr>
+          <w:rFonts w:ascii="Arial" w:hAnsi="Arial" w:cs="Arial"/>
+          <w:sz w:val="24"/>
+          <w:szCs w:val="24"/>
+        </w:rPr>
+        <w:t>En el prototipo 06 se define la vida de las entidades pertenecientes al tipo People, así como su</w:t>
+      </w:r>
+      <w:r>
+        <w:rPr>
+          <w:rFonts w:ascii="Arial" w:hAnsi="Arial" w:cs="Arial"/>
+          <w:sz w:val="24"/>
+          <w:szCs w:val="24"/>
+        </w:rPr>
+        <w:t xml:space="preserve"> muerte</w:t>
+      </w:r>
+      <w:r>
+        <w:rPr>
+          <w:rFonts w:ascii="Arial" w:hAnsi="Arial" w:cs="Arial"/>
+          <w:sz w:val="24"/>
+          <w:szCs w:val="24"/>
+        </w:rPr>
+        <w:t xml:space="preserve"> al recibir cierto daño vinculado a la vida.</w:t>
+      </w:r>
+      <w:r>
+        <w:rPr>
+          <w:rFonts w:ascii="Arial" w:hAnsi="Arial" w:cs="Arial"/>
+          <w:sz w:val="24"/>
+          <w:szCs w:val="24"/>
+        </w:rPr>
+        <w:t xml:space="preserve"> Además,</w:t>
+      </w:r>
+      <w:r>
+        <w:rPr>
+          <w:rFonts w:ascii="Arial" w:hAnsi="Arial" w:cs="Arial"/>
+          <w:sz w:val="24"/>
+          <w:szCs w:val="24"/>
+        </w:rPr>
+        <w:t xml:space="preserve"> se introduce la fuente a emplear en el </w:t>
+      </w:r>
+      <w:r>
+        <w:rPr>
+          <w:rFonts w:ascii="Arial" w:hAnsi="Arial" w:cs="Arial"/>
+          <w:sz w:val="24"/>
+          <w:szCs w:val="24"/>
+        </w:rPr>
+        <w:t>video</w:t>
+      </w:r>
+      <w:r>
+        <w:rPr>
+          <w:rFonts w:ascii="Arial" w:hAnsi="Arial" w:cs="Arial"/>
+          <w:sz w:val="24"/>
+          <w:szCs w:val="24"/>
+        </w:rPr>
+        <w:t>juego.</w:t>
+      </w:r>
+      <w:r>
+        <w:rPr>
+          <w:rFonts w:ascii="Arial" w:hAnsi="Arial" w:cs="Arial"/>
+          <w:sz w:val="24"/>
+          <w:szCs w:val="24"/>
+        </w:rPr>
+        <w:t xml:space="preserve"> </w:t>
+      </w:r>
     </w:p>
     <w:p>
       <w:pPr>

</xml_diff>

<commit_message>
Prototype 06 - Block	and Score
</commit_message>
<xml_diff>
--- a/Diario_Desarrollo.docx
+++ b/Diario_Desarrollo.docx
@@ -197,6 +197,7 @@
         <w:t xml:space="preserve"> </w:t>
       </w:r>
       <w:hyperlink r:id="rId5" w:history="1">
+        <w:proofErr w:type="spellStart"/>
         <w:r>
           <w:rPr>
             <w:rStyle w:val="Hyperlink"/>
@@ -204,8 +205,29 @@
             <w:sz w:val="24"/>
             <w:szCs w:val="24"/>
           </w:rPr>
-          <w:t>Sunset Riders</w:t>
+          <w:t>Sunset</w:t>
         </w:r>
+        <w:proofErr w:type="spellEnd"/>
+        <w:r>
+          <w:rPr>
+            <w:rStyle w:val="Hyperlink"/>
+            <w:rFonts w:ascii="Arial" w:hAnsi="Arial" w:cs="Arial"/>
+            <w:sz w:val="24"/>
+            <w:szCs w:val="24"/>
+          </w:rPr>
+          <w:t xml:space="preserve"> </w:t>
+        </w:r>
+        <w:proofErr w:type="spellStart"/>
+        <w:r>
+          <w:rPr>
+            <w:rStyle w:val="Hyperlink"/>
+            <w:rFonts w:ascii="Arial" w:hAnsi="Arial" w:cs="Arial"/>
+            <w:sz w:val="24"/>
+            <w:szCs w:val="24"/>
+          </w:rPr>
+          <w:t>Riders</w:t>
+        </w:r>
+        <w:proofErr w:type="spellEnd"/>
       </w:hyperlink>
       <w:r>
         <w:rPr>
@@ -221,7 +243,25 @@
           <w:sz w:val="24"/>
           <w:szCs w:val="24"/>
         </w:rPr>
-        <w:t>(Konami, 1991)</w:t>
+        <w:t>(</w:t>
+      </w:r>
+      <w:proofErr w:type="spellStart"/>
+      <w:r>
+        <w:rPr>
+          <w:rFonts w:ascii="Arial" w:hAnsi="Arial" w:cs="Arial"/>
+          <w:sz w:val="24"/>
+          <w:szCs w:val="24"/>
+        </w:rPr>
+        <w:t>Konami</w:t>
+      </w:r>
+      <w:proofErr w:type="spellEnd"/>
+      <w:r>
+        <w:rPr>
+          <w:rFonts w:ascii="Arial" w:hAnsi="Arial" w:cs="Arial"/>
+          <w:sz w:val="24"/>
+          <w:szCs w:val="24"/>
+        </w:rPr>
+        <w:t>, 1991)</w:t>
       </w:r>
       <w:r>
         <w:rPr>
@@ -261,8 +301,18 @@
           <w:sz w:val="24"/>
           <w:szCs w:val="24"/>
         </w:rPr>
-        <w:t>Jefe Scalpem</w:t>
-      </w:r>
+        <w:t xml:space="preserve">Jefe </w:t>
+      </w:r>
+      <w:proofErr w:type="spellStart"/>
+      <w:r>
+        <w:rPr>
+          <w:rFonts w:ascii="Arial" w:hAnsi="Arial" w:cs="Arial"/>
+          <w:sz w:val="24"/>
+          <w:szCs w:val="24"/>
+        </w:rPr>
+        <w:t>Scalpem</w:t>
+      </w:r>
+      <w:proofErr w:type="spellEnd"/>
       <w:r>
         <w:rPr>
           <w:rFonts w:ascii="Arial" w:hAnsi="Arial" w:cs="Arial"/>
@@ -271,14 +321,34 @@
         </w:rPr>
         <w:t xml:space="preserve">  (</w:t>
       </w:r>
+      <w:proofErr w:type="spellStart"/>
       <w:r>
         <w:rPr>
           <w:rFonts w:ascii="Arial" w:hAnsi="Arial" w:cs="Arial"/>
           <w:color w:val="333333"/>
           <w:shd w:val="clear" w:color="auto" w:fill="FFFFFF"/>
         </w:rPr>
-        <w:t>Chief Wigwam</w:t>
-      </w:r>
+        <w:t>Chief</w:t>
+      </w:r>
+      <w:proofErr w:type="spellEnd"/>
+      <w:r>
+        <w:rPr>
+          <w:rFonts w:ascii="Arial" w:hAnsi="Arial" w:cs="Arial"/>
+          <w:color w:val="333333"/>
+          <w:shd w:val="clear" w:color="auto" w:fill="FFFFFF"/>
+        </w:rPr>
+        <w:t xml:space="preserve"> </w:t>
+      </w:r>
+      <w:proofErr w:type="spellStart"/>
+      <w:r>
+        <w:rPr>
+          <w:rFonts w:ascii="Arial" w:hAnsi="Arial" w:cs="Arial"/>
+          <w:color w:val="333333"/>
+          <w:shd w:val="clear" w:color="auto" w:fill="FFFFFF"/>
+        </w:rPr>
+        <w:t>Wigwam</w:t>
+      </w:r>
+      <w:proofErr w:type="spellEnd"/>
       <w:r>
         <w:rPr>
           <w:rFonts w:ascii="Arial" w:hAnsi="Arial" w:cs="Arial"/>
@@ -576,7 +646,29 @@
           <w:sz w:val="24"/>
           <w:szCs w:val="24"/>
         </w:rPr>
-        <w:t>Steve, Bob, Cormano y Billy</w:t>
+        <w:t xml:space="preserve">Steve, Bob, </w:t>
+      </w:r>
+      <w:proofErr w:type="spellStart"/>
+      <w:r>
+        <w:rPr>
+          <w:rFonts w:ascii="Arial" w:hAnsi="Arial" w:cs="Arial"/>
+          <w:i/>
+          <w:color w:val="404040" w:themeColor="text1" w:themeTint="BF"/>
+          <w:sz w:val="24"/>
+          <w:szCs w:val="24"/>
+        </w:rPr>
+        <w:t>Cormano</w:t>
+      </w:r>
+      <w:proofErr w:type="spellEnd"/>
+      <w:r>
+        <w:rPr>
+          <w:rFonts w:ascii="Arial" w:hAnsi="Arial" w:cs="Arial"/>
+          <w:i/>
+          <w:color w:val="404040" w:themeColor="text1" w:themeTint="BF"/>
+          <w:sz w:val="24"/>
+          <w:szCs w:val="24"/>
+        </w:rPr>
+        <w:t xml:space="preserve"> y Billy</w:t>
       </w:r>
       <w:r>
         <w:rPr>
@@ -1083,7 +1175,25 @@
           <w:sz w:val="24"/>
           <w:szCs w:val="24"/>
         </w:rPr>
-        <w:t xml:space="preserve"> clase Enemy </w:t>
+        <w:t xml:space="preserve"> clase </w:t>
+      </w:r>
+      <w:proofErr w:type="spellStart"/>
+      <w:r>
+        <w:rPr>
+          <w:rFonts w:ascii="Arial" w:hAnsi="Arial" w:cs="Arial"/>
+          <w:sz w:val="24"/>
+          <w:szCs w:val="24"/>
+        </w:rPr>
+        <w:t>Enemy</w:t>
+      </w:r>
+      <w:proofErr w:type="spellEnd"/>
+      <w:r>
+        <w:rPr>
+          <w:rFonts w:ascii="Arial" w:hAnsi="Arial" w:cs="Arial"/>
+          <w:sz w:val="24"/>
+          <w:szCs w:val="24"/>
+        </w:rPr>
+        <w:t xml:space="preserve"> </w:t>
       </w:r>
       <w:r>
         <w:rPr>
@@ -1331,8 +1441,18 @@
           <w:sz w:val="24"/>
           <w:szCs w:val="24"/>
         </w:rPr>
-        <w:t>, con tal objetivo se incluyó la clase Projectile</w:t>
-      </w:r>
+        <w:t xml:space="preserve">, con tal objetivo se incluyó la clase </w:t>
+      </w:r>
+      <w:proofErr w:type="spellStart"/>
+      <w:r>
+        <w:rPr>
+          <w:rFonts w:ascii="Arial" w:hAnsi="Arial" w:cs="Arial"/>
+          <w:sz w:val="24"/>
+          <w:szCs w:val="24"/>
+        </w:rPr>
+        <w:t>Projectile</w:t>
+      </w:r>
+      <w:proofErr w:type="spellEnd"/>
       <w:r>
         <w:rPr>
           <w:rFonts w:ascii="Arial" w:hAnsi="Arial" w:cs="Arial"/>
@@ -1614,7 +1734,25 @@
           <w:sz w:val="24"/>
           <w:szCs w:val="24"/>
         </w:rPr>
-        <w:t xml:space="preserve">eople con la finalidad de manejar los comportamientos comunes entre las entidades de tipo persona. Se introdujo en este prototipo las mascaras de colisiones </w:t>
+        <w:t xml:space="preserve">eople con la finalidad de manejar los comportamientos comunes entre las entidades de tipo persona. Se introdujo en este prototipo las </w:t>
+      </w:r>
+      <w:proofErr w:type="spellStart"/>
+      <w:r>
+        <w:rPr>
+          <w:rFonts w:ascii="Arial" w:hAnsi="Arial" w:cs="Arial"/>
+          <w:sz w:val="24"/>
+          <w:szCs w:val="24"/>
+        </w:rPr>
+        <w:t>mascaras</w:t>
+      </w:r>
+      <w:proofErr w:type="spellEnd"/>
+      <w:r>
+        <w:rPr>
+          <w:rFonts w:ascii="Arial" w:hAnsi="Arial" w:cs="Arial"/>
+          <w:sz w:val="24"/>
+          <w:szCs w:val="24"/>
+        </w:rPr>
+        <w:t xml:space="preserve"> de colisiones </w:t>
       </w:r>
       <w:r>
         <w:rPr>
@@ -2129,10 +2267,10 @@
           <w:szCs w:val="24"/>
         </w:rPr>
       </w:pPr>
-      <w:bookmarkStart w:id="0" w:name="_GoBack"/>
-      <w:r>
-        <w:rPr>
-          <w:rFonts w:ascii="Arial" w:hAnsi="Arial" w:cs="Arial"/>
+      <w:r>
+        <w:rPr>
+          <w:rFonts w:ascii="Arial" w:hAnsi="Arial" w:cs="Arial"/>
+          <w:noProof/>
           <w:sz w:val="24"/>
           <w:szCs w:val="24"/>
         </w:rPr>
@@ -2210,7 +2348,6 @@
           </wp:anchor>
         </w:drawing>
       </w:r>
-      <w:bookmarkEnd w:id="0"/>
     </w:p>
     <w:p>
       <w:pPr>
@@ -2230,25 +2367,7 @@
         <w:rPr>
           <w:color w:val="808080" w:themeColor="background1" w:themeShade="80"/>
         </w:rPr>
-        <w:t>6</w:t>
-      </w:r>
-      <w:r>
-        <w:rPr>
-          <w:color w:val="808080" w:themeColor="background1" w:themeShade="80"/>
-        </w:rPr>
-        <w:t xml:space="preserve"> (P0</w:t>
-      </w:r>
-      <w:r>
-        <w:rPr>
-          <w:color w:val="808080" w:themeColor="background1" w:themeShade="80"/>
-        </w:rPr>
-        <w:t>6</w:t>
-      </w:r>
-      <w:r>
-        <w:rPr>
-          <w:color w:val="808080" w:themeColor="background1" w:themeShade="80"/>
-        </w:rPr>
-        <w:t>):</w:t>
+        <w:t>6 (P06):</w:t>
       </w:r>
     </w:p>
     <w:p>
@@ -2310,7 +2429,25 @@
           <w:sz w:val="24"/>
           <w:szCs w:val="24"/>
         </w:rPr>
-        <w:t xml:space="preserve"> al recibir cierto daño vinculado a la vida.</w:t>
+        <w:t xml:space="preserve"> </w:t>
+      </w:r>
+      <w:bookmarkStart w:id="0" w:name="_GoBack"/>
+      <w:bookmarkEnd w:id="0"/>
+      <w:r>
+        <w:rPr>
+          <w:rFonts w:ascii="Arial" w:hAnsi="Arial" w:cs="Arial"/>
+          <w:sz w:val="24"/>
+          <w:szCs w:val="24"/>
+        </w:rPr>
+        <w:t>al recibir</w:t>
+      </w:r>
+      <w:r>
+        <w:rPr>
+          <w:rFonts w:ascii="Arial" w:hAnsi="Arial" w:cs="Arial"/>
+          <w:sz w:val="24"/>
+          <w:szCs w:val="24"/>
+        </w:rPr>
+        <w:t xml:space="preserve"> cierto daño vinculado a la vida.</w:t>
       </w:r>
       <w:r>
         <w:rPr>
@@ -2351,6 +2488,218 @@
           <w:szCs w:val="24"/>
         </w:rPr>
         <w:t xml:space="preserve"> </w:t>
+      </w:r>
+    </w:p>
+    <w:p>
+      <w:pPr>
+        <w:pStyle w:val="Heading2"/>
+        <w:jc w:val="left"/>
+        <w:rPr>
+          <w:color w:val="808080" w:themeColor="background1" w:themeShade="80"/>
+        </w:rPr>
+      </w:pPr>
+      <w:r>
+        <w:rPr>
+          <w:color w:val="808080" w:themeColor="background1" w:themeShade="80"/>
+        </w:rPr>
+        <w:lastRenderedPageBreak/>
+        <w:t>Prototipo 0</w:t>
+      </w:r>
+      <w:r>
+        <w:rPr>
+          <w:color w:val="808080" w:themeColor="background1" w:themeShade="80"/>
+        </w:rPr>
+        <w:t>7</w:t>
+      </w:r>
+      <w:r>
+        <w:rPr>
+          <w:color w:val="808080" w:themeColor="background1" w:themeShade="80"/>
+        </w:rPr>
+        <w:t xml:space="preserve"> (P0</w:t>
+      </w:r>
+      <w:r>
+        <w:rPr>
+          <w:color w:val="808080" w:themeColor="background1" w:themeShade="80"/>
+        </w:rPr>
+        <w:t>7</w:t>
+      </w:r>
+      <w:r>
+        <w:rPr>
+          <w:color w:val="808080" w:themeColor="background1" w:themeShade="80"/>
+        </w:rPr>
+        <w:t>):</w:t>
+      </w:r>
+    </w:p>
+    <w:p>
+      <w:pPr>
+        <w:pStyle w:val="Heading2"/>
+        <w:jc w:val="left"/>
+        <w:rPr>
+          <w:color w:val="808080" w:themeColor="background1" w:themeShade="80"/>
+        </w:rPr>
+      </w:pPr>
+      <w:r>
+        <w:rPr>
+          <w:rFonts w:ascii="Arial" w:hAnsi="Arial" w:cs="Arial"/>
+          <w:sz w:val="24"/>
+          <w:szCs w:val="24"/>
+        </w:rPr>
+        <w:drawing>
+          <wp:anchor distT="0" distB="0" distL="114300" distR="114300" simplePos="0" relativeHeight="251668480" behindDoc="0" locked="0" layoutInCell="1" allowOverlap="1" wp14:anchorId="5CF26038" wp14:editId="3C1FA4D7">
+            <wp:simplePos x="0" y="0"/>
+            <wp:positionH relativeFrom="column">
+              <wp:posOffset>2383790</wp:posOffset>
+            </wp:positionH>
+            <wp:positionV relativeFrom="paragraph">
+              <wp:posOffset>30333</wp:posOffset>
+            </wp:positionV>
+            <wp:extent cx="3270739" cy="2455362"/>
+            <wp:effectExtent l="0" t="0" r="6350" b="2540"/>
+            <wp:wrapThrough wrapText="bothSides">
+              <wp:wrapPolygon edited="0">
+                <wp:start x="503" y="0"/>
+                <wp:lineTo x="0" y="335"/>
+                <wp:lineTo x="0" y="21287"/>
+                <wp:lineTo x="503" y="21455"/>
+                <wp:lineTo x="21013" y="21455"/>
+                <wp:lineTo x="21516" y="21287"/>
+                <wp:lineTo x="21516" y="335"/>
+                <wp:lineTo x="21013" y="0"/>
+                <wp:lineTo x="503" y="0"/>
+              </wp:wrapPolygon>
+            </wp:wrapThrough>
+            <wp:docPr id="10" name="Picture 10"/>
+            <wp:cNvGraphicFramePr>
+              <a:graphicFrameLocks xmlns:a="http://schemas.openxmlformats.org/drawingml/2006/main" noChangeAspect="1"/>
+            </wp:cNvGraphicFramePr>
+            <a:graphic xmlns:a="http://schemas.openxmlformats.org/drawingml/2006/main">
+              <a:graphicData uri="http://schemas.openxmlformats.org/drawingml/2006/picture">
+                <pic:pic xmlns:pic="http://schemas.openxmlformats.org/drawingml/2006/picture">
+                  <pic:nvPicPr>
+                    <pic:cNvPr id="1" name=""/>
+                    <pic:cNvPicPr/>
+                  </pic:nvPicPr>
+                  <pic:blipFill>
+                    <a:blip r:embed="rId13" cstate="print">
+                      <a:extLst>
+                        <a:ext uri="{28A0092B-C50C-407E-A947-70E740481C1C}">
+                          <a14:useLocalDpi xmlns:a14="http://schemas.microsoft.com/office/drawing/2010/main" val="0"/>
+                        </a:ext>
+                      </a:extLst>
+                    </a:blip>
+                    <a:stretch>
+                      <a:fillRect/>
+                    </a:stretch>
+                  </pic:blipFill>
+                  <pic:spPr>
+                    <a:xfrm>
+                      <a:off x="0" y="0"/>
+                      <a:ext cx="3270739" cy="2455362"/>
+                    </a:xfrm>
+                    <a:prstGeom prst="rect">
+                      <a:avLst/>
+                    </a:prstGeom>
+                    <a:ln>
+                      <a:noFill/>
+                    </a:ln>
+                    <a:effectLst>
+                      <a:softEdge rad="112500"/>
+                    </a:effectLst>
+                  </pic:spPr>
+                </pic:pic>
+              </a:graphicData>
+            </a:graphic>
+            <wp14:sizeRelH relativeFrom="page">
+              <wp14:pctWidth>0</wp14:pctWidth>
+            </wp14:sizeRelH>
+            <wp14:sizeRelV relativeFrom="page">
+              <wp14:pctHeight>0</wp14:pctHeight>
+            </wp14:sizeRelV>
+          </wp:anchor>
+        </w:drawing>
+      </w:r>
+      <w:r>
+        <w:rPr>
+          <w:color w:val="808080" w:themeColor="background1" w:themeShade="80"/>
+        </w:rPr>
+        <w:t>Bloqueo de Balas y Puntaje</w:t>
+      </w:r>
+    </w:p>
+    <w:p>
+      <w:pPr>
+        <w:spacing w:line="360" w:lineRule="auto"/>
+        <w:jc w:val="both"/>
+        <w:rPr>
+          <w:rFonts w:ascii="Arial" w:hAnsi="Arial" w:cs="Arial"/>
+          <w:sz w:val="24"/>
+          <w:szCs w:val="24"/>
+        </w:rPr>
+      </w:pPr>
+      <w:r>
+        <w:rPr>
+          <w:rFonts w:ascii="Arial" w:hAnsi="Arial" w:cs="Arial"/>
+          <w:sz w:val="24"/>
+          <w:szCs w:val="24"/>
+        </w:rPr>
+        <w:t>En el prototipo 0</w:t>
+      </w:r>
+      <w:r>
+        <w:rPr>
+          <w:rFonts w:ascii="Arial" w:hAnsi="Arial" w:cs="Arial"/>
+          <w:sz w:val="24"/>
+          <w:szCs w:val="24"/>
+        </w:rPr>
+        <w:t>7</w:t>
+      </w:r>
+      <w:r>
+        <w:rPr>
+          <w:rFonts w:ascii="Arial" w:hAnsi="Arial" w:cs="Arial"/>
+          <w:sz w:val="24"/>
+          <w:szCs w:val="24"/>
+        </w:rPr>
+        <w:t xml:space="preserve"> </w:t>
+      </w:r>
+      <w:r>
+        <w:rPr>
+          <w:rFonts w:ascii="Arial" w:hAnsi="Arial" w:cs="Arial"/>
+          <w:sz w:val="24"/>
+          <w:szCs w:val="24"/>
+        </w:rPr>
+        <w:t xml:space="preserve">permite al jugador bloquear balas. Introduce la clase </w:t>
+      </w:r>
+      <w:proofErr w:type="spellStart"/>
+      <w:r>
+        <w:rPr>
+          <w:rFonts w:ascii="Arial" w:hAnsi="Arial" w:cs="Arial"/>
+          <w:sz w:val="24"/>
+          <w:szCs w:val="24"/>
+        </w:rPr>
+        <w:t>Datamanager</w:t>
+      </w:r>
+      <w:proofErr w:type="spellEnd"/>
+      <w:r>
+        <w:rPr>
+          <w:rFonts w:ascii="Arial" w:hAnsi="Arial" w:cs="Arial"/>
+          <w:sz w:val="24"/>
+          <w:szCs w:val="24"/>
+        </w:rPr>
+        <w:t xml:space="preserve"> para el manejo de score global. Además, se agreg</w:t>
+      </w:r>
+      <w:r>
+        <w:rPr>
+          <w:rFonts w:ascii="Arial" w:hAnsi="Arial" w:cs="Arial"/>
+          <w:sz w:val="24"/>
+          <w:szCs w:val="24"/>
+        </w:rPr>
+        <w:t>a</w:t>
+      </w:r>
+      <w:r>
+        <w:rPr>
+          <w:rFonts w:ascii="Arial" w:hAnsi="Arial" w:cs="Arial"/>
+          <w:sz w:val="24"/>
+          <w:szCs w:val="24"/>
+        </w:rPr>
+        <w:t xml:space="preserve"> el HUB de puntaje.</w:t>
       </w:r>
     </w:p>
     <w:p>

</xml_diff>

<commit_message>
Prototype 08 - Melee	and Special Attack
</commit_message>
<xml_diff>
--- a/Diario_Desarrollo.docx
+++ b/Diario_Desarrollo.docx
@@ -2431,8 +2431,6 @@
         </w:rPr>
         <w:t xml:space="preserve"> </w:t>
       </w:r>
-      <w:bookmarkStart w:id="0" w:name="_GoBack"/>
-      <w:bookmarkEnd w:id="0"/>
       <w:r>
         <w:rPr>
           <w:rFonts w:ascii="Arial" w:hAnsi="Arial" w:cs="Arial"/>
@@ -2509,25 +2507,7 @@
         <w:rPr>
           <w:color w:val="808080" w:themeColor="background1" w:themeShade="80"/>
         </w:rPr>
-        <w:t>7</w:t>
-      </w:r>
-      <w:r>
-        <w:rPr>
-          <w:color w:val="808080" w:themeColor="background1" w:themeShade="80"/>
-        </w:rPr>
-        <w:t xml:space="preserve"> (P0</w:t>
-      </w:r>
-      <w:r>
-        <w:rPr>
-          <w:color w:val="808080" w:themeColor="background1" w:themeShade="80"/>
-        </w:rPr>
-        <w:t>7</w:t>
-      </w:r>
-      <w:r>
-        <w:rPr>
-          <w:color w:val="808080" w:themeColor="background1" w:themeShade="80"/>
-        </w:rPr>
-        <w:t>):</w:t>
+        <w:t>7 (P07):</w:t>
       </w:r>
     </w:p>
     <w:p>
@@ -2541,6 +2521,7 @@
       <w:r>
         <w:rPr>
           <w:rFonts w:ascii="Arial" w:hAnsi="Arial" w:cs="Arial"/>
+          <w:noProof/>
           <w:sz w:val="24"/>
           <w:szCs w:val="24"/>
         </w:rPr>
@@ -2657,15 +2638,7 @@
           <w:sz w:val="24"/>
           <w:szCs w:val="24"/>
         </w:rPr>
-        <w:t xml:space="preserve"> </w:t>
-      </w:r>
-      <w:r>
-        <w:rPr>
-          <w:rFonts w:ascii="Arial" w:hAnsi="Arial" w:cs="Arial"/>
-          <w:sz w:val="24"/>
-          <w:szCs w:val="24"/>
-        </w:rPr>
-        <w:t xml:space="preserve">permite al jugador bloquear balas. Introduce la clase </w:t>
+        <w:t xml:space="preserve"> permite al jugador bloquear balas. Introduce la clase </w:t>
       </w:r>
       <w:proofErr w:type="spellStart"/>
       <w:r>
@@ -2712,6 +2685,253 @@
           <w:szCs w:val="24"/>
         </w:rPr>
       </w:pPr>
+    </w:p>
+    <w:p>
+      <w:pPr>
+        <w:spacing w:line="360" w:lineRule="auto"/>
+        <w:jc w:val="both"/>
+        <w:rPr>
+          <w:rFonts w:ascii="Arial" w:hAnsi="Arial" w:cs="Arial"/>
+          <w:sz w:val="24"/>
+          <w:szCs w:val="24"/>
+        </w:rPr>
+      </w:pPr>
+    </w:p>
+    <w:p/>
+    <w:p>
+      <w:pPr>
+        <w:pStyle w:val="Heading2"/>
+        <w:jc w:val="left"/>
+        <w:rPr>
+          <w:color w:val="808080" w:themeColor="background1" w:themeShade="80"/>
+        </w:rPr>
+      </w:pPr>
+      <w:r>
+        <w:rPr>
+          <w:color w:val="808080" w:themeColor="background1" w:themeShade="80"/>
+        </w:rPr>
+        <w:t>Prototipo 0</w:t>
+      </w:r>
+      <w:r>
+        <w:rPr>
+          <w:color w:val="808080" w:themeColor="background1" w:themeShade="80"/>
+        </w:rPr>
+        <w:t>8</w:t>
+      </w:r>
+      <w:r>
+        <w:rPr>
+          <w:color w:val="808080" w:themeColor="background1" w:themeShade="80"/>
+        </w:rPr>
+        <w:t xml:space="preserve"> (P0</w:t>
+      </w:r>
+      <w:r>
+        <w:rPr>
+          <w:color w:val="808080" w:themeColor="background1" w:themeShade="80"/>
+        </w:rPr>
+        <w:t>8</w:t>
+      </w:r>
+      <w:r>
+        <w:rPr>
+          <w:color w:val="808080" w:themeColor="background1" w:themeShade="80"/>
+        </w:rPr>
+        <w:t>):</w:t>
+      </w:r>
+    </w:p>
+    <w:p>
+      <w:pPr>
+        <w:pStyle w:val="Heading2"/>
+        <w:jc w:val="left"/>
+        <w:rPr>
+          <w:color w:val="808080" w:themeColor="background1" w:themeShade="80"/>
+        </w:rPr>
+      </w:pPr>
+      <w:r>
+        <w:rPr>
+          <w:rFonts w:ascii="Arial" w:hAnsi="Arial" w:cs="Arial"/>
+          <w:sz w:val="24"/>
+          <w:szCs w:val="24"/>
+        </w:rPr>
+        <w:drawing>
+          <wp:anchor distT="0" distB="0" distL="114300" distR="114300" simplePos="0" relativeHeight="251669504" behindDoc="0" locked="0" layoutInCell="1" allowOverlap="1" wp14:anchorId="43F0EC15" wp14:editId="05CAE352">
+            <wp:simplePos x="0" y="0"/>
+            <wp:positionH relativeFrom="margin">
+              <wp:posOffset>2461358</wp:posOffset>
+            </wp:positionH>
+            <wp:positionV relativeFrom="paragraph">
+              <wp:posOffset>147173</wp:posOffset>
+            </wp:positionV>
+            <wp:extent cx="3124200" cy="2339340"/>
+            <wp:effectExtent l="0" t="0" r="0" b="3810"/>
+            <wp:wrapThrough wrapText="bothSides">
+              <wp:wrapPolygon edited="0">
+                <wp:start x="527" y="0"/>
+                <wp:lineTo x="0" y="352"/>
+                <wp:lineTo x="0" y="21283"/>
+                <wp:lineTo x="527" y="21459"/>
+                <wp:lineTo x="20941" y="21459"/>
+                <wp:lineTo x="21468" y="21283"/>
+                <wp:lineTo x="21468" y="352"/>
+                <wp:lineTo x="20941" y="0"/>
+                <wp:lineTo x="527" y="0"/>
+              </wp:wrapPolygon>
+            </wp:wrapThrough>
+            <wp:docPr id="11" name="Picture 11"/>
+            <wp:cNvGraphicFramePr>
+              <a:graphicFrameLocks xmlns:a="http://schemas.openxmlformats.org/drawingml/2006/main" noChangeAspect="1"/>
+            </wp:cNvGraphicFramePr>
+            <a:graphic xmlns:a="http://schemas.openxmlformats.org/drawingml/2006/main">
+              <a:graphicData uri="http://schemas.openxmlformats.org/drawingml/2006/picture">
+                <pic:pic xmlns:pic="http://schemas.openxmlformats.org/drawingml/2006/picture">
+                  <pic:nvPicPr>
+                    <pic:cNvPr id="1" name=""/>
+                    <pic:cNvPicPr/>
+                  </pic:nvPicPr>
+                  <pic:blipFill>
+                    <a:blip r:embed="rId14" cstate="print">
+                      <a:extLst>
+                        <a:ext uri="{28A0092B-C50C-407E-A947-70E740481C1C}">
+                          <a14:useLocalDpi xmlns:a14="http://schemas.microsoft.com/office/drawing/2010/main" val="0"/>
+                        </a:ext>
+                      </a:extLst>
+                    </a:blip>
+                    <a:stretch>
+                      <a:fillRect/>
+                    </a:stretch>
+                  </pic:blipFill>
+                  <pic:spPr>
+                    <a:xfrm>
+                      <a:off x="0" y="0"/>
+                      <a:ext cx="3124200" cy="2339340"/>
+                    </a:xfrm>
+                    <a:prstGeom prst="rect">
+                      <a:avLst/>
+                    </a:prstGeom>
+                    <a:ln>
+                      <a:noFill/>
+                    </a:ln>
+                    <a:effectLst>
+                      <a:softEdge rad="112500"/>
+                    </a:effectLst>
+                  </pic:spPr>
+                </pic:pic>
+              </a:graphicData>
+            </a:graphic>
+            <wp14:sizeRelH relativeFrom="page">
+              <wp14:pctWidth>0</wp14:pctWidth>
+            </wp14:sizeRelH>
+            <wp14:sizeRelV relativeFrom="page">
+              <wp14:pctHeight>0</wp14:pctHeight>
+            </wp14:sizeRelV>
+          </wp:anchor>
+        </w:drawing>
+      </w:r>
+      <w:r>
+        <w:rPr>
+          <w:color w:val="808080" w:themeColor="background1" w:themeShade="80"/>
+        </w:rPr>
+        <w:t>Ataque Melee y Especial</w:t>
+      </w:r>
+    </w:p>
+    <w:p>
+      <w:pPr>
+        <w:spacing w:line="360" w:lineRule="auto"/>
+        <w:jc w:val="both"/>
+        <w:rPr>
+          <w:rFonts w:ascii="Arial" w:hAnsi="Arial" w:cs="Arial"/>
+          <w:sz w:val="24"/>
+          <w:szCs w:val="24"/>
+        </w:rPr>
+      </w:pPr>
+      <w:r>
+        <w:rPr>
+          <w:rFonts w:ascii="Arial" w:hAnsi="Arial" w:cs="Arial"/>
+          <w:sz w:val="24"/>
+          <w:szCs w:val="24"/>
+        </w:rPr>
+        <w:t>En el prototipo 0</w:t>
+      </w:r>
+      <w:r>
+        <w:rPr>
+          <w:rFonts w:ascii="Arial" w:hAnsi="Arial" w:cs="Arial"/>
+          <w:sz w:val="24"/>
+          <w:szCs w:val="24"/>
+        </w:rPr>
+        <w:t>8</w:t>
+      </w:r>
+      <w:r>
+        <w:rPr>
+          <w:rFonts w:ascii="Arial" w:hAnsi="Arial" w:cs="Arial"/>
+          <w:sz w:val="24"/>
+          <w:szCs w:val="24"/>
+        </w:rPr>
+        <w:t xml:space="preserve"> permite al jugador </w:t>
+      </w:r>
+      <w:r>
+        <w:rPr>
+          <w:rFonts w:ascii="Arial" w:hAnsi="Arial" w:cs="Arial"/>
+          <w:sz w:val="24"/>
+          <w:szCs w:val="24"/>
+        </w:rPr>
+        <w:t>eliminar enemigos de un golpe cuerpo a cuerpo.</w:t>
+      </w:r>
+      <w:r>
+        <w:rPr>
+          <w:rFonts w:ascii="Arial" w:hAnsi="Arial" w:cs="Arial"/>
+          <w:sz w:val="24"/>
+          <w:szCs w:val="24"/>
+        </w:rPr>
+        <w:t xml:space="preserve"> Introduce </w:t>
+      </w:r>
+      <w:r>
+        <w:rPr>
+          <w:rFonts w:ascii="Arial" w:hAnsi="Arial" w:cs="Arial"/>
+          <w:sz w:val="24"/>
+          <w:szCs w:val="24"/>
+        </w:rPr>
+        <w:t xml:space="preserve">el movimiento especial, el cual puede </w:t>
+      </w:r>
+      <w:bookmarkStart w:id="0" w:name="_GoBack"/>
+      <w:bookmarkEnd w:id="0"/>
+      <w:r>
+        <w:rPr>
+          <w:rFonts w:ascii="Arial" w:hAnsi="Arial" w:cs="Arial"/>
+          <w:sz w:val="24"/>
+          <w:szCs w:val="24"/>
+        </w:rPr>
+        <w:t xml:space="preserve">activarse al bloquear tres balas. Además, se corrigieron </w:t>
+      </w:r>
+      <w:r>
+        <w:rPr>
+          <w:rFonts w:ascii="Arial" w:hAnsi="Arial" w:cs="Arial"/>
+          <w:sz w:val="24"/>
+          <w:szCs w:val="24"/>
+        </w:rPr>
+        <w:t xml:space="preserve">las </w:t>
+      </w:r>
+      <w:proofErr w:type="spellStart"/>
+      <w:r>
+        <w:rPr>
+          <w:rFonts w:ascii="Arial" w:hAnsi="Arial" w:cs="Arial"/>
+          <w:sz w:val="24"/>
+          <w:szCs w:val="24"/>
+        </w:rPr>
+        <w:t>hitbox</w:t>
+      </w:r>
+      <w:proofErr w:type="spellEnd"/>
+      <w:r>
+        <w:rPr>
+          <w:rFonts w:ascii="Arial" w:hAnsi="Arial" w:cs="Arial"/>
+          <w:sz w:val="24"/>
+          <w:szCs w:val="24"/>
+        </w:rPr>
+        <w:t xml:space="preserve"> para que sean acorde al movimiento del jugador.</w:t>
+      </w:r>
+      <w:r>
+        <w:rPr>
+          <w:noProof/>
+        </w:rPr>
+        <w:t xml:space="preserve"> </w:t>
+      </w:r>
     </w:p>
     <w:p>
       <w:pPr>

</xml_diff>

<commit_message>
Prototype 09 - Control, Platform and Shoot Side.
</commit_message>
<xml_diff>
--- a/Diario_Desarrollo.docx
+++ b/Diario_Desarrollo.docx
@@ -2697,7 +2697,11 @@
         </w:rPr>
       </w:pPr>
     </w:p>
-    <w:p/>
+    <w:p>
+      <w:pPr>
+        <w:jc w:val="both"/>
+      </w:pPr>
+    </w:p>
     <w:p>
       <w:pPr>
         <w:pStyle w:val="Heading2"/>
@@ -2716,25 +2720,7 @@
         <w:rPr>
           <w:color w:val="808080" w:themeColor="background1" w:themeShade="80"/>
         </w:rPr>
-        <w:t>8</w:t>
-      </w:r>
-      <w:r>
-        <w:rPr>
-          <w:color w:val="808080" w:themeColor="background1" w:themeShade="80"/>
-        </w:rPr>
-        <w:t xml:space="preserve"> (P0</w:t>
-      </w:r>
-      <w:r>
-        <w:rPr>
-          <w:color w:val="808080" w:themeColor="background1" w:themeShade="80"/>
-        </w:rPr>
-        <w:t>8</w:t>
-      </w:r>
-      <w:r>
-        <w:rPr>
-          <w:color w:val="808080" w:themeColor="background1" w:themeShade="80"/>
-        </w:rPr>
-        <w:t>):</w:t>
+        <w:t>8 (P08):</w:t>
       </w:r>
     </w:p>
     <w:p>
@@ -2748,6 +2734,7 @@
       <w:r>
         <w:rPr>
           <w:rFonts w:ascii="Arial" w:hAnsi="Arial" w:cs="Arial"/>
+          <w:noProof/>
           <w:sz w:val="24"/>
           <w:szCs w:val="24"/>
         </w:rPr>
@@ -2848,6 +2835,205 @@
           <w:sz w:val="24"/>
           <w:szCs w:val="24"/>
         </w:rPr>
+        <w:t xml:space="preserve">En el prototipo 08 permite al jugador eliminar enemigos de un golpe cuerpo a cuerpo. Introduce el movimiento especial, el cual puede activarse al bloquear tres balas. Además, se corrigieron </w:t>
+      </w:r>
+      <w:r>
+        <w:rPr>
+          <w:rFonts w:ascii="Arial" w:hAnsi="Arial" w:cs="Arial"/>
+          <w:sz w:val="24"/>
+          <w:szCs w:val="24"/>
+        </w:rPr>
+        <w:t xml:space="preserve">las </w:t>
+      </w:r>
+      <w:proofErr w:type="spellStart"/>
+      <w:r>
+        <w:rPr>
+          <w:rFonts w:ascii="Arial" w:hAnsi="Arial" w:cs="Arial"/>
+          <w:sz w:val="24"/>
+          <w:szCs w:val="24"/>
+        </w:rPr>
+        <w:t>hitbox</w:t>
+      </w:r>
+      <w:proofErr w:type="spellEnd"/>
+      <w:r>
+        <w:rPr>
+          <w:rFonts w:ascii="Arial" w:hAnsi="Arial" w:cs="Arial"/>
+          <w:sz w:val="24"/>
+          <w:szCs w:val="24"/>
+        </w:rPr>
+        <w:t xml:space="preserve"> para que sean acorde al movimiento del jugador.</w:t>
+      </w:r>
+      <w:r>
+        <w:rPr>
+          <w:noProof/>
+        </w:rPr>
+        <w:t xml:space="preserve"> </w:t>
+      </w:r>
+    </w:p>
+    <w:p>
+      <w:pPr>
+        <w:pStyle w:val="Heading2"/>
+        <w:jc w:val="left"/>
+        <w:rPr>
+          <w:color w:val="808080" w:themeColor="background1" w:themeShade="80"/>
+        </w:rPr>
+      </w:pPr>
+      <w:r>
+        <w:rPr>
+          <w:color w:val="808080" w:themeColor="background1" w:themeShade="80"/>
+        </w:rPr>
+        <w:t>Prototipo 0</w:t>
+      </w:r>
+      <w:r>
+        <w:rPr>
+          <w:color w:val="808080" w:themeColor="background1" w:themeShade="80"/>
+        </w:rPr>
+        <w:t>9</w:t>
+      </w:r>
+      <w:r>
+        <w:rPr>
+          <w:color w:val="808080" w:themeColor="background1" w:themeShade="80"/>
+        </w:rPr>
+        <w:t xml:space="preserve"> (P0</w:t>
+      </w:r>
+      <w:r>
+        <w:rPr>
+          <w:color w:val="808080" w:themeColor="background1" w:themeShade="80"/>
+        </w:rPr>
+        <w:t>9</w:t>
+      </w:r>
+      <w:r>
+        <w:rPr>
+          <w:color w:val="808080" w:themeColor="background1" w:themeShade="80"/>
+        </w:rPr>
+        <w:t>):</w:t>
+      </w:r>
+    </w:p>
+    <w:p>
+      <w:pPr>
+        <w:pStyle w:val="Heading2"/>
+        <w:jc w:val="left"/>
+        <w:rPr>
+          <w:color w:val="808080" w:themeColor="background1" w:themeShade="80"/>
+        </w:rPr>
+      </w:pPr>
+      <w:r>
+        <w:rPr>
+          <w:color w:val="808080" w:themeColor="background1" w:themeShade="80"/>
+        </w:rPr>
+        <w:t>Disparo en dirección, Plataformas y Control de</w:t>
+      </w:r>
+      <w:r>
+        <w:rPr>
+          <w:color w:val="808080" w:themeColor="background1" w:themeShade="80"/>
+        </w:rPr>
+        <w:t>l</w:t>
+      </w:r>
+      <w:r>
+        <w:rPr>
+          <w:color w:val="808080" w:themeColor="background1" w:themeShade="80"/>
+        </w:rPr>
+        <w:t xml:space="preserve"> Jugador</w:t>
+      </w:r>
+      <w:r>
+        <w:rPr>
+          <w:color w:val="808080" w:themeColor="background1" w:themeShade="80"/>
+        </w:rPr>
+        <w:t>.</w:t>
+      </w:r>
+    </w:p>
+    <w:p>
+      <w:pPr>
+        <w:spacing w:line="360" w:lineRule="auto"/>
+        <w:jc w:val="both"/>
+      </w:pPr>
+      <w:r>
+        <w:rPr>
+          <w:rFonts w:ascii="Arial" w:hAnsi="Arial" w:cs="Arial"/>
+          <w:noProof/>
+          <w:sz w:val="24"/>
+          <w:szCs w:val="24"/>
+        </w:rPr>
+        <w:drawing>
+          <wp:anchor distT="0" distB="0" distL="114300" distR="114300" simplePos="0" relativeHeight="251670528" behindDoc="0" locked="0" layoutInCell="1" allowOverlap="1" wp14:anchorId="2E089403" wp14:editId="09C3FFCB">
+            <wp:simplePos x="0" y="0"/>
+            <wp:positionH relativeFrom="margin">
+              <wp:posOffset>2565303</wp:posOffset>
+            </wp:positionH>
+            <wp:positionV relativeFrom="paragraph">
+              <wp:posOffset>104140</wp:posOffset>
+            </wp:positionV>
+            <wp:extent cx="3229610" cy="2404745"/>
+            <wp:effectExtent l="0" t="0" r="8890" b="0"/>
+            <wp:wrapThrough wrapText="bothSides">
+              <wp:wrapPolygon edited="0">
+                <wp:start x="510" y="0"/>
+                <wp:lineTo x="0" y="342"/>
+                <wp:lineTo x="0" y="21218"/>
+                <wp:lineTo x="510" y="21389"/>
+                <wp:lineTo x="21022" y="21389"/>
+                <wp:lineTo x="21532" y="21218"/>
+                <wp:lineTo x="21532" y="342"/>
+                <wp:lineTo x="21022" y="0"/>
+                <wp:lineTo x="510" y="0"/>
+              </wp:wrapPolygon>
+            </wp:wrapThrough>
+            <wp:docPr id="12" name="Picture 12"/>
+            <wp:cNvGraphicFramePr>
+              <a:graphicFrameLocks xmlns:a="http://schemas.openxmlformats.org/drawingml/2006/main" noChangeAspect="1"/>
+            </wp:cNvGraphicFramePr>
+            <a:graphic xmlns:a="http://schemas.openxmlformats.org/drawingml/2006/main">
+              <a:graphicData uri="http://schemas.openxmlformats.org/drawingml/2006/picture">
+                <pic:pic xmlns:pic="http://schemas.openxmlformats.org/drawingml/2006/picture">
+                  <pic:nvPicPr>
+                    <pic:cNvPr id="1" name=""/>
+                    <pic:cNvPicPr/>
+                  </pic:nvPicPr>
+                  <pic:blipFill>
+                    <a:blip r:embed="rId15" cstate="print">
+                      <a:extLst>
+                        <a:ext uri="{28A0092B-C50C-407E-A947-70E740481C1C}">
+                          <a14:useLocalDpi xmlns:a14="http://schemas.microsoft.com/office/drawing/2010/main" val="0"/>
+                        </a:ext>
+                      </a:extLst>
+                    </a:blip>
+                    <a:stretch>
+                      <a:fillRect/>
+                    </a:stretch>
+                  </pic:blipFill>
+                  <pic:spPr>
+                    <a:xfrm>
+                      <a:off x="0" y="0"/>
+                      <a:ext cx="3229610" cy="2404745"/>
+                    </a:xfrm>
+                    <a:prstGeom prst="rect">
+                      <a:avLst/>
+                    </a:prstGeom>
+                    <a:ln>
+                      <a:noFill/>
+                    </a:ln>
+                    <a:effectLst>
+                      <a:softEdge rad="112500"/>
+                    </a:effectLst>
+                  </pic:spPr>
+                </pic:pic>
+              </a:graphicData>
+            </a:graphic>
+            <wp14:sizeRelH relativeFrom="page">
+              <wp14:pctWidth>0</wp14:pctWidth>
+            </wp14:sizeRelH>
+            <wp14:sizeRelV relativeFrom="page">
+              <wp14:pctHeight>0</wp14:pctHeight>
+            </wp14:sizeRelV>
+          </wp:anchor>
+        </w:drawing>
+      </w:r>
+      <w:r>
+        <w:rPr>
+          <w:rFonts w:ascii="Arial" w:hAnsi="Arial" w:cs="Arial"/>
+          <w:sz w:val="24"/>
+          <w:szCs w:val="24"/>
+        </w:rPr>
         <w:t>En el prototipo 0</w:t>
       </w:r>
       <w:r>
@@ -2856,95 +3042,70 @@
           <w:sz w:val="24"/>
           <w:szCs w:val="24"/>
         </w:rPr>
-        <w:t>8</w:t>
-      </w:r>
-      <w:r>
-        <w:rPr>
-          <w:rFonts w:ascii="Arial" w:hAnsi="Arial" w:cs="Arial"/>
-          <w:sz w:val="24"/>
-          <w:szCs w:val="24"/>
-        </w:rPr>
-        <w:t xml:space="preserve"> permite al jugador </w:t>
-      </w:r>
-      <w:r>
-        <w:rPr>
-          <w:rFonts w:ascii="Arial" w:hAnsi="Arial" w:cs="Arial"/>
-          <w:sz w:val="24"/>
-          <w:szCs w:val="24"/>
-        </w:rPr>
-        <w:t>eliminar enemigos de un golpe cuerpo a cuerpo.</w:t>
-      </w:r>
-      <w:r>
-        <w:rPr>
-          <w:rFonts w:ascii="Arial" w:hAnsi="Arial" w:cs="Arial"/>
-          <w:sz w:val="24"/>
-          <w:szCs w:val="24"/>
-        </w:rPr>
-        <w:t xml:space="preserve"> Introduce </w:t>
-      </w:r>
-      <w:r>
-        <w:rPr>
-          <w:rFonts w:ascii="Arial" w:hAnsi="Arial" w:cs="Arial"/>
-          <w:sz w:val="24"/>
-          <w:szCs w:val="24"/>
-        </w:rPr>
-        <w:t xml:space="preserve">el movimiento especial, el cual puede </w:t>
+        <w:t xml:space="preserve">9 se </w:t>
+      </w:r>
+      <w:r>
+        <w:rPr>
+          <w:rFonts w:ascii="Arial" w:hAnsi="Arial" w:cs="Arial"/>
+          <w:sz w:val="24"/>
+          <w:szCs w:val="24"/>
+        </w:rPr>
+        <w:t>realiza</w:t>
+      </w:r>
+      <w:r>
+        <w:rPr>
+          <w:rFonts w:ascii="Arial" w:hAnsi="Arial" w:cs="Arial"/>
+          <w:sz w:val="24"/>
+          <w:szCs w:val="24"/>
+        </w:rPr>
+        <w:t xml:space="preserve"> </w:t>
+      </w:r>
+      <w:r>
+        <w:rPr>
+          <w:rFonts w:ascii="Arial" w:hAnsi="Arial" w:cs="Arial"/>
+          <w:sz w:val="24"/>
+          <w:szCs w:val="24"/>
+        </w:rPr>
+        <w:t xml:space="preserve">el cambio en los controles del jugador para un manejo más acorde con títulos contemporáneos: </w:t>
+      </w:r>
+      <w:r>
+        <w:rPr>
+          <w:rFonts w:ascii="Arial" w:hAnsi="Arial" w:cs="Arial"/>
+          <w:noProof/>
+          <w:sz w:val="24"/>
+          <w:szCs w:val="24"/>
+        </w:rPr>
+        <w:t xml:space="preserve">UP (Salto), DOWN (Agacharse), LEFT (Mover hacia la izquierda), RIGHT(Mover a la derecha), Q (Bloquear), W(Ataque cuerpo a cuerpo), E(Disparo), R(Ataque especial). </w:t>
+      </w:r>
+      <w:r>
+        <w:rPr>
+          <w:rFonts w:ascii="Arial" w:hAnsi="Arial" w:cs="Arial"/>
+          <w:sz w:val="24"/>
+          <w:szCs w:val="24"/>
+        </w:rPr>
+        <w:t>Además,</w:t>
+      </w:r>
+      <w:r>
+        <w:rPr>
+          <w:rFonts w:ascii="Arial" w:hAnsi="Arial" w:cs="Arial"/>
+          <w:noProof/>
+          <w:sz w:val="24"/>
+          <w:szCs w:val="24"/>
+        </w:rPr>
+        <w:t xml:space="preserve"> </w:t>
+      </w:r>
+      <w:r>
+        <w:rPr>
+          <w:rFonts w:ascii="Arial" w:hAnsi="Arial" w:cs="Arial"/>
+          <w:noProof/>
+          <w:sz w:val="24"/>
+          <w:szCs w:val="24"/>
+        </w:rPr>
+        <w:t>se introdujeron las plataformas, se ajusto el salto del jugador y se corrigio los disparos en relación a la dirección.</w:t>
       </w:r>
       <w:bookmarkStart w:id="0" w:name="_GoBack"/>
       <w:bookmarkEnd w:id="0"/>
-      <w:r>
-        <w:rPr>
-          <w:rFonts w:ascii="Arial" w:hAnsi="Arial" w:cs="Arial"/>
-          <w:sz w:val="24"/>
-          <w:szCs w:val="24"/>
-        </w:rPr>
-        <w:t xml:space="preserve">activarse al bloquear tres balas. Además, se corrigieron </w:t>
-      </w:r>
-      <w:r>
-        <w:rPr>
-          <w:rFonts w:ascii="Arial" w:hAnsi="Arial" w:cs="Arial"/>
-          <w:sz w:val="24"/>
-          <w:szCs w:val="24"/>
-        </w:rPr>
-        <w:t xml:space="preserve">las </w:t>
-      </w:r>
-      <w:proofErr w:type="spellStart"/>
-      <w:r>
-        <w:rPr>
-          <w:rFonts w:ascii="Arial" w:hAnsi="Arial" w:cs="Arial"/>
-          <w:sz w:val="24"/>
-          <w:szCs w:val="24"/>
-        </w:rPr>
-        <w:t>hitbox</w:t>
-      </w:r>
-      <w:proofErr w:type="spellEnd"/>
-      <w:r>
-        <w:rPr>
-          <w:rFonts w:ascii="Arial" w:hAnsi="Arial" w:cs="Arial"/>
-          <w:sz w:val="24"/>
-          <w:szCs w:val="24"/>
-        </w:rPr>
-        <w:t xml:space="preserve"> para que sean acorde al movimiento del jugador.</w:t>
-      </w:r>
-      <w:r>
-        <w:rPr>
-          <w:noProof/>
-        </w:rPr>
-        <w:t xml:space="preserve"> </w:t>
-      </w:r>
-    </w:p>
-    <w:p>
-      <w:pPr>
-        <w:spacing w:line="360" w:lineRule="auto"/>
-        <w:jc w:val="both"/>
-        <w:rPr>
-          <w:rFonts w:ascii="Arial" w:hAnsi="Arial" w:cs="Arial"/>
-          <w:sz w:val="24"/>
-          <w:szCs w:val="24"/>
-        </w:rPr>
-      </w:pPr>
-    </w:p>
-    <w:p/>
+    </w:p>
     <w:sectPr>
       <w:pgSz w:w="11906" w:h="16838" w:code="9"/>
       <w:pgMar w:top="1417" w:right="1701" w:bottom="1417" w:left="1701" w:header="709" w:footer="709" w:gutter="0"/>

</xml_diff>

<commit_message>
Prototype 10 -Intro Nivel 1, Basic Camera.
</commit_message>
<xml_diff>
--- a/Diario_Desarrollo.docx
+++ b/Diario_Desarrollo.docx
@@ -2888,25 +2888,7 @@
         <w:rPr>
           <w:color w:val="808080" w:themeColor="background1" w:themeShade="80"/>
         </w:rPr>
-        <w:t>9</w:t>
-      </w:r>
-      <w:r>
-        <w:rPr>
-          <w:color w:val="808080" w:themeColor="background1" w:themeShade="80"/>
-        </w:rPr>
-        <w:t xml:space="preserve"> (P0</w:t>
-      </w:r>
-      <w:r>
-        <w:rPr>
-          <w:color w:val="808080" w:themeColor="background1" w:themeShade="80"/>
-        </w:rPr>
-        <w:t>9</w:t>
-      </w:r>
-      <w:r>
-        <w:rPr>
-          <w:color w:val="808080" w:themeColor="background1" w:themeShade="80"/>
-        </w:rPr>
-        <w:t>):</w:t>
+        <w:t>9 (P09):</w:t>
       </w:r>
     </w:p>
     <w:p>
@@ -2946,6 +2928,12 @@
       <w:pPr>
         <w:spacing w:line="360" w:lineRule="auto"/>
         <w:jc w:val="both"/>
+        <w:rPr>
+          <w:rFonts w:ascii="Arial" w:hAnsi="Arial" w:cs="Arial"/>
+          <w:noProof/>
+          <w:sz w:val="24"/>
+          <w:szCs w:val="24"/>
+        </w:rPr>
       </w:pPr>
       <w:r>
         <w:rPr>
@@ -3034,15 +3022,7 @@
           <w:sz w:val="24"/>
           <w:szCs w:val="24"/>
         </w:rPr>
-        <w:t>En el prototipo 0</w:t>
-      </w:r>
-      <w:r>
-        <w:rPr>
-          <w:rFonts w:ascii="Arial" w:hAnsi="Arial" w:cs="Arial"/>
-          <w:sz w:val="24"/>
-          <w:szCs w:val="24"/>
-        </w:rPr>
-        <w:t xml:space="preserve">9 se </w:t>
+        <w:t xml:space="preserve">En el prototipo 09 se </w:t>
       </w:r>
       <w:r>
         <w:rPr>
@@ -3103,8 +3083,203 @@
         </w:rPr>
         <w:t>se introdujeron las plataformas, se ajusto el salto del jugador y se corrigio los disparos en relación a la dirección.</w:t>
       </w:r>
+    </w:p>
+    <w:p>
+      <w:pPr>
+        <w:pStyle w:val="Heading2"/>
+        <w:jc w:val="left"/>
+        <w:rPr>
+          <w:color w:val="808080" w:themeColor="background1" w:themeShade="80"/>
+        </w:rPr>
+      </w:pPr>
+      <w:r>
+        <w:rPr>
+          <w:noProof/>
+        </w:rPr>
+        <w:lastRenderedPageBreak/>
+        <w:drawing>
+          <wp:anchor distT="0" distB="0" distL="114300" distR="114300" simplePos="0" relativeHeight="251671552" behindDoc="0" locked="0" layoutInCell="1" allowOverlap="1" wp14:anchorId="5BC38808" wp14:editId="49BCF71A">
+            <wp:simplePos x="0" y="0"/>
+            <wp:positionH relativeFrom="margin">
+              <wp:posOffset>1991116</wp:posOffset>
+            </wp:positionH>
+            <wp:positionV relativeFrom="paragraph">
+              <wp:posOffset>113958</wp:posOffset>
+            </wp:positionV>
+            <wp:extent cx="3258820" cy="2453640"/>
+            <wp:effectExtent l="0" t="0" r="0" b="3810"/>
+            <wp:wrapThrough wrapText="bothSides">
+              <wp:wrapPolygon edited="0">
+                <wp:start x="505" y="0"/>
+                <wp:lineTo x="0" y="335"/>
+                <wp:lineTo x="0" y="21298"/>
+                <wp:lineTo x="505" y="21466"/>
+                <wp:lineTo x="20960" y="21466"/>
+                <wp:lineTo x="21465" y="21298"/>
+                <wp:lineTo x="21465" y="335"/>
+                <wp:lineTo x="20960" y="0"/>
+                <wp:lineTo x="505" y="0"/>
+              </wp:wrapPolygon>
+            </wp:wrapThrough>
+            <wp:docPr id="3" name="Picture 3"/>
+            <wp:cNvGraphicFramePr>
+              <a:graphicFrameLocks xmlns:a="http://schemas.openxmlformats.org/drawingml/2006/main" noChangeAspect="1"/>
+            </wp:cNvGraphicFramePr>
+            <a:graphic xmlns:a="http://schemas.openxmlformats.org/drawingml/2006/main">
+              <a:graphicData uri="http://schemas.openxmlformats.org/drawingml/2006/picture">
+                <pic:pic xmlns:pic="http://schemas.openxmlformats.org/drawingml/2006/picture">
+                  <pic:nvPicPr>
+                    <pic:cNvPr id="1" name=""/>
+                    <pic:cNvPicPr/>
+                  </pic:nvPicPr>
+                  <pic:blipFill>
+                    <a:blip r:embed="rId16" cstate="print">
+                      <a:extLst>
+                        <a:ext uri="{28A0092B-C50C-407E-A947-70E740481C1C}">
+                          <a14:useLocalDpi xmlns:a14="http://schemas.microsoft.com/office/drawing/2010/main" val="0"/>
+                        </a:ext>
+                      </a:extLst>
+                    </a:blip>
+                    <a:stretch>
+                      <a:fillRect/>
+                    </a:stretch>
+                  </pic:blipFill>
+                  <pic:spPr>
+                    <a:xfrm>
+                      <a:off x="0" y="0"/>
+                      <a:ext cx="3258820" cy="2453640"/>
+                    </a:xfrm>
+                    <a:prstGeom prst="rect">
+                      <a:avLst/>
+                    </a:prstGeom>
+                    <a:ln>
+                      <a:noFill/>
+                    </a:ln>
+                    <a:effectLst>
+                      <a:softEdge rad="112500"/>
+                    </a:effectLst>
+                  </pic:spPr>
+                </pic:pic>
+              </a:graphicData>
+            </a:graphic>
+            <wp14:sizeRelH relativeFrom="page">
+              <wp14:pctWidth>0</wp14:pctWidth>
+            </wp14:sizeRelH>
+            <wp14:sizeRelV relativeFrom="page">
+              <wp14:pctHeight>0</wp14:pctHeight>
+            </wp14:sizeRelV>
+          </wp:anchor>
+        </w:drawing>
+      </w:r>
+      <w:r>
+        <w:rPr>
+          <w:color w:val="808080" w:themeColor="background1" w:themeShade="80"/>
+        </w:rPr>
+        <w:t xml:space="preserve">Prototipo </w:t>
+      </w:r>
+      <w:r>
+        <w:rPr>
+          <w:color w:val="808080" w:themeColor="background1" w:themeShade="80"/>
+        </w:rPr>
+        <w:t>10</w:t>
+      </w:r>
+      <w:r>
+        <w:rPr>
+          <w:color w:val="808080" w:themeColor="background1" w:themeShade="80"/>
+        </w:rPr>
+        <w:t xml:space="preserve"> (</w:t>
+      </w:r>
+      <w:r>
+        <w:rPr>
+          <w:color w:val="808080" w:themeColor="background1" w:themeShade="80"/>
+        </w:rPr>
+        <w:t>10</w:t>
+      </w:r>
+      <w:r>
+        <w:rPr>
+          <w:color w:val="808080" w:themeColor="background1" w:themeShade="80"/>
+        </w:rPr>
+        <w:t>):</w:t>
+      </w:r>
+    </w:p>
+    <w:p>
+      <w:pPr>
+        <w:pStyle w:val="Heading2"/>
+        <w:jc w:val="left"/>
+        <w:rPr>
+          <w:color w:val="808080" w:themeColor="background1" w:themeShade="80"/>
+        </w:rPr>
+      </w:pPr>
+      <w:r>
+        <w:rPr>
+          <w:color w:val="808080" w:themeColor="background1" w:themeShade="80"/>
+        </w:rPr>
+        <w:t>Nivel 1</w:t>
+      </w:r>
+    </w:p>
+    <w:p>
+      <w:pPr>
+        <w:spacing w:line="360" w:lineRule="auto"/>
+        <w:jc w:val="both"/>
+        <w:rPr>
+          <w:rFonts w:ascii="Arial" w:hAnsi="Arial" w:cs="Arial"/>
+          <w:noProof/>
+          <w:sz w:val="24"/>
+          <w:szCs w:val="24"/>
+        </w:rPr>
+      </w:pPr>
+      <w:r>
+        <w:rPr>
+          <w:rFonts w:ascii="Arial" w:hAnsi="Arial" w:cs="Arial"/>
+          <w:sz w:val="24"/>
+          <w:szCs w:val="24"/>
+        </w:rPr>
+        <w:t xml:space="preserve">En el prototipo </w:t>
+      </w:r>
+      <w:r>
+        <w:rPr>
+          <w:rFonts w:ascii="Arial" w:hAnsi="Arial" w:cs="Arial"/>
+          <w:sz w:val="24"/>
+          <w:szCs w:val="24"/>
+        </w:rPr>
+        <w:t>10</w:t>
+      </w:r>
+      <w:r>
+        <w:rPr>
+          <w:rFonts w:ascii="Arial" w:hAnsi="Arial" w:cs="Arial"/>
+          <w:sz w:val="24"/>
+          <w:szCs w:val="24"/>
+        </w:rPr>
+        <w:t xml:space="preserve"> se </w:t>
+      </w:r>
+      <w:r>
+        <w:rPr>
+          <w:rFonts w:ascii="Arial" w:hAnsi="Arial" w:cs="Arial"/>
+          <w:sz w:val="24"/>
+          <w:szCs w:val="24"/>
+        </w:rPr>
+        <w:t>introduce el diseño del primer nivel. Además, de un seguimiento básico de la cámara con respecto al jugador.</w:t>
+      </w:r>
+    </w:p>
+    <w:p>
+      <w:pPr>
+        <w:spacing w:line="360" w:lineRule="auto"/>
+        <w:jc w:val="both"/>
+        <w:rPr>
+          <w:rFonts w:ascii="Arial" w:hAnsi="Arial" w:cs="Arial"/>
+          <w:noProof/>
+          <w:sz w:val="24"/>
+          <w:szCs w:val="24"/>
+        </w:rPr>
+      </w:pPr>
       <w:bookmarkStart w:id="0" w:name="_GoBack"/>
       <w:bookmarkEnd w:id="0"/>
+    </w:p>
+    <w:p>
+      <w:pPr>
+        <w:spacing w:line="360" w:lineRule="auto"/>
+        <w:jc w:val="both"/>
+      </w:pPr>
     </w:p>
     <w:sectPr>
       <w:pgSz w:w="11906" w:h="16838" w:code="9"/>

</xml_diff>

<commit_message>
Prototype 11 -Follow player (Elapsed).
</commit_message>
<xml_diff>
--- a/Diario_Desarrollo.docx
+++ b/Diario_Desarrollo.docx
@@ -3181,25 +3181,7 @@
         <w:rPr>
           <w:color w:val="808080" w:themeColor="background1" w:themeShade="80"/>
         </w:rPr>
-        <w:t>10</w:t>
-      </w:r>
-      <w:r>
-        <w:rPr>
-          <w:color w:val="808080" w:themeColor="background1" w:themeShade="80"/>
-        </w:rPr>
-        <w:t xml:space="preserve"> (</w:t>
-      </w:r>
-      <w:r>
-        <w:rPr>
-          <w:color w:val="808080" w:themeColor="background1" w:themeShade="80"/>
-        </w:rPr>
-        <w:t>10</w:t>
-      </w:r>
-      <w:r>
-        <w:rPr>
-          <w:color w:val="808080" w:themeColor="background1" w:themeShade="80"/>
-        </w:rPr>
-        <w:t>):</w:t>
+        <w:t>10 (10):</w:t>
       </w:r>
     </w:p>
     <w:p>
@@ -3272,8 +3254,312 @@
           <w:szCs w:val="24"/>
         </w:rPr>
       </w:pPr>
+    </w:p>
+    <w:p>
+      <w:pPr>
+        <w:spacing w:line="360" w:lineRule="auto"/>
+        <w:jc w:val="both"/>
+      </w:pPr>
+      <w:r>
+        <w:drawing>
+          <wp:anchor distT="0" distB="0" distL="114300" distR="114300" simplePos="0" relativeHeight="251672576" behindDoc="0" locked="0" layoutInCell="1" allowOverlap="1" wp14:anchorId="2D55658C" wp14:editId="2C1FBD17">
+            <wp:simplePos x="0" y="0"/>
+            <wp:positionH relativeFrom="column">
+              <wp:posOffset>1867095</wp:posOffset>
+            </wp:positionH>
+            <wp:positionV relativeFrom="paragraph">
+              <wp:posOffset>341532</wp:posOffset>
+            </wp:positionV>
+            <wp:extent cx="3335020" cy="2449195"/>
+            <wp:effectExtent l="0" t="0" r="0" b="8255"/>
+            <wp:wrapThrough wrapText="bothSides">
+              <wp:wrapPolygon edited="0">
+                <wp:start x="494" y="0"/>
+                <wp:lineTo x="0" y="336"/>
+                <wp:lineTo x="0" y="21337"/>
+                <wp:lineTo x="494" y="21505"/>
+                <wp:lineTo x="20975" y="21505"/>
+                <wp:lineTo x="21468" y="21337"/>
+                <wp:lineTo x="21468" y="336"/>
+                <wp:lineTo x="20975" y="0"/>
+                <wp:lineTo x="494" y="0"/>
+              </wp:wrapPolygon>
+            </wp:wrapThrough>
+            <wp:docPr id="14" name="Picture 14"/>
+            <wp:cNvGraphicFramePr>
+              <a:graphicFrameLocks xmlns:a="http://schemas.openxmlformats.org/drawingml/2006/main" noChangeAspect="1"/>
+            </wp:cNvGraphicFramePr>
+            <a:graphic xmlns:a="http://schemas.openxmlformats.org/drawingml/2006/main">
+              <a:graphicData uri="http://schemas.openxmlformats.org/drawingml/2006/picture">
+                <pic:pic xmlns:pic="http://schemas.openxmlformats.org/drawingml/2006/picture">
+                  <pic:nvPicPr>
+                    <pic:cNvPr id="1" name=""/>
+                    <pic:cNvPicPr/>
+                  </pic:nvPicPr>
+                  <pic:blipFill>
+                    <a:blip r:embed="rId17" cstate="print">
+                      <a:extLst>
+                        <a:ext uri="{28A0092B-C50C-407E-A947-70E740481C1C}">
+                          <a14:useLocalDpi xmlns:a14="http://schemas.microsoft.com/office/drawing/2010/main" val="0"/>
+                        </a:ext>
+                      </a:extLst>
+                    </a:blip>
+                    <a:stretch>
+                      <a:fillRect/>
+                    </a:stretch>
+                  </pic:blipFill>
+                  <pic:spPr>
+                    <a:xfrm>
+                      <a:off x="0" y="0"/>
+                      <a:ext cx="3335020" cy="2449195"/>
+                    </a:xfrm>
+                    <a:prstGeom prst="rect">
+                      <a:avLst/>
+                    </a:prstGeom>
+                    <a:ln>
+                      <a:noFill/>
+                    </a:ln>
+                    <a:effectLst>
+                      <a:softEdge rad="112500"/>
+                    </a:effectLst>
+                  </pic:spPr>
+                </pic:pic>
+              </a:graphicData>
+            </a:graphic>
+            <wp14:sizeRelH relativeFrom="page">
+              <wp14:pctWidth>0</wp14:pctWidth>
+            </wp14:sizeRelH>
+            <wp14:sizeRelV relativeFrom="page">
+              <wp14:pctHeight>0</wp14:pctHeight>
+            </wp14:sizeRelV>
+          </wp:anchor>
+        </w:drawing>
+      </w:r>
+    </w:p>
+    <w:p>
+      <w:pPr>
+        <w:pStyle w:val="Heading2"/>
+        <w:jc w:val="left"/>
+        <w:rPr>
+          <w:color w:val="808080" w:themeColor="background1" w:themeShade="80"/>
+        </w:rPr>
+      </w:pPr>
+      <w:r>
+        <w:rPr>
+          <w:color w:val="808080" w:themeColor="background1" w:themeShade="80"/>
+        </w:rPr>
+        <w:t xml:space="preserve">Prototipo </w:t>
+      </w:r>
+      <w:r>
+        <w:rPr>
+          <w:color w:val="808080" w:themeColor="background1" w:themeShade="80"/>
+        </w:rPr>
+        <w:t>1</w:t>
+      </w:r>
+      <w:r>
+        <w:rPr>
+          <w:color w:val="808080" w:themeColor="background1" w:themeShade="80"/>
+        </w:rPr>
+        <w:t>1</w:t>
+      </w:r>
+      <w:r>
+        <w:rPr>
+          <w:color w:val="808080" w:themeColor="background1" w:themeShade="80"/>
+        </w:rPr>
+        <w:t xml:space="preserve"> (1</w:t>
+      </w:r>
+      <w:r>
+        <w:rPr>
+          <w:color w:val="808080" w:themeColor="background1" w:themeShade="80"/>
+        </w:rPr>
+        <w:t>1</w:t>
+      </w:r>
+      <w:r>
+        <w:rPr>
+          <w:color w:val="808080" w:themeColor="background1" w:themeShade="80"/>
+        </w:rPr>
+        <w:t>):</w:t>
+      </w:r>
+    </w:p>
+    <w:p>
+      <w:pPr>
+        <w:pStyle w:val="Heading2"/>
+        <w:jc w:val="left"/>
+        <w:rPr>
+          <w:color w:val="808080" w:themeColor="background1" w:themeShade="80"/>
+        </w:rPr>
+      </w:pPr>
+      <w:proofErr w:type="spellStart"/>
+      <w:r>
+        <w:rPr>
+          <w:color w:val="808080" w:themeColor="background1" w:themeShade="80"/>
+        </w:rPr>
+        <w:t>Follow</w:t>
+      </w:r>
+      <w:proofErr w:type="spellEnd"/>
+      <w:r>
+        <w:rPr>
+          <w:color w:val="808080" w:themeColor="background1" w:themeShade="80"/>
+        </w:rPr>
+        <w:t xml:space="preserve"> y </w:t>
+      </w:r>
+      <w:proofErr w:type="spellStart"/>
+      <w:r>
+        <w:rPr>
+          <w:color w:val="808080" w:themeColor="background1" w:themeShade="80"/>
+        </w:rPr>
+        <w:t>Elapsed</w:t>
+      </w:r>
+      <w:proofErr w:type="spellEnd"/>
+    </w:p>
+    <w:p>
+      <w:pPr>
+        <w:jc w:val="left"/>
+      </w:pPr>
+    </w:p>
+    <w:p>
+      <w:pPr>
+        <w:spacing w:line="360" w:lineRule="auto"/>
+        <w:jc w:val="both"/>
+        <w:rPr>
+          <w:rFonts w:ascii="Arial" w:hAnsi="Arial" w:cs="Arial"/>
+          <w:noProof/>
+          <w:sz w:val="24"/>
+          <w:szCs w:val="24"/>
+        </w:rPr>
+      </w:pPr>
+      <w:r>
+        <w:rPr>
+          <w:rFonts w:ascii="Arial" w:hAnsi="Arial" w:cs="Arial"/>
+          <w:sz w:val="24"/>
+          <w:szCs w:val="24"/>
+        </w:rPr>
+        <w:t>E</w:t>
+      </w:r>
+      <w:r>
+        <w:rPr>
+          <w:rFonts w:ascii="Arial" w:hAnsi="Arial" w:cs="Arial"/>
+          <w:sz w:val="24"/>
+          <w:szCs w:val="24"/>
+        </w:rPr>
+        <w:t>l prototipo 1</w:t>
+      </w:r>
+      <w:r>
+        <w:rPr>
+          <w:rFonts w:ascii="Arial" w:hAnsi="Arial" w:cs="Arial"/>
+          <w:sz w:val="24"/>
+          <w:szCs w:val="24"/>
+        </w:rPr>
+        <w:t>1</w:t>
+      </w:r>
+      <w:r>
+        <w:rPr>
+          <w:rFonts w:ascii="Arial" w:hAnsi="Arial" w:cs="Arial"/>
+          <w:sz w:val="24"/>
+          <w:szCs w:val="24"/>
+        </w:rPr>
+        <w:t xml:space="preserve"> </w:t>
+      </w:r>
+      <w:r>
+        <w:rPr>
+          <w:rFonts w:ascii="Arial" w:hAnsi="Arial" w:cs="Arial"/>
+          <w:sz w:val="24"/>
+          <w:szCs w:val="24"/>
+        </w:rPr>
+        <w:t>introduce mejoras en</w:t>
+      </w:r>
+      <w:r>
+        <w:rPr>
+          <w:rFonts w:ascii="Arial" w:hAnsi="Arial" w:cs="Arial"/>
+          <w:sz w:val="24"/>
+          <w:szCs w:val="24"/>
+        </w:rPr>
+        <w:t xml:space="preserve"> el</w:t>
+      </w:r>
+      <w:r>
+        <w:rPr>
+          <w:rFonts w:ascii="Arial" w:hAnsi="Arial" w:cs="Arial"/>
+          <w:sz w:val="24"/>
+          <w:szCs w:val="24"/>
+        </w:rPr>
+        <w:t xml:space="preserve"> seguimiento</w:t>
+      </w:r>
+      <w:r>
+        <w:rPr>
+          <w:rFonts w:ascii="Arial" w:hAnsi="Arial" w:cs="Arial"/>
+          <w:sz w:val="24"/>
+          <w:szCs w:val="24"/>
+        </w:rPr>
+        <w:t xml:space="preserve"> (por parte de la </w:t>
+      </w:r>
+      <w:r>
+        <w:rPr>
+          <w:rFonts w:ascii="Arial" w:hAnsi="Arial" w:cs="Arial"/>
+          <w:sz w:val="24"/>
+          <w:szCs w:val="24"/>
+        </w:rPr>
+        <w:t>cámara</w:t>
+      </w:r>
+      <w:r>
+        <w:rPr>
+          <w:rFonts w:ascii="Arial" w:hAnsi="Arial" w:cs="Arial"/>
+          <w:sz w:val="24"/>
+          <w:szCs w:val="24"/>
+        </w:rPr>
+        <w:t>)</w:t>
+      </w:r>
+      <w:r>
+        <w:rPr>
+          <w:rFonts w:ascii="Arial" w:hAnsi="Arial" w:cs="Arial"/>
+          <w:sz w:val="24"/>
+          <w:szCs w:val="24"/>
+        </w:rPr>
+        <w:t xml:space="preserve"> </w:t>
+      </w:r>
+      <w:r>
+        <w:rPr>
+          <w:rFonts w:ascii="Arial" w:hAnsi="Arial" w:cs="Arial"/>
+          <w:sz w:val="24"/>
+          <w:szCs w:val="24"/>
+        </w:rPr>
+        <w:t>y movimiento del jugador</w:t>
+      </w:r>
+      <w:r>
+        <w:rPr>
+          <w:rFonts w:ascii="Arial" w:hAnsi="Arial" w:cs="Arial"/>
+          <w:sz w:val="24"/>
+          <w:szCs w:val="24"/>
+        </w:rPr>
+        <w:t xml:space="preserve"> empleando</w:t>
+      </w:r>
+      <w:r>
+        <w:rPr>
+          <w:rFonts w:ascii="Arial" w:hAnsi="Arial" w:cs="Arial"/>
+          <w:sz w:val="24"/>
+          <w:szCs w:val="24"/>
+        </w:rPr>
+        <w:t xml:space="preserve"> </w:t>
+      </w:r>
+      <w:proofErr w:type="spellStart"/>
+      <w:r>
+        <w:rPr>
+          <w:rFonts w:ascii="Arial" w:hAnsi="Arial" w:cs="Arial"/>
+          <w:sz w:val="24"/>
+          <w:szCs w:val="24"/>
+        </w:rPr>
+        <w:t>FP.Elapsed</w:t>
+      </w:r>
       <w:bookmarkStart w:id="0" w:name="_GoBack"/>
       <w:bookmarkEnd w:id="0"/>
+      <w:proofErr w:type="spellEnd"/>
+      <w:r>
+        <w:rPr>
+          <w:rFonts w:ascii="Arial" w:hAnsi="Arial" w:cs="Arial"/>
+          <w:sz w:val="24"/>
+          <w:szCs w:val="24"/>
+        </w:rPr>
+        <w:t>.</w:t>
+      </w:r>
     </w:p>
     <w:p>
       <w:pPr>

</xml_diff>

<commit_message>
Prototype 12 - Level 1: Enemies and Platforms
</commit_message>
<xml_diff>
--- a/Diario_Desarrollo.docx
+++ b/Diario_Desarrollo.docx
@@ -3181,7 +3181,19 @@
         <w:rPr>
           <w:color w:val="808080" w:themeColor="background1" w:themeShade="80"/>
         </w:rPr>
-        <w:t>10 (10):</w:t>
+        <w:t>10 (</w:t>
+      </w:r>
+      <w:r>
+        <w:rPr>
+          <w:color w:val="808080" w:themeColor="background1" w:themeShade="80"/>
+        </w:rPr>
+        <w:t>P</w:t>
+      </w:r>
+      <w:r>
+        <w:rPr>
+          <w:color w:val="808080" w:themeColor="background1" w:themeShade="80"/>
+        </w:rPr>
+        <w:t>10):</w:t>
       </w:r>
     </w:p>
     <w:p>
@@ -3261,8 +3273,11 @@
         <w:jc w:val="both"/>
       </w:pPr>
       <w:r>
+        <w:rPr>
+          <w:noProof/>
+        </w:rPr>
         <w:drawing>
-          <wp:anchor distT="0" distB="0" distL="114300" distR="114300" simplePos="0" relativeHeight="251672576" behindDoc="0" locked="0" layoutInCell="1" allowOverlap="1" wp14:anchorId="2D55658C" wp14:editId="2C1FBD17">
+          <wp:anchor distT="0" distB="0" distL="114300" distR="114300" simplePos="0" relativeHeight="251672576" behindDoc="0" locked="0" layoutInCell="1" allowOverlap="1" wp14:anchorId="2D55658C" wp14:editId="2A532648">
             <wp:simplePos x="0" y="0"/>
             <wp:positionH relativeFrom="column">
               <wp:posOffset>1867095</wp:posOffset>
@@ -3354,31 +3369,19 @@
         <w:rPr>
           <w:color w:val="808080" w:themeColor="background1" w:themeShade="80"/>
         </w:rPr>
-        <w:t>1</w:t>
-      </w:r>
-      <w:r>
-        <w:rPr>
-          <w:color w:val="808080" w:themeColor="background1" w:themeShade="80"/>
-        </w:rPr>
-        <w:t>1</w:t>
-      </w:r>
-      <w:r>
-        <w:rPr>
-          <w:color w:val="808080" w:themeColor="background1" w:themeShade="80"/>
-        </w:rPr>
-        <w:t xml:space="preserve"> (1</w:t>
-      </w:r>
-      <w:r>
-        <w:rPr>
-          <w:color w:val="808080" w:themeColor="background1" w:themeShade="80"/>
-        </w:rPr>
-        <w:t>1</w:t>
-      </w:r>
-      <w:r>
-        <w:rPr>
-          <w:color w:val="808080" w:themeColor="background1" w:themeShade="80"/>
-        </w:rPr>
-        <w:t>):</w:t>
+        <w:t>11 (</w:t>
+      </w:r>
+      <w:r>
+        <w:rPr>
+          <w:color w:val="808080" w:themeColor="background1" w:themeShade="80"/>
+        </w:rPr>
+        <w:t>P</w:t>
+      </w:r>
+      <w:r>
+        <w:rPr>
+          <w:color w:val="808080" w:themeColor="background1" w:themeShade="80"/>
+        </w:rPr>
+        <w:t>11):</w:t>
       </w:r>
     </w:p>
     <w:p>
@@ -3434,131 +3437,326 @@
           <w:sz w:val="24"/>
           <w:szCs w:val="24"/>
         </w:rPr>
-        <w:t>E</w:t>
-      </w:r>
-      <w:r>
-        <w:rPr>
-          <w:rFonts w:ascii="Arial" w:hAnsi="Arial" w:cs="Arial"/>
-          <w:sz w:val="24"/>
-          <w:szCs w:val="24"/>
-        </w:rPr>
-        <w:t>l prototipo 1</w:t>
-      </w:r>
-      <w:r>
-        <w:rPr>
-          <w:rFonts w:ascii="Arial" w:hAnsi="Arial" w:cs="Arial"/>
-          <w:sz w:val="24"/>
-          <w:szCs w:val="24"/>
+        <w:t>El prototipo 11</w:t>
+      </w:r>
+      <w:r>
+        <w:rPr>
+          <w:rFonts w:ascii="Arial" w:hAnsi="Arial" w:cs="Arial"/>
+          <w:sz w:val="24"/>
+          <w:szCs w:val="24"/>
+        </w:rPr>
+        <w:t xml:space="preserve"> </w:t>
+      </w:r>
+      <w:r>
+        <w:rPr>
+          <w:rFonts w:ascii="Arial" w:hAnsi="Arial" w:cs="Arial"/>
+          <w:sz w:val="24"/>
+          <w:szCs w:val="24"/>
+        </w:rPr>
+        <w:t>introduce mejoras en</w:t>
+      </w:r>
+      <w:r>
+        <w:rPr>
+          <w:rFonts w:ascii="Arial" w:hAnsi="Arial" w:cs="Arial"/>
+          <w:sz w:val="24"/>
+          <w:szCs w:val="24"/>
+        </w:rPr>
+        <w:t xml:space="preserve"> el</w:t>
+      </w:r>
+      <w:r>
+        <w:rPr>
+          <w:rFonts w:ascii="Arial" w:hAnsi="Arial" w:cs="Arial"/>
+          <w:sz w:val="24"/>
+          <w:szCs w:val="24"/>
+        </w:rPr>
+        <w:t xml:space="preserve"> seguimiento</w:t>
+      </w:r>
+      <w:r>
+        <w:rPr>
+          <w:rFonts w:ascii="Arial" w:hAnsi="Arial" w:cs="Arial"/>
+          <w:sz w:val="24"/>
+          <w:szCs w:val="24"/>
+        </w:rPr>
+        <w:t xml:space="preserve"> (por parte de la </w:t>
+      </w:r>
+      <w:r>
+        <w:rPr>
+          <w:rFonts w:ascii="Arial" w:hAnsi="Arial" w:cs="Arial"/>
+          <w:sz w:val="24"/>
+          <w:szCs w:val="24"/>
+        </w:rPr>
+        <w:t>cámara</w:t>
+      </w:r>
+      <w:r>
+        <w:rPr>
+          <w:rFonts w:ascii="Arial" w:hAnsi="Arial" w:cs="Arial"/>
+          <w:sz w:val="24"/>
+          <w:szCs w:val="24"/>
+        </w:rPr>
+        <w:t>)</w:t>
+      </w:r>
+      <w:r>
+        <w:rPr>
+          <w:rFonts w:ascii="Arial" w:hAnsi="Arial" w:cs="Arial"/>
+          <w:sz w:val="24"/>
+          <w:szCs w:val="24"/>
+        </w:rPr>
+        <w:t xml:space="preserve"> </w:t>
+      </w:r>
+      <w:r>
+        <w:rPr>
+          <w:rFonts w:ascii="Arial" w:hAnsi="Arial" w:cs="Arial"/>
+          <w:sz w:val="24"/>
+          <w:szCs w:val="24"/>
+        </w:rPr>
+        <w:t>y movimiento del jugador</w:t>
+      </w:r>
+      <w:r>
+        <w:rPr>
+          <w:rFonts w:ascii="Arial" w:hAnsi="Arial" w:cs="Arial"/>
+          <w:sz w:val="24"/>
+          <w:szCs w:val="24"/>
+        </w:rPr>
+        <w:t xml:space="preserve"> empleando</w:t>
+      </w:r>
+      <w:r>
+        <w:rPr>
+          <w:rFonts w:ascii="Arial" w:hAnsi="Arial" w:cs="Arial"/>
+          <w:sz w:val="24"/>
+          <w:szCs w:val="24"/>
+        </w:rPr>
+        <w:t xml:space="preserve"> </w:t>
+      </w:r>
+      <w:proofErr w:type="spellStart"/>
+      <w:r>
+        <w:rPr>
+          <w:rFonts w:ascii="Arial" w:hAnsi="Arial" w:cs="Arial"/>
+          <w:sz w:val="24"/>
+          <w:szCs w:val="24"/>
+        </w:rPr>
+        <w:t>FP.Elapsed</w:t>
+      </w:r>
+      <w:proofErr w:type="spellEnd"/>
+      <w:r>
+        <w:rPr>
+          <w:rFonts w:ascii="Arial" w:hAnsi="Arial" w:cs="Arial"/>
+          <w:sz w:val="24"/>
+          <w:szCs w:val="24"/>
+        </w:rPr>
+        <w:t>.</w:t>
+      </w:r>
+    </w:p>
+    <w:p>
+      <w:pPr>
+        <w:spacing w:line="360" w:lineRule="auto"/>
+        <w:jc w:val="both"/>
+      </w:pPr>
+    </w:p>
+    <w:p>
+      <w:pPr>
+        <w:pStyle w:val="Heading2"/>
+        <w:jc w:val="left"/>
+        <w:rPr>
+          <w:color w:val="808080" w:themeColor="background1" w:themeShade="80"/>
+        </w:rPr>
+      </w:pPr>
+      <w:r>
+        <w:rPr>
+          <w:noProof/>
+        </w:rPr>
+        <w:drawing>
+          <wp:anchor distT="0" distB="0" distL="114300" distR="114300" simplePos="0" relativeHeight="251673600" behindDoc="0" locked="0" layoutInCell="1" allowOverlap="1" wp14:anchorId="50103226" wp14:editId="561AD1C2">
+            <wp:simplePos x="0" y="0"/>
+            <wp:positionH relativeFrom="margin">
+              <wp:posOffset>1909103</wp:posOffset>
+            </wp:positionH>
+            <wp:positionV relativeFrom="paragraph">
+              <wp:posOffset>126121</wp:posOffset>
+            </wp:positionV>
+            <wp:extent cx="3235960" cy="2402840"/>
+            <wp:effectExtent l="0" t="0" r="2540" b="0"/>
+            <wp:wrapThrough wrapText="bothSides">
+              <wp:wrapPolygon edited="0">
+                <wp:start x="509" y="0"/>
+                <wp:lineTo x="0" y="342"/>
+                <wp:lineTo x="0" y="21235"/>
+                <wp:lineTo x="509" y="21406"/>
+                <wp:lineTo x="20981" y="21406"/>
+                <wp:lineTo x="21490" y="21235"/>
+                <wp:lineTo x="21490" y="342"/>
+                <wp:lineTo x="20981" y="0"/>
+                <wp:lineTo x="509" y="0"/>
+              </wp:wrapPolygon>
+            </wp:wrapThrough>
+            <wp:docPr id="13" name="Picture 13"/>
+            <wp:cNvGraphicFramePr>
+              <a:graphicFrameLocks xmlns:a="http://schemas.openxmlformats.org/drawingml/2006/main" noChangeAspect="1"/>
+            </wp:cNvGraphicFramePr>
+            <a:graphic xmlns:a="http://schemas.openxmlformats.org/drawingml/2006/main">
+              <a:graphicData uri="http://schemas.openxmlformats.org/drawingml/2006/picture">
+                <pic:pic xmlns:pic="http://schemas.openxmlformats.org/drawingml/2006/picture">
+                  <pic:nvPicPr>
+                    <pic:cNvPr id="1" name=""/>
+                    <pic:cNvPicPr/>
+                  </pic:nvPicPr>
+                  <pic:blipFill>
+                    <a:blip r:embed="rId18" cstate="print">
+                      <a:extLst>
+                        <a:ext uri="{28A0092B-C50C-407E-A947-70E740481C1C}">
+                          <a14:useLocalDpi xmlns:a14="http://schemas.microsoft.com/office/drawing/2010/main" val="0"/>
+                        </a:ext>
+                      </a:extLst>
+                    </a:blip>
+                    <a:stretch>
+                      <a:fillRect/>
+                    </a:stretch>
+                  </pic:blipFill>
+                  <pic:spPr>
+                    <a:xfrm>
+                      <a:off x="0" y="0"/>
+                      <a:ext cx="3235960" cy="2402840"/>
+                    </a:xfrm>
+                    <a:prstGeom prst="rect">
+                      <a:avLst/>
+                    </a:prstGeom>
+                    <a:ln>
+                      <a:noFill/>
+                    </a:ln>
+                    <a:effectLst>
+                      <a:softEdge rad="112500"/>
+                    </a:effectLst>
+                  </pic:spPr>
+                </pic:pic>
+              </a:graphicData>
+            </a:graphic>
+            <wp14:sizeRelH relativeFrom="page">
+              <wp14:pctWidth>0</wp14:pctWidth>
+            </wp14:sizeRelH>
+            <wp14:sizeRelV relativeFrom="page">
+              <wp14:pctHeight>0</wp14:pctHeight>
+            </wp14:sizeRelV>
+          </wp:anchor>
+        </w:drawing>
+      </w:r>
+      <w:r>
+        <w:rPr>
+          <w:color w:val="808080" w:themeColor="background1" w:themeShade="80"/>
+        </w:rPr>
+        <w:t xml:space="preserve">Prototipo </w:t>
+      </w:r>
+      <w:r>
+        <w:rPr>
+          <w:color w:val="808080" w:themeColor="background1" w:themeShade="80"/>
         </w:rPr>
         <w:t>1</w:t>
       </w:r>
       <w:r>
         <w:rPr>
-          <w:rFonts w:ascii="Arial" w:hAnsi="Arial" w:cs="Arial"/>
-          <w:sz w:val="24"/>
-          <w:szCs w:val="24"/>
-        </w:rPr>
-        <w:t xml:space="preserve"> </w:t>
-      </w:r>
-      <w:r>
-        <w:rPr>
-          <w:rFonts w:ascii="Arial" w:hAnsi="Arial" w:cs="Arial"/>
-          <w:sz w:val="24"/>
-          <w:szCs w:val="24"/>
-        </w:rPr>
-        <w:t>introduce mejoras en</w:t>
-      </w:r>
-      <w:r>
-        <w:rPr>
-          <w:rFonts w:ascii="Arial" w:hAnsi="Arial" w:cs="Arial"/>
-          <w:sz w:val="24"/>
-          <w:szCs w:val="24"/>
-        </w:rPr>
-        <w:t xml:space="preserve"> el</w:t>
-      </w:r>
-      <w:r>
-        <w:rPr>
-          <w:rFonts w:ascii="Arial" w:hAnsi="Arial" w:cs="Arial"/>
-          <w:sz w:val="24"/>
-          <w:szCs w:val="24"/>
-        </w:rPr>
-        <w:t xml:space="preserve"> seguimiento</w:t>
-      </w:r>
-      <w:r>
-        <w:rPr>
-          <w:rFonts w:ascii="Arial" w:hAnsi="Arial" w:cs="Arial"/>
-          <w:sz w:val="24"/>
-          <w:szCs w:val="24"/>
-        </w:rPr>
-        <w:t xml:space="preserve"> (por parte de la </w:t>
-      </w:r>
-      <w:r>
-        <w:rPr>
-          <w:rFonts w:ascii="Arial" w:hAnsi="Arial" w:cs="Arial"/>
-          <w:sz w:val="24"/>
-          <w:szCs w:val="24"/>
-        </w:rPr>
-        <w:t>cámara</w:t>
-      </w:r>
-      <w:r>
-        <w:rPr>
-          <w:rFonts w:ascii="Arial" w:hAnsi="Arial" w:cs="Arial"/>
-          <w:sz w:val="24"/>
-          <w:szCs w:val="24"/>
-        </w:rPr>
-        <w:t>)</w:t>
-      </w:r>
-      <w:r>
-        <w:rPr>
-          <w:rFonts w:ascii="Arial" w:hAnsi="Arial" w:cs="Arial"/>
-          <w:sz w:val="24"/>
-          <w:szCs w:val="24"/>
-        </w:rPr>
-        <w:t xml:space="preserve"> </w:t>
-      </w:r>
-      <w:r>
-        <w:rPr>
-          <w:rFonts w:ascii="Arial" w:hAnsi="Arial" w:cs="Arial"/>
-          <w:sz w:val="24"/>
-          <w:szCs w:val="24"/>
-        </w:rPr>
-        <w:t>y movimiento del jugador</w:t>
-      </w:r>
-      <w:r>
-        <w:rPr>
-          <w:rFonts w:ascii="Arial" w:hAnsi="Arial" w:cs="Arial"/>
-          <w:sz w:val="24"/>
-          <w:szCs w:val="24"/>
-        </w:rPr>
-        <w:t xml:space="preserve"> empleando</w:t>
-      </w:r>
-      <w:r>
-        <w:rPr>
-          <w:rFonts w:ascii="Arial" w:hAnsi="Arial" w:cs="Arial"/>
-          <w:sz w:val="24"/>
-          <w:szCs w:val="24"/>
-        </w:rPr>
-        <w:t xml:space="preserve"> </w:t>
-      </w:r>
-      <w:proofErr w:type="spellStart"/>
-      <w:r>
-        <w:rPr>
-          <w:rFonts w:ascii="Arial" w:hAnsi="Arial" w:cs="Arial"/>
-          <w:sz w:val="24"/>
-          <w:szCs w:val="24"/>
-        </w:rPr>
-        <w:t>FP.Elapsed</w:t>
+          <w:color w:val="808080" w:themeColor="background1" w:themeShade="80"/>
+        </w:rPr>
+        <w:t>2</w:t>
+      </w:r>
+      <w:r>
+        <w:rPr>
+          <w:color w:val="808080" w:themeColor="background1" w:themeShade="80"/>
+        </w:rPr>
+        <w:t xml:space="preserve"> (</w:t>
+      </w:r>
+      <w:r>
+        <w:rPr>
+          <w:color w:val="808080" w:themeColor="background1" w:themeShade="80"/>
+        </w:rPr>
+        <w:t>P</w:t>
+      </w:r>
+      <w:r>
+        <w:rPr>
+          <w:color w:val="808080" w:themeColor="background1" w:themeShade="80"/>
+        </w:rPr>
+        <w:t>1</w:t>
+      </w:r>
+      <w:r>
+        <w:rPr>
+          <w:color w:val="808080" w:themeColor="background1" w:themeShade="80"/>
+        </w:rPr>
+        <w:t>2</w:t>
+      </w:r>
+      <w:r>
+        <w:rPr>
+          <w:color w:val="808080" w:themeColor="background1" w:themeShade="80"/>
+        </w:rPr>
+        <w:t>):</w:t>
+      </w:r>
+    </w:p>
+    <w:p>
+      <w:pPr>
+        <w:pStyle w:val="Heading2"/>
+        <w:jc w:val="left"/>
+        <w:rPr>
+          <w:color w:val="808080" w:themeColor="background1" w:themeShade="80"/>
+        </w:rPr>
+      </w:pPr>
+      <w:r>
+        <w:rPr>
+          <w:color w:val="808080" w:themeColor="background1" w:themeShade="80"/>
+        </w:rPr>
+        <w:t>Enemigos del Nivel 1</w:t>
+      </w:r>
+    </w:p>
+    <w:p>
+      <w:pPr>
+        <w:jc w:val="left"/>
+      </w:pPr>
+    </w:p>
+    <w:p>
+      <w:pPr>
+        <w:spacing w:line="360" w:lineRule="auto"/>
+        <w:jc w:val="both"/>
+        <w:rPr>
+          <w:rFonts w:ascii="Arial" w:hAnsi="Arial" w:cs="Arial"/>
+          <w:noProof/>
+          <w:sz w:val="24"/>
+          <w:szCs w:val="24"/>
+        </w:rPr>
+      </w:pPr>
+      <w:r>
+        <w:rPr>
+          <w:rFonts w:ascii="Arial" w:hAnsi="Arial" w:cs="Arial"/>
+          <w:sz w:val="24"/>
+          <w:szCs w:val="24"/>
+        </w:rPr>
+        <w:t xml:space="preserve">El prototipo </w:t>
+      </w:r>
+      <w:r>
+        <w:rPr>
+          <w:rFonts w:ascii="Arial" w:hAnsi="Arial" w:cs="Arial"/>
+          <w:sz w:val="24"/>
+          <w:szCs w:val="24"/>
+        </w:rPr>
+        <w:t xml:space="preserve">12 presenta el </w:t>
+      </w:r>
+      <w:r>
+        <w:rPr>
+          <w:rFonts w:ascii="Arial" w:hAnsi="Arial" w:cs="Arial"/>
+          <w:sz w:val="24"/>
+          <w:szCs w:val="24"/>
+        </w:rPr>
+        <w:t>desarrolo</w:t>
       </w:r>
       <w:bookmarkStart w:id="0" w:name="_GoBack"/>
       <w:bookmarkEnd w:id="0"/>
-      <w:proofErr w:type="spellEnd"/>
-      <w:r>
-        <w:rPr>
-          <w:rFonts w:ascii="Arial" w:hAnsi="Arial" w:cs="Arial"/>
-          <w:sz w:val="24"/>
-          <w:szCs w:val="24"/>
-        </w:rPr>
-        <w:t>.</w:t>
+      <w:r>
+        <w:rPr>
+          <w:rFonts w:ascii="Arial" w:hAnsi="Arial" w:cs="Arial"/>
+          <w:sz w:val="24"/>
+          <w:szCs w:val="24"/>
+        </w:rPr>
+        <w:t xml:space="preserve"> del primer nivel, definiendo las plataformas y enemigos. Además, se optimizaron imágenes del escenario.</w:t>
+      </w:r>
+      <w:r>
+        <w:rPr>
+          <w:noProof/>
+        </w:rPr>
+        <w:t xml:space="preserve"> </w:t>
       </w:r>
     </w:p>
     <w:p>

</xml_diff>